<commit_message>
Update LEAD panel assessment data management and codebook files
</commit_message>
<xml_diff>
--- a/codebooks/lead_panel_assessment_codebook.docx
+++ b/codebooks/lead_panel_assessment_codebook.docx
@@ -222,7 +222,7 @@
                 <w:sz w:val="22"/>
                 <w:szCs w:val="22"/>
               </w:rPr>
-              <w:t>2.4 Mb</w:t>
+              <w:t>2.5 Mb</w:t>
             </w:r>
           </w:p>
         </w:tc>
@@ -308,7 +308,7 @@
                 <w:sz w:val="22"/>
                 <w:szCs w:val="22"/>
               </w:rPr>
-              <w:t>36</w:t>
+              <w:t>38</w:t>
             </w:r>
           </w:p>
         </w:tc>
@@ -480,7 +480,7 @@
                 <w:sz w:val="22"/>
                 <w:szCs w:val="22"/>
               </w:rPr>
-              <w:t>2023-08-01</w:t>
+              <w:t>2023-09-13</w:t>
             </w:r>
           </w:p>
         </w:tc>
@@ -14928,7 +14928,7 @@
                 <w:sz w:val="22"/>
                 <w:szCs w:val="22"/>
               </w:rPr>
-              <w:t>10</w:t>
+              <w:t>9</w:t>
             </w:r>
           </w:p>
         </w:tc>
@@ -36885,7 +36885,7 @@
                 <w:sz w:val="22"/>
                 <w:szCs w:val="22"/>
               </w:rPr>
-              <w:t>0</w:t>
+              <w:t>2</w:t>
             </w:r>
           </w:p>
         </w:tc>
@@ -37003,7 +37003,7 @@
                 <w:sz w:val="22"/>
                 <w:szCs w:val="22"/>
               </w:rPr>
-              <w:t>6,866</w:t>
+              <w:t>15</w:t>
             </w:r>
           </w:p>
         </w:tc>
@@ -37226,7 +37226,7 @@
                 <w:sz w:val="22"/>
                 <w:szCs w:val="22"/>
               </w:rPr>
-              <w:t>Missing</w:t>
+              <w:t>0</w:t>
             </w:r>
           </w:p>
         </w:tc>
@@ -37268,6 +37268,393 @@
                 <w:sz w:val="22"/>
                 <w:szCs w:val="22"/>
               </w:rPr>
+              <w:t>6,065</w:t>
+            </w:r>
+          </w:p>
+        </w:tc>
+        <w:tc>
+          <w:tcPr>
+            <w:tcW w:w="2333" w:type="dxa"/>
+            <w:tcBorders>
+              <w:top w:val="single" w:sz="8" w:space="0" w:color="CCCCCC"/>
+              <w:left w:val="none" w:sz="0" w:space="0" w:color="000000"/>
+              <w:bottom w:val="none" w:sz="0" w:space="0" w:color="000000"/>
+              <w:right w:val="none" w:sz="0" w:space="0" w:color="000000"/>
+            </w:tcBorders>
+            <w:shd w:val="clear" w:color="auto" w:fill="FFFFFF"/>
+            <w:tcMar>
+              <w:top w:w="0" w:type="dxa"/>
+              <w:left w:w="0" w:type="dxa"/>
+              <w:bottom w:w="0" w:type="dxa"/>
+              <w:right w:w="0" w:type="dxa"/>
+            </w:tcMar>
+            <w:vAlign w:val="center"/>
+          </w:tcPr>
+          <w:p>
+            <w:pPr>
+              <w:pBdr>
+                <w:top w:val="none" w:sz="0" w:space="0" w:color="000000"/>
+                <w:left w:val="none" w:sz="0" w:space="0" w:color="000000"/>
+                <w:bottom w:val="none" w:sz="0" w:space="0" w:color="000000"/>
+                <w:right w:val="none" w:sz="0" w:space="0" w:color="000000"/>
+              </w:pBdr>
+              <w:spacing w:before="100" w:after="100"/>
+              <w:ind w:left="100" w:right="100"/>
+              <w:jc w:val="center"/>
+            </w:pPr>
+            <w:r>
+              <w:rPr>
+                <w:rFonts w:ascii="Times New Roman" w:eastAsia="Times New Roman" w:hAnsi="Times New Roman" w:cs="Times New Roman"/>
+                <w:color w:val="000000"/>
+                <w:sz w:val="22"/>
+                <w:szCs w:val="22"/>
+              </w:rPr>
+              <w:t>6,065</w:t>
+            </w:r>
+          </w:p>
+        </w:tc>
+        <w:tc>
+          <w:tcPr>
+            <w:tcW w:w="2333" w:type="dxa"/>
+            <w:tcBorders>
+              <w:top w:val="single" w:sz="8" w:space="0" w:color="CCCCCC"/>
+              <w:left w:val="none" w:sz="0" w:space="0" w:color="000000"/>
+              <w:bottom w:val="none" w:sz="0" w:space="0" w:color="000000"/>
+              <w:right w:val="none" w:sz="0" w:space="0" w:color="000000"/>
+            </w:tcBorders>
+            <w:shd w:val="clear" w:color="auto" w:fill="FFFFFF"/>
+            <w:tcMar>
+              <w:top w:w="0" w:type="dxa"/>
+              <w:left w:w="0" w:type="dxa"/>
+              <w:bottom w:w="0" w:type="dxa"/>
+              <w:right w:w="0" w:type="dxa"/>
+            </w:tcMar>
+            <w:vAlign w:val="center"/>
+          </w:tcPr>
+          <w:p>
+            <w:pPr>
+              <w:pBdr>
+                <w:top w:val="none" w:sz="0" w:space="0" w:color="000000"/>
+                <w:left w:val="none" w:sz="0" w:space="0" w:color="000000"/>
+                <w:bottom w:val="none" w:sz="0" w:space="0" w:color="000000"/>
+                <w:right w:val="none" w:sz="0" w:space="0" w:color="000000"/>
+              </w:pBdr>
+              <w:spacing w:before="100" w:after="100"/>
+              <w:ind w:left="100" w:right="100"/>
+              <w:jc w:val="center"/>
+            </w:pPr>
+            <w:r>
+              <w:rPr>
+                <w:rFonts w:ascii="Times New Roman" w:eastAsia="Times New Roman" w:hAnsi="Times New Roman" w:cs="Times New Roman"/>
+                <w:color w:val="000000"/>
+                <w:sz w:val="22"/>
+                <w:szCs w:val="22"/>
+              </w:rPr>
+              <w:t>88.33</w:t>
+            </w:r>
+          </w:p>
+        </w:tc>
+      </w:tr>
+      <w:tr>
+        <w:trPr>
+          <w:gridAfter w:val="1"/>
+          <w:wAfter w:w="85" w:type="dxa"/>
+          <w:jc w:val="center"/>
+        </w:trPr>
+        <w:tc>
+          <w:tcPr>
+            <w:tcW w:w="2333" w:type="dxa"/>
+            <w:gridSpan w:val="2"/>
+            <w:tcBorders>
+              <w:top w:val="none" w:sz="0" w:space="0" w:color="000000"/>
+              <w:left w:val="none" w:sz="0" w:space="0" w:color="000000"/>
+              <w:bottom w:val="none" w:sz="0" w:space="0" w:color="000000"/>
+              <w:right w:val="none" w:sz="0" w:space="0" w:color="000000"/>
+            </w:tcBorders>
+            <w:shd w:val="clear" w:color="auto" w:fill="FFFFFF"/>
+            <w:tcMar>
+              <w:top w:w="0" w:type="dxa"/>
+              <w:left w:w="0" w:type="dxa"/>
+              <w:bottom w:w="0" w:type="dxa"/>
+              <w:right w:w="0" w:type="dxa"/>
+            </w:tcMar>
+            <w:vAlign w:val="center"/>
+          </w:tcPr>
+          <w:p>
+            <w:pPr>
+              <w:pBdr>
+                <w:top w:val="none" w:sz="0" w:space="0" w:color="000000"/>
+                <w:left w:val="none" w:sz="0" w:space="0" w:color="000000"/>
+                <w:bottom w:val="none" w:sz="0" w:space="0" w:color="000000"/>
+                <w:right w:val="none" w:sz="0" w:space="0" w:color="000000"/>
+              </w:pBdr>
+              <w:spacing w:before="100" w:after="100"/>
+              <w:ind w:left="100" w:right="100"/>
+              <w:jc w:val="center"/>
+            </w:pPr>
+            <w:r>
+              <w:rPr>
+                <w:rFonts w:ascii="Times New Roman" w:eastAsia="Times New Roman" w:hAnsi="Times New Roman" w:cs="Times New Roman"/>
+                <w:color w:val="000000"/>
+                <w:sz w:val="22"/>
+                <w:szCs w:val="22"/>
+              </w:rPr>
+              <w:t>1</w:t>
+            </w:r>
+          </w:p>
+        </w:tc>
+        <w:tc>
+          <w:tcPr>
+            <w:tcW w:w="2333" w:type="dxa"/>
+            <w:gridSpan w:val="2"/>
+            <w:tcBorders>
+              <w:top w:val="none" w:sz="0" w:space="0" w:color="000000"/>
+              <w:left w:val="none" w:sz="0" w:space="0" w:color="000000"/>
+              <w:bottom w:val="none" w:sz="0" w:space="0" w:color="000000"/>
+              <w:right w:val="none" w:sz="0" w:space="0" w:color="000000"/>
+            </w:tcBorders>
+            <w:shd w:val="clear" w:color="auto" w:fill="FFFFFF"/>
+            <w:tcMar>
+              <w:top w:w="0" w:type="dxa"/>
+              <w:left w:w="0" w:type="dxa"/>
+              <w:bottom w:w="0" w:type="dxa"/>
+              <w:right w:w="0" w:type="dxa"/>
+            </w:tcMar>
+            <w:vAlign w:val="center"/>
+          </w:tcPr>
+          <w:p>
+            <w:pPr>
+              <w:pBdr>
+                <w:top w:val="none" w:sz="0" w:space="0" w:color="000000"/>
+                <w:left w:val="none" w:sz="0" w:space="0" w:color="000000"/>
+                <w:bottom w:val="none" w:sz="0" w:space="0" w:color="000000"/>
+                <w:right w:val="none" w:sz="0" w:space="0" w:color="000000"/>
+              </w:pBdr>
+              <w:spacing w:before="100" w:after="100"/>
+              <w:ind w:left="100" w:right="100"/>
+              <w:jc w:val="center"/>
+            </w:pPr>
+            <w:r>
+              <w:rPr>
+                <w:rFonts w:ascii="Times New Roman" w:eastAsia="Times New Roman" w:hAnsi="Times New Roman" w:cs="Times New Roman"/>
+                <w:color w:val="000000"/>
+                <w:sz w:val="22"/>
+                <w:szCs w:val="22"/>
+              </w:rPr>
+              <w:t xml:space="preserve">  786</w:t>
+            </w:r>
+          </w:p>
+        </w:tc>
+        <w:tc>
+          <w:tcPr>
+            <w:tcW w:w="2333" w:type="dxa"/>
+            <w:tcBorders>
+              <w:top w:val="none" w:sz="0" w:space="0" w:color="000000"/>
+              <w:left w:val="none" w:sz="0" w:space="0" w:color="000000"/>
+              <w:bottom w:val="none" w:sz="0" w:space="0" w:color="000000"/>
+              <w:right w:val="none" w:sz="0" w:space="0" w:color="000000"/>
+            </w:tcBorders>
+            <w:shd w:val="clear" w:color="auto" w:fill="FFFFFF"/>
+            <w:tcMar>
+              <w:top w:w="0" w:type="dxa"/>
+              <w:left w:w="0" w:type="dxa"/>
+              <w:bottom w:w="0" w:type="dxa"/>
+              <w:right w:w="0" w:type="dxa"/>
+            </w:tcMar>
+            <w:vAlign w:val="center"/>
+          </w:tcPr>
+          <w:p>
+            <w:pPr>
+              <w:pBdr>
+                <w:top w:val="none" w:sz="0" w:space="0" w:color="000000"/>
+                <w:left w:val="none" w:sz="0" w:space="0" w:color="000000"/>
+                <w:bottom w:val="none" w:sz="0" w:space="0" w:color="000000"/>
+                <w:right w:val="none" w:sz="0" w:space="0" w:color="000000"/>
+              </w:pBdr>
+              <w:spacing w:before="100" w:after="100"/>
+              <w:ind w:left="100" w:right="100"/>
+              <w:jc w:val="center"/>
+            </w:pPr>
+            <w:r>
+              <w:rPr>
+                <w:rFonts w:ascii="Times New Roman" w:eastAsia="Times New Roman" w:hAnsi="Times New Roman" w:cs="Times New Roman"/>
+                <w:color w:val="000000"/>
+                <w:sz w:val="22"/>
+                <w:szCs w:val="22"/>
+              </w:rPr>
+              <w:t>6,851</w:t>
+            </w:r>
+          </w:p>
+        </w:tc>
+        <w:tc>
+          <w:tcPr>
+            <w:tcW w:w="2333" w:type="dxa"/>
+            <w:tcBorders>
+              <w:top w:val="none" w:sz="0" w:space="0" w:color="000000"/>
+              <w:left w:val="none" w:sz="0" w:space="0" w:color="000000"/>
+              <w:bottom w:val="none" w:sz="0" w:space="0" w:color="000000"/>
+              <w:right w:val="none" w:sz="0" w:space="0" w:color="000000"/>
+            </w:tcBorders>
+            <w:shd w:val="clear" w:color="auto" w:fill="FFFFFF"/>
+            <w:tcMar>
+              <w:top w:w="0" w:type="dxa"/>
+              <w:left w:w="0" w:type="dxa"/>
+              <w:bottom w:w="0" w:type="dxa"/>
+              <w:right w:w="0" w:type="dxa"/>
+            </w:tcMar>
+            <w:vAlign w:val="center"/>
+          </w:tcPr>
+          <w:p>
+            <w:pPr>
+              <w:pBdr>
+                <w:top w:val="none" w:sz="0" w:space="0" w:color="000000"/>
+                <w:left w:val="none" w:sz="0" w:space="0" w:color="000000"/>
+                <w:bottom w:val="none" w:sz="0" w:space="0" w:color="000000"/>
+                <w:right w:val="none" w:sz="0" w:space="0" w:color="000000"/>
+              </w:pBdr>
+              <w:spacing w:before="100" w:after="100"/>
+              <w:ind w:left="100" w:right="100"/>
+              <w:jc w:val="center"/>
+            </w:pPr>
+            <w:r>
+              <w:rPr>
+                <w:rFonts w:ascii="Times New Roman" w:eastAsia="Times New Roman" w:hAnsi="Times New Roman" w:cs="Times New Roman"/>
+                <w:color w:val="000000"/>
+                <w:sz w:val="22"/>
+                <w:szCs w:val="22"/>
+              </w:rPr>
+              <w:t>11.45</w:t>
+            </w:r>
+          </w:p>
+        </w:tc>
+      </w:tr>
+      <w:tr>
+        <w:trPr>
+          <w:gridAfter w:val="1"/>
+          <w:wAfter w:w="85" w:type="dxa"/>
+          <w:jc w:val="center"/>
+        </w:trPr>
+        <w:tc>
+          <w:tcPr>
+            <w:tcW w:w="2333" w:type="dxa"/>
+            <w:gridSpan w:val="2"/>
+            <w:tcBorders>
+              <w:top w:val="none" w:sz="0" w:space="0" w:color="000000"/>
+              <w:left w:val="none" w:sz="0" w:space="0" w:color="000000"/>
+              <w:bottom w:val="none" w:sz="0" w:space="0" w:color="000000"/>
+              <w:right w:val="none" w:sz="0" w:space="0" w:color="000000"/>
+            </w:tcBorders>
+            <w:shd w:val="clear" w:color="auto" w:fill="FFFFFF"/>
+            <w:tcMar>
+              <w:top w:w="0" w:type="dxa"/>
+              <w:left w:w="0" w:type="dxa"/>
+              <w:bottom w:w="0" w:type="dxa"/>
+              <w:right w:w="0" w:type="dxa"/>
+            </w:tcMar>
+            <w:vAlign w:val="center"/>
+          </w:tcPr>
+          <w:p>
+            <w:pPr>
+              <w:pBdr>
+                <w:top w:val="none" w:sz="0" w:space="0" w:color="000000"/>
+                <w:left w:val="none" w:sz="0" w:space="0" w:color="000000"/>
+                <w:bottom w:val="none" w:sz="0" w:space="0" w:color="000000"/>
+                <w:right w:val="none" w:sz="0" w:space="0" w:color="000000"/>
+              </w:pBdr>
+              <w:spacing w:before="100" w:after="100"/>
+              <w:ind w:left="100" w:right="100"/>
+              <w:jc w:val="center"/>
+            </w:pPr>
+            <w:r>
+              <w:rPr>
+                <w:rFonts w:ascii="Times New Roman" w:eastAsia="Times New Roman" w:hAnsi="Times New Roman" w:cs="Times New Roman"/>
+                <w:color w:val="000000"/>
+                <w:sz w:val="22"/>
+                <w:szCs w:val="22"/>
+              </w:rPr>
+              <w:t>Missing</w:t>
+            </w:r>
+          </w:p>
+        </w:tc>
+        <w:tc>
+          <w:tcPr>
+            <w:tcW w:w="2333" w:type="dxa"/>
+            <w:gridSpan w:val="2"/>
+            <w:tcBorders>
+              <w:top w:val="none" w:sz="0" w:space="0" w:color="000000"/>
+              <w:left w:val="none" w:sz="0" w:space="0" w:color="000000"/>
+              <w:bottom w:val="none" w:sz="0" w:space="0" w:color="000000"/>
+              <w:right w:val="none" w:sz="0" w:space="0" w:color="000000"/>
+            </w:tcBorders>
+            <w:shd w:val="clear" w:color="auto" w:fill="FFFFFF"/>
+            <w:tcMar>
+              <w:top w:w="0" w:type="dxa"/>
+              <w:left w:w="0" w:type="dxa"/>
+              <w:bottom w:w="0" w:type="dxa"/>
+              <w:right w:w="0" w:type="dxa"/>
+            </w:tcMar>
+            <w:vAlign w:val="center"/>
+          </w:tcPr>
+          <w:p>
+            <w:pPr>
+              <w:pBdr>
+                <w:top w:val="none" w:sz="0" w:space="0" w:color="000000"/>
+                <w:left w:val="none" w:sz="0" w:space="0" w:color="000000"/>
+                <w:bottom w:val="none" w:sz="0" w:space="0" w:color="000000"/>
+                <w:right w:val="none" w:sz="0" w:space="0" w:color="000000"/>
+              </w:pBdr>
+              <w:spacing w:before="100" w:after="100"/>
+              <w:ind w:left="100" w:right="100"/>
+              <w:jc w:val="center"/>
+            </w:pPr>
+            <w:r>
+              <w:rPr>
+                <w:rFonts w:ascii="Times New Roman" w:eastAsia="Times New Roman" w:hAnsi="Times New Roman" w:cs="Times New Roman"/>
+                <w:color w:val="000000"/>
+                <w:sz w:val="22"/>
+                <w:szCs w:val="22"/>
+              </w:rPr>
+              <w:t xml:space="preserve">   15</w:t>
+            </w:r>
+          </w:p>
+        </w:tc>
+        <w:tc>
+          <w:tcPr>
+            <w:tcW w:w="2333" w:type="dxa"/>
+            <w:tcBorders>
+              <w:top w:val="none" w:sz="0" w:space="0" w:color="000000"/>
+              <w:left w:val="none" w:sz="0" w:space="0" w:color="000000"/>
+              <w:bottom w:val="none" w:sz="0" w:space="0" w:color="000000"/>
+              <w:right w:val="none" w:sz="0" w:space="0" w:color="000000"/>
+            </w:tcBorders>
+            <w:shd w:val="clear" w:color="auto" w:fill="FFFFFF"/>
+            <w:tcMar>
+              <w:top w:w="0" w:type="dxa"/>
+              <w:left w:w="0" w:type="dxa"/>
+              <w:bottom w:w="0" w:type="dxa"/>
+              <w:right w:w="0" w:type="dxa"/>
+            </w:tcMar>
+            <w:vAlign w:val="center"/>
+          </w:tcPr>
+          <w:p>
+            <w:pPr>
+              <w:pBdr>
+                <w:top w:val="none" w:sz="0" w:space="0" w:color="000000"/>
+                <w:left w:val="none" w:sz="0" w:space="0" w:color="000000"/>
+                <w:bottom w:val="none" w:sz="0" w:space="0" w:color="000000"/>
+                <w:right w:val="none" w:sz="0" w:space="0" w:color="000000"/>
+              </w:pBdr>
+              <w:spacing w:before="100" w:after="100"/>
+              <w:ind w:left="100" w:right="100"/>
+              <w:jc w:val="center"/>
+            </w:pPr>
+            <w:r>
+              <w:rPr>
+                <w:rFonts w:ascii="Times New Roman" w:eastAsia="Times New Roman" w:hAnsi="Times New Roman" w:cs="Times New Roman"/>
+                <w:color w:val="000000"/>
+                <w:sz w:val="22"/>
+                <w:szCs w:val="22"/>
+              </w:rPr>
               <w:t>6,866</w:t>
             </w:r>
           </w:p>
@@ -37276,9 +37663,681 @@
           <w:tcPr>
             <w:tcW w:w="2333" w:type="dxa"/>
             <w:tcBorders>
+              <w:top w:val="none" w:sz="0" w:space="0" w:color="000000"/>
+              <w:left w:val="none" w:sz="0" w:space="0" w:color="000000"/>
+              <w:bottom w:val="none" w:sz="0" w:space="0" w:color="000000"/>
+              <w:right w:val="none" w:sz="0" w:space="0" w:color="000000"/>
+            </w:tcBorders>
+            <w:shd w:val="clear" w:color="auto" w:fill="FFFFFF"/>
+            <w:tcMar>
+              <w:top w:w="0" w:type="dxa"/>
+              <w:left w:w="0" w:type="dxa"/>
+              <w:bottom w:w="0" w:type="dxa"/>
+              <w:right w:w="0" w:type="dxa"/>
+            </w:tcMar>
+            <w:vAlign w:val="center"/>
+          </w:tcPr>
+          <w:p>
+            <w:pPr>
+              <w:pBdr>
+                <w:top w:val="none" w:sz="0" w:space="0" w:color="000000"/>
+                <w:left w:val="none" w:sz="0" w:space="0" w:color="000000"/>
+                <w:bottom w:val="none" w:sz="0" w:space="0" w:color="000000"/>
+                <w:right w:val="none" w:sz="0" w:space="0" w:color="000000"/>
+              </w:pBdr>
+              <w:spacing w:before="100" w:after="100"/>
+              <w:ind w:left="100" w:right="100"/>
+              <w:jc w:val="center"/>
+            </w:pPr>
+            <w:r>
+              <w:rPr>
+                <w:rFonts w:ascii="Times New Roman" w:eastAsia="Times New Roman" w:hAnsi="Times New Roman" w:cs="Times New Roman"/>
+                <w:color w:val="000000"/>
+                <w:sz w:val="22"/>
+                <w:szCs w:val="22"/>
+              </w:rPr>
+              <w:t xml:space="preserve"> 0.22</w:t>
+            </w:r>
+          </w:p>
+        </w:tc>
+      </w:tr>
+    </w:tbl>
+    <w:p/>
+    <w:tbl>
+      <w:tblPr>
+        <w:tblW w:w="0" w:type="auto"/>
+        <w:jc w:val="center"/>
+        <w:tblLayout w:type="fixed"/>
+        <w:tblLook w:val="0420" w:firstRow="1" w:lastRow="0" w:firstColumn="0" w:lastColumn="0" w:noHBand="0" w:noVBand="1"/>
+      </w:tblPr>
+      <w:tblGrid>
+        <w:gridCol w:w="950"/>
+        <w:gridCol w:w="1383"/>
+        <w:gridCol w:w="1900"/>
+        <w:gridCol w:w="433"/>
+        <w:gridCol w:w="2333"/>
+        <w:gridCol w:w="2333"/>
+        <w:gridCol w:w="85"/>
+      </w:tblGrid>
+      <w:tr>
+        <w:trPr>
+          <w:jc w:val="center"/>
+        </w:trPr>
+        <w:tc>
+          <w:tcPr>
+            <w:tcW w:w="950" w:type="dxa"/>
+            <w:tcBorders>
+              <w:top w:val="single" w:sz="24" w:space="0" w:color="000000"/>
+              <w:left w:val="none" w:sz="0" w:space="0" w:color="000000"/>
+              <w:bottom w:val="single" w:sz="24" w:space="0" w:color="000000"/>
+              <w:right w:val="none" w:sz="0" w:space="0" w:color="000000"/>
+            </w:tcBorders>
+            <w:shd w:val="clear" w:color="auto" w:fill="F2F2F2"/>
+            <w:tcMar>
+              <w:top w:w="0" w:type="dxa"/>
+              <w:left w:w="0" w:type="dxa"/>
+              <w:bottom w:w="0" w:type="dxa"/>
+              <w:right w:w="0" w:type="dxa"/>
+            </w:tcMar>
+            <w:vAlign w:val="center"/>
+          </w:tcPr>
+          <w:p>
+            <w:pPr>
+              <w:pBdr>
+                <w:top w:val="none" w:sz="0" w:space="0" w:color="000000"/>
+                <w:left w:val="none" w:sz="0" w:space="0" w:color="000000"/>
+                <w:bottom w:val="none" w:sz="0" w:space="0" w:color="000000"/>
+                <w:right w:val="none" w:sz="0" w:space="0" w:color="000000"/>
+              </w:pBdr>
+              <w:spacing w:before="100" w:after="100"/>
+              <w:ind w:left="100" w:right="100"/>
+            </w:pPr>
+            <w:r>
+              <w:rPr>
+                <w:rFonts w:ascii="Times New Roman" w:eastAsia="Times New Roman" w:hAnsi="Times New Roman" w:cs="Times New Roman"/>
+                <w:b/>
+                <w:color w:val="000000"/>
+                <w:sz w:val="22"/>
+                <w:szCs w:val="22"/>
+              </w:rPr>
+              <w:t>37</w:t>
+            </w:r>
+          </w:p>
+        </w:tc>
+        <w:tc>
+          <w:tcPr>
+            <w:tcW w:w="3283" w:type="dxa"/>
+            <w:gridSpan w:val="2"/>
+            <w:tcBorders>
+              <w:top w:val="single" w:sz="24" w:space="0" w:color="000000"/>
+              <w:left w:val="none" w:sz="0" w:space="0" w:color="000000"/>
+              <w:bottom w:val="single" w:sz="24" w:space="0" w:color="000000"/>
+              <w:right w:val="none" w:sz="0" w:space="0" w:color="000000"/>
+            </w:tcBorders>
+            <w:shd w:val="clear" w:color="auto" w:fill="F2F2F2"/>
+            <w:tcMar>
+              <w:top w:w="0" w:type="dxa"/>
+              <w:left w:w="0" w:type="dxa"/>
+              <w:bottom w:w="0" w:type="dxa"/>
+              <w:right w:w="0" w:type="dxa"/>
+            </w:tcMar>
+            <w:vAlign w:val="center"/>
+          </w:tcPr>
+          <w:p>
+            <w:pPr>
+              <w:pBdr>
+                <w:top w:val="none" w:sz="0" w:space="0" w:color="000000"/>
+                <w:left w:val="none" w:sz="0" w:space="0" w:color="000000"/>
+                <w:bottom w:val="none" w:sz="0" w:space="0" w:color="000000"/>
+                <w:right w:val="none" w:sz="0" w:space="0" w:color="000000"/>
+              </w:pBdr>
+              <w:spacing w:before="100" w:after="100"/>
+              <w:ind w:left="100" w:right="100"/>
+            </w:pPr>
+            <w:r>
+              <w:rPr>
+                <w:rFonts w:ascii="Times New Roman" w:eastAsia="Times New Roman" w:hAnsi="Times New Roman" w:cs="Times New Roman"/>
+                <w:b/>
+                <w:color w:val="000000"/>
+                <w:sz w:val="22"/>
+                <w:szCs w:val="22"/>
+              </w:rPr>
+              <w:t>Column name:</w:t>
+            </w:r>
+          </w:p>
+        </w:tc>
+        <w:tc>
+          <w:tcPr>
+            <w:tcW w:w="5184" w:type="dxa"/>
+            <w:gridSpan w:val="4"/>
+            <w:tcBorders>
+              <w:top w:val="single" w:sz="24" w:space="0" w:color="000000"/>
+              <w:left w:val="none" w:sz="0" w:space="0" w:color="000000"/>
+              <w:bottom w:val="single" w:sz="24" w:space="0" w:color="000000"/>
+              <w:right w:val="none" w:sz="0" w:space="0" w:color="000000"/>
+            </w:tcBorders>
+            <w:shd w:val="clear" w:color="auto" w:fill="F2F2F2"/>
+            <w:tcMar>
+              <w:top w:w="0" w:type="dxa"/>
+              <w:left w:w="0" w:type="dxa"/>
+              <w:bottom w:w="0" w:type="dxa"/>
+              <w:right w:w="0" w:type="dxa"/>
+            </w:tcMar>
+            <w:vAlign w:val="center"/>
+          </w:tcPr>
+          <w:p>
+            <w:pPr>
+              <w:pBdr>
+                <w:top w:val="none" w:sz="0" w:space="0" w:color="000000"/>
+                <w:left w:val="none" w:sz="0" w:space="0" w:color="000000"/>
+                <w:bottom w:val="none" w:sz="0" w:space="0" w:color="000000"/>
+                <w:right w:val="none" w:sz="0" w:space="0" w:color="000000"/>
+              </w:pBdr>
+              <w:spacing w:before="100" w:after="100"/>
+              <w:ind w:left="100" w:right="100"/>
+            </w:pPr>
+            <w:proofErr w:type="spellStart"/>
+            <w:r>
+              <w:rPr>
+                <w:rFonts w:ascii="Times New Roman" w:eastAsia="Times New Roman" w:hAnsi="Times New Roman" w:cs="Times New Roman"/>
+                <w:b/>
+                <w:color w:val="000000"/>
+                <w:sz w:val="22"/>
+                <w:szCs w:val="22"/>
+              </w:rPr>
+              <w:t>panelist_discipline</w:t>
+            </w:r>
+            <w:proofErr w:type="spellEnd"/>
+          </w:p>
+        </w:tc>
+      </w:tr>
+      <w:tr>
+        <w:trPr>
+          <w:jc w:val="center"/>
+        </w:trPr>
+        <w:tc>
+          <w:tcPr>
+            <w:tcW w:w="950" w:type="dxa"/>
+            <w:tcBorders>
+              <w:top w:val="single" w:sz="24" w:space="0" w:color="000000"/>
+              <w:left w:val="none" w:sz="0" w:space="0" w:color="000000"/>
+              <w:bottom w:val="none" w:sz="0" w:space="0" w:color="000000"/>
+              <w:right w:val="none" w:sz="0" w:space="0" w:color="000000"/>
+            </w:tcBorders>
+            <w:shd w:val="clear" w:color="auto" w:fill="FFFFFF"/>
+            <w:tcMar>
+              <w:top w:w="0" w:type="dxa"/>
+              <w:left w:w="0" w:type="dxa"/>
+              <w:bottom w:w="0" w:type="dxa"/>
+              <w:right w:w="0" w:type="dxa"/>
+            </w:tcMar>
+            <w:vAlign w:val="center"/>
+          </w:tcPr>
+          <w:p>
+            <w:pPr>
+              <w:pBdr>
+                <w:top w:val="none" w:sz="0" w:space="0" w:color="000000"/>
+                <w:left w:val="none" w:sz="0" w:space="0" w:color="000000"/>
+                <w:bottom w:val="none" w:sz="0" w:space="0" w:color="000000"/>
+                <w:right w:val="none" w:sz="0" w:space="0" w:color="000000"/>
+              </w:pBdr>
+              <w:spacing w:before="100" w:after="100"/>
+              <w:ind w:left="100" w:right="100"/>
+            </w:pPr>
+          </w:p>
+        </w:tc>
+        <w:tc>
+          <w:tcPr>
+            <w:tcW w:w="3283" w:type="dxa"/>
+            <w:gridSpan w:val="2"/>
+            <w:tcBorders>
+              <w:top w:val="single" w:sz="24" w:space="0" w:color="000000"/>
+              <w:left w:val="none" w:sz="0" w:space="0" w:color="000000"/>
+              <w:bottom w:val="none" w:sz="0" w:space="0" w:color="000000"/>
+              <w:right w:val="none" w:sz="0" w:space="0" w:color="000000"/>
+            </w:tcBorders>
+            <w:shd w:val="clear" w:color="auto" w:fill="FFFFFF"/>
+            <w:tcMar>
+              <w:top w:w="0" w:type="dxa"/>
+              <w:left w:w="0" w:type="dxa"/>
+              <w:bottom w:w="0" w:type="dxa"/>
+              <w:right w:w="0" w:type="dxa"/>
+            </w:tcMar>
+            <w:vAlign w:val="center"/>
+          </w:tcPr>
+          <w:p>
+            <w:pPr>
+              <w:pBdr>
+                <w:top w:val="none" w:sz="0" w:space="0" w:color="000000"/>
+                <w:left w:val="none" w:sz="0" w:space="0" w:color="000000"/>
+                <w:bottom w:val="none" w:sz="0" w:space="0" w:color="000000"/>
+                <w:right w:val="none" w:sz="0" w:space="0" w:color="000000"/>
+              </w:pBdr>
+              <w:spacing w:before="100" w:after="100"/>
+              <w:ind w:left="100" w:right="100"/>
+            </w:pPr>
+            <w:r>
+              <w:rPr>
+                <w:rFonts w:ascii="Times New Roman" w:eastAsia="Times New Roman" w:hAnsi="Times New Roman" w:cs="Times New Roman"/>
+                <w:color w:val="000000"/>
+                <w:sz w:val="22"/>
+                <w:szCs w:val="22"/>
+              </w:rPr>
+              <w:t>Column description:</w:t>
+            </w:r>
+          </w:p>
+        </w:tc>
+        <w:tc>
+          <w:tcPr>
+            <w:tcW w:w="5184" w:type="dxa"/>
+            <w:gridSpan w:val="4"/>
+            <w:tcBorders>
+              <w:top w:val="single" w:sz="24" w:space="0" w:color="000000"/>
+              <w:left w:val="none" w:sz="0" w:space="0" w:color="000000"/>
+              <w:bottom w:val="none" w:sz="0" w:space="0" w:color="000000"/>
+              <w:right w:val="none" w:sz="0" w:space="0" w:color="000000"/>
+            </w:tcBorders>
+            <w:shd w:val="clear" w:color="auto" w:fill="FFFFFF"/>
+            <w:tcMar>
+              <w:top w:w="0" w:type="dxa"/>
+              <w:left w:w="0" w:type="dxa"/>
+              <w:bottom w:w="0" w:type="dxa"/>
+              <w:right w:w="0" w:type="dxa"/>
+            </w:tcMar>
+            <w:vAlign w:val="center"/>
+          </w:tcPr>
+          <w:p>
+            <w:pPr>
+              <w:pBdr>
+                <w:top w:val="none" w:sz="0" w:space="0" w:color="000000"/>
+                <w:left w:val="none" w:sz="0" w:space="0" w:color="000000"/>
+                <w:bottom w:val="none" w:sz="0" w:space="0" w:color="000000"/>
+                <w:right w:val="none" w:sz="0" w:space="0" w:color="000000"/>
+              </w:pBdr>
+              <w:spacing w:before="100" w:after="100"/>
+              <w:ind w:left="100" w:right="100"/>
+            </w:pPr>
+            <w:r>
+              <w:rPr>
+                <w:rFonts w:ascii="Times New Roman" w:eastAsia="Times New Roman" w:hAnsi="Times New Roman" w:cs="Times New Roman"/>
+                <w:color w:val="000000"/>
+                <w:sz w:val="22"/>
+                <w:szCs w:val="22"/>
+              </w:rPr>
+              <w:t>Panelist's professional discipline</w:t>
+            </w:r>
+          </w:p>
+        </w:tc>
+      </w:tr>
+      <w:tr>
+        <w:trPr>
+          <w:jc w:val="center"/>
+        </w:trPr>
+        <w:tc>
+          <w:tcPr>
+            <w:tcW w:w="950" w:type="dxa"/>
+            <w:tcBorders>
+              <w:top w:val="none" w:sz="0" w:space="0" w:color="000000"/>
+              <w:left w:val="none" w:sz="0" w:space="0" w:color="000000"/>
+              <w:bottom w:val="none" w:sz="0" w:space="0" w:color="000000"/>
+              <w:right w:val="none" w:sz="0" w:space="0" w:color="000000"/>
+            </w:tcBorders>
+            <w:shd w:val="clear" w:color="auto" w:fill="FFFFFF"/>
+            <w:tcMar>
+              <w:top w:w="0" w:type="dxa"/>
+              <w:left w:w="0" w:type="dxa"/>
+              <w:bottom w:w="0" w:type="dxa"/>
+              <w:right w:w="0" w:type="dxa"/>
+            </w:tcMar>
+            <w:vAlign w:val="center"/>
+          </w:tcPr>
+          <w:p>
+            <w:pPr>
+              <w:pBdr>
+                <w:top w:val="none" w:sz="0" w:space="0" w:color="000000"/>
+                <w:left w:val="none" w:sz="0" w:space="0" w:color="000000"/>
+                <w:bottom w:val="none" w:sz="0" w:space="0" w:color="000000"/>
+                <w:right w:val="none" w:sz="0" w:space="0" w:color="000000"/>
+              </w:pBdr>
+              <w:spacing w:before="100" w:after="100"/>
+              <w:ind w:left="100" w:right="100"/>
+            </w:pPr>
+          </w:p>
+        </w:tc>
+        <w:tc>
+          <w:tcPr>
+            <w:tcW w:w="3283" w:type="dxa"/>
+            <w:gridSpan w:val="2"/>
+            <w:tcBorders>
+              <w:top w:val="none" w:sz="0" w:space="0" w:color="000000"/>
+              <w:left w:val="none" w:sz="0" w:space="0" w:color="000000"/>
+              <w:bottom w:val="none" w:sz="0" w:space="0" w:color="000000"/>
+              <w:right w:val="none" w:sz="0" w:space="0" w:color="000000"/>
+            </w:tcBorders>
+            <w:shd w:val="clear" w:color="auto" w:fill="FFFFFF"/>
+            <w:tcMar>
+              <w:top w:w="0" w:type="dxa"/>
+              <w:left w:w="0" w:type="dxa"/>
+              <w:bottom w:w="0" w:type="dxa"/>
+              <w:right w:w="0" w:type="dxa"/>
+            </w:tcMar>
+            <w:vAlign w:val="center"/>
+          </w:tcPr>
+          <w:p>
+            <w:pPr>
+              <w:pBdr>
+                <w:top w:val="none" w:sz="0" w:space="0" w:color="000000"/>
+                <w:left w:val="none" w:sz="0" w:space="0" w:color="000000"/>
+                <w:bottom w:val="none" w:sz="0" w:space="0" w:color="000000"/>
+                <w:right w:val="none" w:sz="0" w:space="0" w:color="000000"/>
+              </w:pBdr>
+              <w:spacing w:before="100" w:after="100"/>
+              <w:ind w:left="100" w:right="100"/>
+            </w:pPr>
+            <w:r>
+              <w:rPr>
+                <w:rFonts w:ascii="Times New Roman" w:eastAsia="Times New Roman" w:hAnsi="Times New Roman" w:cs="Times New Roman"/>
+                <w:color w:val="000000"/>
+                <w:sz w:val="22"/>
+                <w:szCs w:val="22"/>
+              </w:rPr>
+              <w:t>Data type:</w:t>
+            </w:r>
+          </w:p>
+        </w:tc>
+        <w:tc>
+          <w:tcPr>
+            <w:tcW w:w="5184" w:type="dxa"/>
+            <w:gridSpan w:val="4"/>
+            <w:tcBorders>
+              <w:top w:val="none" w:sz="0" w:space="0" w:color="000000"/>
+              <w:left w:val="none" w:sz="0" w:space="0" w:color="000000"/>
+              <w:bottom w:val="none" w:sz="0" w:space="0" w:color="000000"/>
+              <w:right w:val="none" w:sz="0" w:space="0" w:color="000000"/>
+            </w:tcBorders>
+            <w:shd w:val="clear" w:color="auto" w:fill="FFFFFF"/>
+            <w:tcMar>
+              <w:top w:w="0" w:type="dxa"/>
+              <w:left w:w="0" w:type="dxa"/>
+              <w:bottom w:w="0" w:type="dxa"/>
+              <w:right w:w="0" w:type="dxa"/>
+            </w:tcMar>
+            <w:vAlign w:val="center"/>
+          </w:tcPr>
+          <w:p>
+            <w:pPr>
+              <w:pBdr>
+                <w:top w:val="none" w:sz="0" w:space="0" w:color="000000"/>
+                <w:left w:val="none" w:sz="0" w:space="0" w:color="000000"/>
+                <w:bottom w:val="none" w:sz="0" w:space="0" w:color="000000"/>
+                <w:right w:val="none" w:sz="0" w:space="0" w:color="000000"/>
+              </w:pBdr>
+              <w:spacing w:before="100" w:after="100"/>
+              <w:ind w:left="100" w:right="100"/>
+            </w:pPr>
+            <w:r>
+              <w:rPr>
+                <w:rFonts w:ascii="Times New Roman" w:eastAsia="Times New Roman" w:hAnsi="Times New Roman" w:cs="Times New Roman"/>
+                <w:color w:val="000000"/>
+                <w:sz w:val="22"/>
+                <w:szCs w:val="22"/>
+              </w:rPr>
+              <w:t>Character</w:t>
+            </w:r>
+          </w:p>
+        </w:tc>
+      </w:tr>
+      <w:tr>
+        <w:trPr>
+          <w:jc w:val="center"/>
+        </w:trPr>
+        <w:tc>
+          <w:tcPr>
+            <w:tcW w:w="950" w:type="dxa"/>
+            <w:tcBorders>
+              <w:top w:val="none" w:sz="0" w:space="0" w:color="000000"/>
+              <w:left w:val="none" w:sz="0" w:space="0" w:color="000000"/>
+              <w:bottom w:val="none" w:sz="0" w:space="0" w:color="000000"/>
+              <w:right w:val="none" w:sz="0" w:space="0" w:color="000000"/>
+            </w:tcBorders>
+            <w:shd w:val="clear" w:color="auto" w:fill="FFFFFF"/>
+            <w:tcMar>
+              <w:top w:w="0" w:type="dxa"/>
+              <w:left w:w="0" w:type="dxa"/>
+              <w:bottom w:w="0" w:type="dxa"/>
+              <w:right w:w="0" w:type="dxa"/>
+            </w:tcMar>
+            <w:vAlign w:val="center"/>
+          </w:tcPr>
+          <w:p>
+            <w:pPr>
+              <w:pBdr>
+                <w:top w:val="none" w:sz="0" w:space="0" w:color="000000"/>
+                <w:left w:val="none" w:sz="0" w:space="0" w:color="000000"/>
+                <w:bottom w:val="none" w:sz="0" w:space="0" w:color="000000"/>
+                <w:right w:val="none" w:sz="0" w:space="0" w:color="000000"/>
+              </w:pBdr>
+              <w:spacing w:before="100" w:after="100"/>
+              <w:ind w:left="100" w:right="100"/>
+            </w:pPr>
+          </w:p>
+        </w:tc>
+        <w:tc>
+          <w:tcPr>
+            <w:tcW w:w="3283" w:type="dxa"/>
+            <w:gridSpan w:val="2"/>
+            <w:tcBorders>
+              <w:top w:val="none" w:sz="0" w:space="0" w:color="000000"/>
+              <w:left w:val="none" w:sz="0" w:space="0" w:color="000000"/>
+              <w:bottom w:val="none" w:sz="0" w:space="0" w:color="000000"/>
+              <w:right w:val="none" w:sz="0" w:space="0" w:color="000000"/>
+            </w:tcBorders>
+            <w:shd w:val="clear" w:color="auto" w:fill="FFFFFF"/>
+            <w:tcMar>
+              <w:top w:w="0" w:type="dxa"/>
+              <w:left w:w="0" w:type="dxa"/>
+              <w:bottom w:w="0" w:type="dxa"/>
+              <w:right w:w="0" w:type="dxa"/>
+            </w:tcMar>
+            <w:vAlign w:val="center"/>
+          </w:tcPr>
+          <w:p>
+            <w:pPr>
+              <w:pBdr>
+                <w:top w:val="none" w:sz="0" w:space="0" w:color="000000"/>
+                <w:left w:val="none" w:sz="0" w:space="0" w:color="000000"/>
+                <w:bottom w:val="none" w:sz="0" w:space="0" w:color="000000"/>
+                <w:right w:val="none" w:sz="0" w:space="0" w:color="000000"/>
+              </w:pBdr>
+              <w:spacing w:before="100" w:after="100"/>
+              <w:ind w:left="100" w:right="100"/>
+            </w:pPr>
+            <w:r>
+              <w:rPr>
+                <w:rFonts w:ascii="Times New Roman" w:eastAsia="Times New Roman" w:hAnsi="Times New Roman" w:cs="Times New Roman"/>
+                <w:color w:val="000000"/>
+                <w:sz w:val="22"/>
+                <w:szCs w:val="22"/>
+              </w:rPr>
+              <w:t>Unique non-missing value count:</w:t>
+            </w:r>
+          </w:p>
+        </w:tc>
+        <w:tc>
+          <w:tcPr>
+            <w:tcW w:w="5184" w:type="dxa"/>
+            <w:gridSpan w:val="4"/>
+            <w:tcBorders>
+              <w:top w:val="none" w:sz="0" w:space="0" w:color="000000"/>
+              <w:left w:val="none" w:sz="0" w:space="0" w:color="000000"/>
+              <w:bottom w:val="none" w:sz="0" w:space="0" w:color="000000"/>
+              <w:right w:val="none" w:sz="0" w:space="0" w:color="000000"/>
+            </w:tcBorders>
+            <w:shd w:val="clear" w:color="auto" w:fill="FFFFFF"/>
+            <w:tcMar>
+              <w:top w:w="0" w:type="dxa"/>
+              <w:left w:w="0" w:type="dxa"/>
+              <w:bottom w:w="0" w:type="dxa"/>
+              <w:right w:w="0" w:type="dxa"/>
+            </w:tcMar>
+            <w:vAlign w:val="center"/>
+          </w:tcPr>
+          <w:p>
+            <w:pPr>
+              <w:pBdr>
+                <w:top w:val="none" w:sz="0" w:space="0" w:color="000000"/>
+                <w:left w:val="none" w:sz="0" w:space="0" w:color="000000"/>
+                <w:bottom w:val="none" w:sz="0" w:space="0" w:color="000000"/>
+                <w:right w:val="none" w:sz="0" w:space="0" w:color="000000"/>
+              </w:pBdr>
+              <w:spacing w:before="100" w:after="100"/>
+              <w:ind w:left="100" w:right="100"/>
+            </w:pPr>
+            <w:r>
+              <w:rPr>
+                <w:rFonts w:ascii="Times New Roman" w:eastAsia="Times New Roman" w:hAnsi="Times New Roman" w:cs="Times New Roman"/>
+                <w:color w:val="000000"/>
+                <w:sz w:val="22"/>
+                <w:szCs w:val="22"/>
+              </w:rPr>
+              <w:t>5</w:t>
+            </w:r>
+          </w:p>
+        </w:tc>
+      </w:tr>
+      <w:tr>
+        <w:trPr>
+          <w:jc w:val="center"/>
+        </w:trPr>
+        <w:tc>
+          <w:tcPr>
+            <w:tcW w:w="950" w:type="dxa"/>
+            <w:tcBorders>
+              <w:top w:val="none" w:sz="0" w:space="0" w:color="000000"/>
+              <w:left w:val="none" w:sz="0" w:space="0" w:color="000000"/>
+              <w:bottom w:val="none" w:sz="0" w:space="0" w:color="000000"/>
+              <w:right w:val="none" w:sz="0" w:space="0" w:color="000000"/>
+            </w:tcBorders>
+            <w:shd w:val="clear" w:color="auto" w:fill="FFFFFF"/>
+            <w:tcMar>
+              <w:top w:w="0" w:type="dxa"/>
+              <w:left w:w="0" w:type="dxa"/>
+              <w:bottom w:w="0" w:type="dxa"/>
+              <w:right w:w="0" w:type="dxa"/>
+            </w:tcMar>
+            <w:vAlign w:val="center"/>
+          </w:tcPr>
+          <w:p>
+            <w:pPr>
+              <w:pBdr>
+                <w:top w:val="none" w:sz="0" w:space="0" w:color="000000"/>
+                <w:left w:val="none" w:sz="0" w:space="0" w:color="000000"/>
+                <w:bottom w:val="none" w:sz="0" w:space="0" w:color="000000"/>
+                <w:right w:val="none" w:sz="0" w:space="0" w:color="000000"/>
+              </w:pBdr>
+              <w:spacing w:before="100" w:after="100"/>
+              <w:ind w:left="100" w:right="100"/>
+            </w:pPr>
+          </w:p>
+        </w:tc>
+        <w:tc>
+          <w:tcPr>
+            <w:tcW w:w="3283" w:type="dxa"/>
+            <w:gridSpan w:val="2"/>
+            <w:tcBorders>
+              <w:top w:val="none" w:sz="0" w:space="0" w:color="000000"/>
+              <w:left w:val="none" w:sz="0" w:space="0" w:color="000000"/>
+              <w:bottom w:val="none" w:sz="0" w:space="0" w:color="000000"/>
+              <w:right w:val="none" w:sz="0" w:space="0" w:color="000000"/>
+            </w:tcBorders>
+            <w:shd w:val="clear" w:color="auto" w:fill="FFFFFF"/>
+            <w:tcMar>
+              <w:top w:w="0" w:type="dxa"/>
+              <w:left w:w="0" w:type="dxa"/>
+              <w:bottom w:w="0" w:type="dxa"/>
+              <w:right w:w="0" w:type="dxa"/>
+            </w:tcMar>
+            <w:vAlign w:val="center"/>
+          </w:tcPr>
+          <w:p>
+            <w:pPr>
+              <w:pBdr>
+                <w:top w:val="none" w:sz="0" w:space="0" w:color="000000"/>
+                <w:left w:val="none" w:sz="0" w:space="0" w:color="000000"/>
+                <w:bottom w:val="none" w:sz="0" w:space="0" w:color="000000"/>
+                <w:right w:val="none" w:sz="0" w:space="0" w:color="000000"/>
+              </w:pBdr>
+              <w:spacing w:before="100" w:after="100"/>
+              <w:ind w:left="100" w:right="100"/>
+            </w:pPr>
+            <w:r>
+              <w:rPr>
+                <w:rFonts w:ascii="Times New Roman" w:eastAsia="Times New Roman" w:hAnsi="Times New Roman" w:cs="Times New Roman"/>
+                <w:color w:val="000000"/>
+                <w:sz w:val="22"/>
+                <w:szCs w:val="22"/>
+              </w:rPr>
+              <w:t>Missing value count:</w:t>
+            </w:r>
+          </w:p>
+        </w:tc>
+        <w:tc>
+          <w:tcPr>
+            <w:tcW w:w="5184" w:type="dxa"/>
+            <w:gridSpan w:val="4"/>
+            <w:tcBorders>
+              <w:top w:val="none" w:sz="0" w:space="0" w:color="000000"/>
+              <w:left w:val="none" w:sz="0" w:space="0" w:color="000000"/>
+              <w:bottom w:val="none" w:sz="0" w:space="0" w:color="000000"/>
+              <w:right w:val="none" w:sz="0" w:space="0" w:color="000000"/>
+            </w:tcBorders>
+            <w:shd w:val="clear" w:color="auto" w:fill="FFFFFF"/>
+            <w:tcMar>
+              <w:top w:w="0" w:type="dxa"/>
+              <w:left w:w="0" w:type="dxa"/>
+              <w:bottom w:w="0" w:type="dxa"/>
+              <w:right w:w="0" w:type="dxa"/>
+            </w:tcMar>
+            <w:vAlign w:val="center"/>
+          </w:tcPr>
+          <w:p>
+            <w:pPr>
+              <w:pBdr>
+                <w:top w:val="none" w:sz="0" w:space="0" w:color="000000"/>
+                <w:left w:val="none" w:sz="0" w:space="0" w:color="000000"/>
+                <w:bottom w:val="none" w:sz="0" w:space="0" w:color="000000"/>
+                <w:right w:val="none" w:sz="0" w:space="0" w:color="000000"/>
+              </w:pBdr>
+              <w:spacing w:before="100" w:after="100"/>
+              <w:ind w:left="100" w:right="100"/>
+            </w:pPr>
+            <w:r>
+              <w:rPr>
+                <w:rFonts w:ascii="Times New Roman" w:eastAsia="Times New Roman" w:hAnsi="Times New Roman" w:cs="Times New Roman"/>
+                <w:color w:val="000000"/>
+                <w:sz w:val="22"/>
+                <w:szCs w:val="22"/>
+              </w:rPr>
+              <w:t>0</w:t>
+            </w:r>
+          </w:p>
+        </w:tc>
+      </w:tr>
+      <w:tr>
+        <w:trPr>
+          <w:gridAfter w:val="1"/>
+          <w:wAfter w:w="85" w:type="dxa"/>
+          <w:tblHeader/>
+          <w:jc w:val="center"/>
+        </w:trPr>
+        <w:tc>
+          <w:tcPr>
+            <w:tcW w:w="2333" w:type="dxa"/>
+            <w:gridSpan w:val="2"/>
+            <w:tcBorders>
               <w:top w:val="single" w:sz="8" w:space="0" w:color="CCCCCC"/>
               <w:left w:val="none" w:sz="0" w:space="0" w:color="000000"/>
-              <w:bottom w:val="none" w:sz="0" w:space="0" w:color="000000"/>
+              <w:bottom w:val="single" w:sz="8" w:space="0" w:color="CCCCCC"/>
               <w:right w:val="none" w:sz="0" w:space="0" w:color="000000"/>
             </w:tcBorders>
             <w:shd w:val="clear" w:color="auto" w:fill="FFFFFF"/>
@@ -37309,6 +38368,954 @@
                 <w:sz w:val="22"/>
                 <w:szCs w:val="22"/>
               </w:rPr>
+              <w:t>Categories</w:t>
+            </w:r>
+          </w:p>
+        </w:tc>
+        <w:tc>
+          <w:tcPr>
+            <w:tcW w:w="2333" w:type="dxa"/>
+            <w:gridSpan w:val="2"/>
+            <w:tcBorders>
+              <w:top w:val="single" w:sz="8" w:space="0" w:color="CCCCCC"/>
+              <w:left w:val="none" w:sz="0" w:space="0" w:color="000000"/>
+              <w:bottom w:val="single" w:sz="8" w:space="0" w:color="CCCCCC"/>
+              <w:right w:val="none" w:sz="0" w:space="0" w:color="000000"/>
+            </w:tcBorders>
+            <w:shd w:val="clear" w:color="auto" w:fill="FFFFFF"/>
+            <w:tcMar>
+              <w:top w:w="0" w:type="dxa"/>
+              <w:left w:w="0" w:type="dxa"/>
+              <w:bottom w:w="0" w:type="dxa"/>
+              <w:right w:w="0" w:type="dxa"/>
+            </w:tcMar>
+            <w:vAlign w:val="center"/>
+          </w:tcPr>
+          <w:p>
+            <w:pPr>
+              <w:pBdr>
+                <w:top w:val="none" w:sz="0" w:space="0" w:color="000000"/>
+                <w:left w:val="none" w:sz="0" w:space="0" w:color="000000"/>
+                <w:bottom w:val="none" w:sz="0" w:space="0" w:color="000000"/>
+                <w:right w:val="none" w:sz="0" w:space="0" w:color="000000"/>
+              </w:pBdr>
+              <w:spacing w:before="100" w:after="100"/>
+              <w:ind w:left="100" w:right="100"/>
+              <w:jc w:val="center"/>
+            </w:pPr>
+            <w:r>
+              <w:rPr>
+                <w:rFonts w:ascii="Times New Roman" w:eastAsia="Times New Roman" w:hAnsi="Times New Roman" w:cs="Times New Roman"/>
+                <w:color w:val="000000"/>
+                <w:sz w:val="22"/>
+                <w:szCs w:val="22"/>
+              </w:rPr>
+              <w:t>Frequency</w:t>
+            </w:r>
+          </w:p>
+        </w:tc>
+        <w:tc>
+          <w:tcPr>
+            <w:tcW w:w="2333" w:type="dxa"/>
+            <w:tcBorders>
+              <w:top w:val="single" w:sz="8" w:space="0" w:color="CCCCCC"/>
+              <w:left w:val="none" w:sz="0" w:space="0" w:color="000000"/>
+              <w:bottom w:val="single" w:sz="8" w:space="0" w:color="CCCCCC"/>
+              <w:right w:val="none" w:sz="0" w:space="0" w:color="000000"/>
+            </w:tcBorders>
+            <w:shd w:val="clear" w:color="auto" w:fill="FFFFFF"/>
+            <w:tcMar>
+              <w:top w:w="0" w:type="dxa"/>
+              <w:left w:w="0" w:type="dxa"/>
+              <w:bottom w:w="0" w:type="dxa"/>
+              <w:right w:w="0" w:type="dxa"/>
+            </w:tcMar>
+            <w:vAlign w:val="center"/>
+          </w:tcPr>
+          <w:p>
+            <w:pPr>
+              <w:pBdr>
+                <w:top w:val="none" w:sz="0" w:space="0" w:color="000000"/>
+                <w:left w:val="none" w:sz="0" w:space="0" w:color="000000"/>
+                <w:bottom w:val="none" w:sz="0" w:space="0" w:color="000000"/>
+                <w:right w:val="none" w:sz="0" w:space="0" w:color="000000"/>
+              </w:pBdr>
+              <w:spacing w:before="100" w:after="100"/>
+              <w:ind w:left="100" w:right="100"/>
+              <w:jc w:val="center"/>
+            </w:pPr>
+            <w:r>
+              <w:rPr>
+                <w:rFonts w:ascii="Times New Roman" w:eastAsia="Times New Roman" w:hAnsi="Times New Roman" w:cs="Times New Roman"/>
+                <w:color w:val="000000"/>
+                <w:sz w:val="22"/>
+                <w:szCs w:val="22"/>
+              </w:rPr>
+              <w:t>Cumulative Frequency</w:t>
+            </w:r>
+          </w:p>
+        </w:tc>
+        <w:tc>
+          <w:tcPr>
+            <w:tcW w:w="2333" w:type="dxa"/>
+            <w:tcBorders>
+              <w:top w:val="single" w:sz="8" w:space="0" w:color="CCCCCC"/>
+              <w:left w:val="none" w:sz="0" w:space="0" w:color="000000"/>
+              <w:bottom w:val="single" w:sz="8" w:space="0" w:color="CCCCCC"/>
+              <w:right w:val="none" w:sz="0" w:space="0" w:color="000000"/>
+            </w:tcBorders>
+            <w:shd w:val="clear" w:color="auto" w:fill="FFFFFF"/>
+            <w:tcMar>
+              <w:top w:w="0" w:type="dxa"/>
+              <w:left w:w="0" w:type="dxa"/>
+              <w:bottom w:w="0" w:type="dxa"/>
+              <w:right w:w="0" w:type="dxa"/>
+            </w:tcMar>
+            <w:vAlign w:val="center"/>
+          </w:tcPr>
+          <w:p>
+            <w:pPr>
+              <w:pBdr>
+                <w:top w:val="none" w:sz="0" w:space="0" w:color="000000"/>
+                <w:left w:val="none" w:sz="0" w:space="0" w:color="000000"/>
+                <w:bottom w:val="none" w:sz="0" w:space="0" w:color="000000"/>
+                <w:right w:val="none" w:sz="0" w:space="0" w:color="000000"/>
+              </w:pBdr>
+              <w:spacing w:before="100" w:after="100"/>
+              <w:ind w:left="100" w:right="100"/>
+              <w:jc w:val="center"/>
+            </w:pPr>
+            <w:r>
+              <w:rPr>
+                <w:rFonts w:ascii="Times New Roman" w:eastAsia="Times New Roman" w:hAnsi="Times New Roman" w:cs="Times New Roman"/>
+                <w:color w:val="000000"/>
+                <w:sz w:val="22"/>
+                <w:szCs w:val="22"/>
+              </w:rPr>
+              <w:t>Percent</w:t>
+            </w:r>
+          </w:p>
+        </w:tc>
+      </w:tr>
+      <w:tr>
+        <w:trPr>
+          <w:gridAfter w:val="1"/>
+          <w:wAfter w:w="85" w:type="dxa"/>
+          <w:jc w:val="center"/>
+        </w:trPr>
+        <w:tc>
+          <w:tcPr>
+            <w:tcW w:w="2333" w:type="dxa"/>
+            <w:gridSpan w:val="2"/>
+            <w:tcBorders>
+              <w:top w:val="single" w:sz="8" w:space="0" w:color="CCCCCC"/>
+              <w:left w:val="none" w:sz="0" w:space="0" w:color="000000"/>
+              <w:bottom w:val="none" w:sz="0" w:space="0" w:color="000000"/>
+              <w:right w:val="none" w:sz="0" w:space="0" w:color="000000"/>
+            </w:tcBorders>
+            <w:shd w:val="clear" w:color="auto" w:fill="FFFFFF"/>
+            <w:tcMar>
+              <w:top w:w="0" w:type="dxa"/>
+              <w:left w:w="0" w:type="dxa"/>
+              <w:bottom w:w="0" w:type="dxa"/>
+              <w:right w:w="0" w:type="dxa"/>
+            </w:tcMar>
+            <w:vAlign w:val="center"/>
+          </w:tcPr>
+          <w:p>
+            <w:pPr>
+              <w:pBdr>
+                <w:top w:val="none" w:sz="0" w:space="0" w:color="000000"/>
+                <w:left w:val="none" w:sz="0" w:space="0" w:color="000000"/>
+                <w:bottom w:val="none" w:sz="0" w:space="0" w:color="000000"/>
+                <w:right w:val="none" w:sz="0" w:space="0" w:color="000000"/>
+              </w:pBdr>
+              <w:spacing w:before="100" w:after="100"/>
+              <w:ind w:left="100" w:right="100"/>
+              <w:jc w:val="center"/>
+            </w:pPr>
+            <w:r>
+              <w:rPr>
+                <w:rFonts w:ascii="Times New Roman" w:eastAsia="Times New Roman" w:hAnsi="Times New Roman" w:cs="Times New Roman"/>
+                <w:color w:val="000000"/>
+                <w:sz w:val="22"/>
+                <w:szCs w:val="22"/>
+              </w:rPr>
+              <w:t>Assistant district attorney</w:t>
+            </w:r>
+          </w:p>
+        </w:tc>
+        <w:tc>
+          <w:tcPr>
+            <w:tcW w:w="2333" w:type="dxa"/>
+            <w:gridSpan w:val="2"/>
+            <w:tcBorders>
+              <w:top w:val="single" w:sz="8" w:space="0" w:color="CCCCCC"/>
+              <w:left w:val="none" w:sz="0" w:space="0" w:color="000000"/>
+              <w:bottom w:val="none" w:sz="0" w:space="0" w:color="000000"/>
+              <w:right w:val="none" w:sz="0" w:space="0" w:color="000000"/>
+            </w:tcBorders>
+            <w:shd w:val="clear" w:color="auto" w:fill="FFFFFF"/>
+            <w:tcMar>
+              <w:top w:w="0" w:type="dxa"/>
+              <w:left w:w="0" w:type="dxa"/>
+              <w:bottom w:w="0" w:type="dxa"/>
+              <w:right w:w="0" w:type="dxa"/>
+            </w:tcMar>
+            <w:vAlign w:val="center"/>
+          </w:tcPr>
+          <w:p>
+            <w:pPr>
+              <w:pBdr>
+                <w:top w:val="none" w:sz="0" w:space="0" w:color="000000"/>
+                <w:left w:val="none" w:sz="0" w:space="0" w:color="000000"/>
+                <w:bottom w:val="none" w:sz="0" w:space="0" w:color="000000"/>
+                <w:right w:val="none" w:sz="0" w:space="0" w:color="000000"/>
+              </w:pBdr>
+              <w:spacing w:before="100" w:after="100"/>
+              <w:ind w:left="100" w:right="100"/>
+              <w:jc w:val="center"/>
+            </w:pPr>
+            <w:r>
+              <w:rPr>
+                <w:rFonts w:ascii="Times New Roman" w:eastAsia="Times New Roman" w:hAnsi="Times New Roman" w:cs="Times New Roman"/>
+                <w:color w:val="000000"/>
+                <w:sz w:val="22"/>
+                <w:szCs w:val="22"/>
+              </w:rPr>
+              <w:t>1,302</w:t>
+            </w:r>
+          </w:p>
+        </w:tc>
+        <w:tc>
+          <w:tcPr>
+            <w:tcW w:w="2333" w:type="dxa"/>
+            <w:tcBorders>
+              <w:top w:val="single" w:sz="8" w:space="0" w:color="CCCCCC"/>
+              <w:left w:val="none" w:sz="0" w:space="0" w:color="000000"/>
+              <w:bottom w:val="none" w:sz="0" w:space="0" w:color="000000"/>
+              <w:right w:val="none" w:sz="0" w:space="0" w:color="000000"/>
+            </w:tcBorders>
+            <w:shd w:val="clear" w:color="auto" w:fill="FFFFFF"/>
+            <w:tcMar>
+              <w:top w:w="0" w:type="dxa"/>
+              <w:left w:w="0" w:type="dxa"/>
+              <w:bottom w:w="0" w:type="dxa"/>
+              <w:right w:w="0" w:type="dxa"/>
+            </w:tcMar>
+            <w:vAlign w:val="center"/>
+          </w:tcPr>
+          <w:p>
+            <w:pPr>
+              <w:pBdr>
+                <w:top w:val="none" w:sz="0" w:space="0" w:color="000000"/>
+                <w:left w:val="none" w:sz="0" w:space="0" w:color="000000"/>
+                <w:bottom w:val="none" w:sz="0" w:space="0" w:color="000000"/>
+                <w:right w:val="none" w:sz="0" w:space="0" w:color="000000"/>
+              </w:pBdr>
+              <w:spacing w:before="100" w:after="100"/>
+              <w:ind w:left="100" w:right="100"/>
+              <w:jc w:val="center"/>
+            </w:pPr>
+            <w:r>
+              <w:rPr>
+                <w:rFonts w:ascii="Times New Roman" w:eastAsia="Times New Roman" w:hAnsi="Times New Roman" w:cs="Times New Roman"/>
+                <w:color w:val="000000"/>
+                <w:sz w:val="22"/>
+                <w:szCs w:val="22"/>
+              </w:rPr>
+              <w:t>1,302</w:t>
+            </w:r>
+          </w:p>
+        </w:tc>
+        <w:tc>
+          <w:tcPr>
+            <w:tcW w:w="2333" w:type="dxa"/>
+            <w:tcBorders>
+              <w:top w:val="single" w:sz="8" w:space="0" w:color="CCCCCC"/>
+              <w:left w:val="none" w:sz="0" w:space="0" w:color="000000"/>
+              <w:bottom w:val="none" w:sz="0" w:space="0" w:color="000000"/>
+              <w:right w:val="none" w:sz="0" w:space="0" w:color="000000"/>
+            </w:tcBorders>
+            <w:shd w:val="clear" w:color="auto" w:fill="FFFFFF"/>
+            <w:tcMar>
+              <w:top w:w="0" w:type="dxa"/>
+              <w:left w:w="0" w:type="dxa"/>
+              <w:bottom w:w="0" w:type="dxa"/>
+              <w:right w:w="0" w:type="dxa"/>
+            </w:tcMar>
+            <w:vAlign w:val="center"/>
+          </w:tcPr>
+          <w:p>
+            <w:pPr>
+              <w:pBdr>
+                <w:top w:val="none" w:sz="0" w:space="0" w:color="000000"/>
+                <w:left w:val="none" w:sz="0" w:space="0" w:color="000000"/>
+                <w:bottom w:val="none" w:sz="0" w:space="0" w:color="000000"/>
+                <w:right w:val="none" w:sz="0" w:space="0" w:color="000000"/>
+              </w:pBdr>
+              <w:spacing w:before="100" w:after="100"/>
+              <w:ind w:left="100" w:right="100"/>
+              <w:jc w:val="center"/>
+            </w:pPr>
+            <w:r>
+              <w:rPr>
+                <w:rFonts w:ascii="Times New Roman" w:eastAsia="Times New Roman" w:hAnsi="Times New Roman" w:cs="Times New Roman"/>
+                <w:color w:val="000000"/>
+                <w:sz w:val="22"/>
+                <w:szCs w:val="22"/>
+              </w:rPr>
+              <w:t>18.96</w:t>
+            </w:r>
+          </w:p>
+        </w:tc>
+      </w:tr>
+      <w:tr>
+        <w:trPr>
+          <w:gridAfter w:val="1"/>
+          <w:wAfter w:w="85" w:type="dxa"/>
+          <w:jc w:val="center"/>
+        </w:trPr>
+        <w:tc>
+          <w:tcPr>
+            <w:tcW w:w="2333" w:type="dxa"/>
+            <w:gridSpan w:val="2"/>
+            <w:tcBorders>
+              <w:top w:val="none" w:sz="0" w:space="0" w:color="000000"/>
+              <w:left w:val="none" w:sz="0" w:space="0" w:color="000000"/>
+              <w:bottom w:val="none" w:sz="0" w:space="0" w:color="000000"/>
+              <w:right w:val="none" w:sz="0" w:space="0" w:color="000000"/>
+            </w:tcBorders>
+            <w:shd w:val="clear" w:color="auto" w:fill="FFFFFF"/>
+            <w:tcMar>
+              <w:top w:w="0" w:type="dxa"/>
+              <w:left w:w="0" w:type="dxa"/>
+              <w:bottom w:w="0" w:type="dxa"/>
+              <w:right w:w="0" w:type="dxa"/>
+            </w:tcMar>
+            <w:vAlign w:val="center"/>
+          </w:tcPr>
+          <w:p>
+            <w:pPr>
+              <w:pBdr>
+                <w:top w:val="none" w:sz="0" w:space="0" w:color="000000"/>
+                <w:left w:val="none" w:sz="0" w:space="0" w:color="000000"/>
+                <w:bottom w:val="none" w:sz="0" w:space="0" w:color="000000"/>
+                <w:right w:val="none" w:sz="0" w:space="0" w:color="000000"/>
+              </w:pBdr>
+              <w:spacing w:before="100" w:after="100"/>
+              <w:ind w:left="100" w:right="100"/>
+              <w:jc w:val="center"/>
+            </w:pPr>
+            <w:r>
+              <w:rPr>
+                <w:rFonts w:ascii="Times New Roman" w:eastAsia="Times New Roman" w:hAnsi="Times New Roman" w:cs="Times New Roman"/>
+                <w:color w:val="000000"/>
+                <w:sz w:val="22"/>
+                <w:szCs w:val="22"/>
+              </w:rPr>
+              <w:t>Elder mistreatment researcher</w:t>
+            </w:r>
+          </w:p>
+        </w:tc>
+        <w:tc>
+          <w:tcPr>
+            <w:tcW w:w="2333" w:type="dxa"/>
+            <w:gridSpan w:val="2"/>
+            <w:tcBorders>
+              <w:top w:val="none" w:sz="0" w:space="0" w:color="000000"/>
+              <w:left w:val="none" w:sz="0" w:space="0" w:color="000000"/>
+              <w:bottom w:val="none" w:sz="0" w:space="0" w:color="000000"/>
+              <w:right w:val="none" w:sz="0" w:space="0" w:color="000000"/>
+            </w:tcBorders>
+            <w:shd w:val="clear" w:color="auto" w:fill="FFFFFF"/>
+            <w:tcMar>
+              <w:top w:w="0" w:type="dxa"/>
+              <w:left w:w="0" w:type="dxa"/>
+              <w:bottom w:w="0" w:type="dxa"/>
+              <w:right w:w="0" w:type="dxa"/>
+            </w:tcMar>
+            <w:vAlign w:val="center"/>
+          </w:tcPr>
+          <w:p>
+            <w:pPr>
+              <w:pBdr>
+                <w:top w:val="none" w:sz="0" w:space="0" w:color="000000"/>
+                <w:left w:val="none" w:sz="0" w:space="0" w:color="000000"/>
+                <w:bottom w:val="none" w:sz="0" w:space="0" w:color="000000"/>
+                <w:right w:val="none" w:sz="0" w:space="0" w:color="000000"/>
+              </w:pBdr>
+              <w:spacing w:before="100" w:after="100"/>
+              <w:ind w:left="100" w:right="100"/>
+              <w:jc w:val="center"/>
+            </w:pPr>
+            <w:r>
+              <w:rPr>
+                <w:rFonts w:ascii="Times New Roman" w:eastAsia="Times New Roman" w:hAnsi="Times New Roman" w:cs="Times New Roman"/>
+                <w:color w:val="000000"/>
+                <w:sz w:val="22"/>
+                <w:szCs w:val="22"/>
+              </w:rPr>
+              <w:t>1,455</w:t>
+            </w:r>
+          </w:p>
+        </w:tc>
+        <w:tc>
+          <w:tcPr>
+            <w:tcW w:w="2333" w:type="dxa"/>
+            <w:tcBorders>
+              <w:top w:val="none" w:sz="0" w:space="0" w:color="000000"/>
+              <w:left w:val="none" w:sz="0" w:space="0" w:color="000000"/>
+              <w:bottom w:val="none" w:sz="0" w:space="0" w:color="000000"/>
+              <w:right w:val="none" w:sz="0" w:space="0" w:color="000000"/>
+            </w:tcBorders>
+            <w:shd w:val="clear" w:color="auto" w:fill="FFFFFF"/>
+            <w:tcMar>
+              <w:top w:w="0" w:type="dxa"/>
+              <w:left w:w="0" w:type="dxa"/>
+              <w:bottom w:w="0" w:type="dxa"/>
+              <w:right w:w="0" w:type="dxa"/>
+            </w:tcMar>
+            <w:vAlign w:val="center"/>
+          </w:tcPr>
+          <w:p>
+            <w:pPr>
+              <w:pBdr>
+                <w:top w:val="none" w:sz="0" w:space="0" w:color="000000"/>
+                <w:left w:val="none" w:sz="0" w:space="0" w:color="000000"/>
+                <w:bottom w:val="none" w:sz="0" w:space="0" w:color="000000"/>
+                <w:right w:val="none" w:sz="0" w:space="0" w:color="000000"/>
+              </w:pBdr>
+              <w:spacing w:before="100" w:after="100"/>
+              <w:ind w:left="100" w:right="100"/>
+              <w:jc w:val="center"/>
+            </w:pPr>
+            <w:r>
+              <w:rPr>
+                <w:rFonts w:ascii="Times New Roman" w:eastAsia="Times New Roman" w:hAnsi="Times New Roman" w:cs="Times New Roman"/>
+                <w:color w:val="000000"/>
+                <w:sz w:val="22"/>
+                <w:szCs w:val="22"/>
+              </w:rPr>
+              <w:t>2,757</w:t>
+            </w:r>
+          </w:p>
+        </w:tc>
+        <w:tc>
+          <w:tcPr>
+            <w:tcW w:w="2333" w:type="dxa"/>
+            <w:tcBorders>
+              <w:top w:val="none" w:sz="0" w:space="0" w:color="000000"/>
+              <w:left w:val="none" w:sz="0" w:space="0" w:color="000000"/>
+              <w:bottom w:val="none" w:sz="0" w:space="0" w:color="000000"/>
+              <w:right w:val="none" w:sz="0" w:space="0" w:color="000000"/>
+            </w:tcBorders>
+            <w:shd w:val="clear" w:color="auto" w:fill="FFFFFF"/>
+            <w:tcMar>
+              <w:top w:w="0" w:type="dxa"/>
+              <w:left w:w="0" w:type="dxa"/>
+              <w:bottom w:w="0" w:type="dxa"/>
+              <w:right w:w="0" w:type="dxa"/>
+            </w:tcMar>
+            <w:vAlign w:val="center"/>
+          </w:tcPr>
+          <w:p>
+            <w:pPr>
+              <w:pBdr>
+                <w:top w:val="none" w:sz="0" w:space="0" w:color="000000"/>
+                <w:left w:val="none" w:sz="0" w:space="0" w:color="000000"/>
+                <w:bottom w:val="none" w:sz="0" w:space="0" w:color="000000"/>
+                <w:right w:val="none" w:sz="0" w:space="0" w:color="000000"/>
+              </w:pBdr>
+              <w:spacing w:before="100" w:after="100"/>
+              <w:ind w:left="100" w:right="100"/>
+              <w:jc w:val="center"/>
+            </w:pPr>
+            <w:r>
+              <w:rPr>
+                <w:rFonts w:ascii="Times New Roman" w:eastAsia="Times New Roman" w:hAnsi="Times New Roman" w:cs="Times New Roman"/>
+                <w:color w:val="000000"/>
+                <w:sz w:val="22"/>
+                <w:szCs w:val="22"/>
+              </w:rPr>
+              <w:t>21.19</w:t>
+            </w:r>
+          </w:p>
+        </w:tc>
+      </w:tr>
+      <w:tr>
+        <w:trPr>
+          <w:gridAfter w:val="1"/>
+          <w:wAfter w:w="85" w:type="dxa"/>
+          <w:jc w:val="center"/>
+        </w:trPr>
+        <w:tc>
+          <w:tcPr>
+            <w:tcW w:w="2333" w:type="dxa"/>
+            <w:gridSpan w:val="2"/>
+            <w:tcBorders>
+              <w:top w:val="none" w:sz="0" w:space="0" w:color="000000"/>
+              <w:left w:val="none" w:sz="0" w:space="0" w:color="000000"/>
+              <w:bottom w:val="none" w:sz="0" w:space="0" w:color="000000"/>
+              <w:right w:val="none" w:sz="0" w:space="0" w:color="000000"/>
+            </w:tcBorders>
+            <w:shd w:val="clear" w:color="auto" w:fill="FFFFFF"/>
+            <w:tcMar>
+              <w:top w:w="0" w:type="dxa"/>
+              <w:left w:w="0" w:type="dxa"/>
+              <w:bottom w:w="0" w:type="dxa"/>
+              <w:right w:w="0" w:type="dxa"/>
+            </w:tcMar>
+            <w:vAlign w:val="center"/>
+          </w:tcPr>
+          <w:p>
+            <w:pPr>
+              <w:pBdr>
+                <w:top w:val="none" w:sz="0" w:space="0" w:color="000000"/>
+                <w:left w:val="none" w:sz="0" w:space="0" w:color="000000"/>
+                <w:bottom w:val="none" w:sz="0" w:space="0" w:color="000000"/>
+                <w:right w:val="none" w:sz="0" w:space="0" w:color="000000"/>
+              </w:pBdr>
+              <w:spacing w:before="100" w:after="100"/>
+              <w:ind w:left="100" w:right="100"/>
+              <w:jc w:val="center"/>
+            </w:pPr>
+            <w:r>
+              <w:rPr>
+                <w:rFonts w:ascii="Times New Roman" w:eastAsia="Times New Roman" w:hAnsi="Times New Roman" w:cs="Times New Roman"/>
+                <w:color w:val="000000"/>
+                <w:sz w:val="22"/>
+                <w:szCs w:val="22"/>
+              </w:rPr>
+              <w:t>Geriatric nurse practitioner</w:t>
+            </w:r>
+          </w:p>
+        </w:tc>
+        <w:tc>
+          <w:tcPr>
+            <w:tcW w:w="2333" w:type="dxa"/>
+            <w:gridSpan w:val="2"/>
+            <w:tcBorders>
+              <w:top w:val="none" w:sz="0" w:space="0" w:color="000000"/>
+              <w:left w:val="none" w:sz="0" w:space="0" w:color="000000"/>
+              <w:bottom w:val="none" w:sz="0" w:space="0" w:color="000000"/>
+              <w:right w:val="none" w:sz="0" w:space="0" w:color="000000"/>
+            </w:tcBorders>
+            <w:shd w:val="clear" w:color="auto" w:fill="FFFFFF"/>
+            <w:tcMar>
+              <w:top w:w="0" w:type="dxa"/>
+              <w:left w:w="0" w:type="dxa"/>
+              <w:bottom w:w="0" w:type="dxa"/>
+              <w:right w:w="0" w:type="dxa"/>
+            </w:tcMar>
+            <w:vAlign w:val="center"/>
+          </w:tcPr>
+          <w:p>
+            <w:pPr>
+              <w:pBdr>
+                <w:top w:val="none" w:sz="0" w:space="0" w:color="000000"/>
+                <w:left w:val="none" w:sz="0" w:space="0" w:color="000000"/>
+                <w:bottom w:val="none" w:sz="0" w:space="0" w:color="000000"/>
+                <w:right w:val="none" w:sz="0" w:space="0" w:color="000000"/>
+              </w:pBdr>
+              <w:spacing w:before="100" w:after="100"/>
+              <w:ind w:left="100" w:right="100"/>
+              <w:jc w:val="center"/>
+            </w:pPr>
+            <w:r>
+              <w:rPr>
+                <w:rFonts w:ascii="Times New Roman" w:eastAsia="Times New Roman" w:hAnsi="Times New Roman" w:cs="Times New Roman"/>
+                <w:color w:val="000000"/>
+                <w:sz w:val="22"/>
+                <w:szCs w:val="22"/>
+              </w:rPr>
+              <w:t>1,431</w:t>
+            </w:r>
+          </w:p>
+        </w:tc>
+        <w:tc>
+          <w:tcPr>
+            <w:tcW w:w="2333" w:type="dxa"/>
+            <w:tcBorders>
+              <w:top w:val="none" w:sz="0" w:space="0" w:color="000000"/>
+              <w:left w:val="none" w:sz="0" w:space="0" w:color="000000"/>
+              <w:bottom w:val="none" w:sz="0" w:space="0" w:color="000000"/>
+              <w:right w:val="none" w:sz="0" w:space="0" w:color="000000"/>
+            </w:tcBorders>
+            <w:shd w:val="clear" w:color="auto" w:fill="FFFFFF"/>
+            <w:tcMar>
+              <w:top w:w="0" w:type="dxa"/>
+              <w:left w:w="0" w:type="dxa"/>
+              <w:bottom w:w="0" w:type="dxa"/>
+              <w:right w:w="0" w:type="dxa"/>
+            </w:tcMar>
+            <w:vAlign w:val="center"/>
+          </w:tcPr>
+          <w:p>
+            <w:pPr>
+              <w:pBdr>
+                <w:top w:val="none" w:sz="0" w:space="0" w:color="000000"/>
+                <w:left w:val="none" w:sz="0" w:space="0" w:color="000000"/>
+                <w:bottom w:val="none" w:sz="0" w:space="0" w:color="000000"/>
+                <w:right w:val="none" w:sz="0" w:space="0" w:color="000000"/>
+              </w:pBdr>
+              <w:spacing w:before="100" w:after="100"/>
+              <w:ind w:left="100" w:right="100"/>
+              <w:jc w:val="center"/>
+            </w:pPr>
+            <w:r>
+              <w:rPr>
+                <w:rFonts w:ascii="Times New Roman" w:eastAsia="Times New Roman" w:hAnsi="Times New Roman" w:cs="Times New Roman"/>
+                <w:color w:val="000000"/>
+                <w:sz w:val="22"/>
+                <w:szCs w:val="22"/>
+              </w:rPr>
+              <w:t>4,188</w:t>
+            </w:r>
+          </w:p>
+        </w:tc>
+        <w:tc>
+          <w:tcPr>
+            <w:tcW w:w="2333" w:type="dxa"/>
+            <w:tcBorders>
+              <w:top w:val="none" w:sz="0" w:space="0" w:color="000000"/>
+              <w:left w:val="none" w:sz="0" w:space="0" w:color="000000"/>
+              <w:bottom w:val="none" w:sz="0" w:space="0" w:color="000000"/>
+              <w:right w:val="none" w:sz="0" w:space="0" w:color="000000"/>
+            </w:tcBorders>
+            <w:shd w:val="clear" w:color="auto" w:fill="FFFFFF"/>
+            <w:tcMar>
+              <w:top w:w="0" w:type="dxa"/>
+              <w:left w:w="0" w:type="dxa"/>
+              <w:bottom w:w="0" w:type="dxa"/>
+              <w:right w:w="0" w:type="dxa"/>
+            </w:tcMar>
+            <w:vAlign w:val="center"/>
+          </w:tcPr>
+          <w:p>
+            <w:pPr>
+              <w:pBdr>
+                <w:top w:val="none" w:sz="0" w:space="0" w:color="000000"/>
+                <w:left w:val="none" w:sz="0" w:space="0" w:color="000000"/>
+                <w:bottom w:val="none" w:sz="0" w:space="0" w:color="000000"/>
+                <w:right w:val="none" w:sz="0" w:space="0" w:color="000000"/>
+              </w:pBdr>
+              <w:spacing w:before="100" w:after="100"/>
+              <w:ind w:left="100" w:right="100"/>
+              <w:jc w:val="center"/>
+            </w:pPr>
+            <w:r>
+              <w:rPr>
+                <w:rFonts w:ascii="Times New Roman" w:eastAsia="Times New Roman" w:hAnsi="Times New Roman" w:cs="Times New Roman"/>
+                <w:color w:val="000000"/>
+                <w:sz w:val="22"/>
+                <w:szCs w:val="22"/>
+              </w:rPr>
+              <w:t>20.84</w:t>
+            </w:r>
+          </w:p>
+        </w:tc>
+      </w:tr>
+      <w:tr>
+        <w:trPr>
+          <w:gridAfter w:val="1"/>
+          <w:wAfter w:w="85" w:type="dxa"/>
+          <w:jc w:val="center"/>
+        </w:trPr>
+        <w:tc>
+          <w:tcPr>
+            <w:tcW w:w="2333" w:type="dxa"/>
+            <w:gridSpan w:val="2"/>
+            <w:tcBorders>
+              <w:top w:val="none" w:sz="0" w:space="0" w:color="000000"/>
+              <w:left w:val="none" w:sz="0" w:space="0" w:color="000000"/>
+              <w:bottom w:val="none" w:sz="0" w:space="0" w:color="000000"/>
+              <w:right w:val="none" w:sz="0" w:space="0" w:color="000000"/>
+            </w:tcBorders>
+            <w:shd w:val="clear" w:color="auto" w:fill="FFFFFF"/>
+            <w:tcMar>
+              <w:top w:w="0" w:type="dxa"/>
+              <w:left w:w="0" w:type="dxa"/>
+              <w:bottom w:w="0" w:type="dxa"/>
+              <w:right w:w="0" w:type="dxa"/>
+            </w:tcMar>
+            <w:vAlign w:val="center"/>
+          </w:tcPr>
+          <w:p>
+            <w:pPr>
+              <w:pBdr>
+                <w:top w:val="none" w:sz="0" w:space="0" w:color="000000"/>
+                <w:left w:val="none" w:sz="0" w:space="0" w:color="000000"/>
+                <w:bottom w:val="none" w:sz="0" w:space="0" w:color="000000"/>
+                <w:right w:val="none" w:sz="0" w:space="0" w:color="000000"/>
+              </w:pBdr>
+              <w:spacing w:before="100" w:after="100"/>
+              <w:ind w:left="100" w:right="100"/>
+              <w:jc w:val="center"/>
+            </w:pPr>
+            <w:r>
+              <w:rPr>
+                <w:rFonts w:ascii="Times New Roman" w:eastAsia="Times New Roman" w:hAnsi="Times New Roman" w:cs="Times New Roman"/>
+                <w:color w:val="000000"/>
+                <w:sz w:val="22"/>
+                <w:szCs w:val="22"/>
+              </w:rPr>
+              <w:t>Geriatric social worker</w:t>
+            </w:r>
+          </w:p>
+        </w:tc>
+        <w:tc>
+          <w:tcPr>
+            <w:tcW w:w="2333" w:type="dxa"/>
+            <w:gridSpan w:val="2"/>
+            <w:tcBorders>
+              <w:top w:val="none" w:sz="0" w:space="0" w:color="000000"/>
+              <w:left w:val="none" w:sz="0" w:space="0" w:color="000000"/>
+              <w:bottom w:val="none" w:sz="0" w:space="0" w:color="000000"/>
+              <w:right w:val="none" w:sz="0" w:space="0" w:color="000000"/>
+            </w:tcBorders>
+            <w:shd w:val="clear" w:color="auto" w:fill="FFFFFF"/>
+            <w:tcMar>
+              <w:top w:w="0" w:type="dxa"/>
+              <w:left w:w="0" w:type="dxa"/>
+              <w:bottom w:w="0" w:type="dxa"/>
+              <w:right w:w="0" w:type="dxa"/>
+            </w:tcMar>
+            <w:vAlign w:val="center"/>
+          </w:tcPr>
+          <w:p>
+            <w:pPr>
+              <w:pBdr>
+                <w:top w:val="none" w:sz="0" w:space="0" w:color="000000"/>
+                <w:left w:val="none" w:sz="0" w:space="0" w:color="000000"/>
+                <w:bottom w:val="none" w:sz="0" w:space="0" w:color="000000"/>
+                <w:right w:val="none" w:sz="0" w:space="0" w:color="000000"/>
+              </w:pBdr>
+              <w:spacing w:before="100" w:after="100"/>
+              <w:ind w:left="100" w:right="100"/>
+              <w:jc w:val="center"/>
+            </w:pPr>
+            <w:r>
+              <w:rPr>
+                <w:rFonts w:ascii="Times New Roman" w:eastAsia="Times New Roman" w:hAnsi="Times New Roman" w:cs="Times New Roman"/>
+                <w:color w:val="000000"/>
+                <w:sz w:val="22"/>
+                <w:szCs w:val="22"/>
+              </w:rPr>
+              <w:t>1,235</w:t>
+            </w:r>
+          </w:p>
+        </w:tc>
+        <w:tc>
+          <w:tcPr>
+            <w:tcW w:w="2333" w:type="dxa"/>
+            <w:tcBorders>
+              <w:top w:val="none" w:sz="0" w:space="0" w:color="000000"/>
+              <w:left w:val="none" w:sz="0" w:space="0" w:color="000000"/>
+              <w:bottom w:val="none" w:sz="0" w:space="0" w:color="000000"/>
+              <w:right w:val="none" w:sz="0" w:space="0" w:color="000000"/>
+            </w:tcBorders>
+            <w:shd w:val="clear" w:color="auto" w:fill="FFFFFF"/>
+            <w:tcMar>
+              <w:top w:w="0" w:type="dxa"/>
+              <w:left w:w="0" w:type="dxa"/>
+              <w:bottom w:w="0" w:type="dxa"/>
+              <w:right w:w="0" w:type="dxa"/>
+            </w:tcMar>
+            <w:vAlign w:val="center"/>
+          </w:tcPr>
+          <w:p>
+            <w:pPr>
+              <w:pBdr>
+                <w:top w:val="none" w:sz="0" w:space="0" w:color="000000"/>
+                <w:left w:val="none" w:sz="0" w:space="0" w:color="000000"/>
+                <w:bottom w:val="none" w:sz="0" w:space="0" w:color="000000"/>
+                <w:right w:val="none" w:sz="0" w:space="0" w:color="000000"/>
+              </w:pBdr>
+              <w:spacing w:before="100" w:after="100"/>
+              <w:ind w:left="100" w:right="100"/>
+              <w:jc w:val="center"/>
+            </w:pPr>
+            <w:r>
+              <w:rPr>
+                <w:rFonts w:ascii="Times New Roman" w:eastAsia="Times New Roman" w:hAnsi="Times New Roman" w:cs="Times New Roman"/>
+                <w:color w:val="000000"/>
+                <w:sz w:val="22"/>
+                <w:szCs w:val="22"/>
+              </w:rPr>
+              <w:t>5,423</w:t>
+            </w:r>
+          </w:p>
+        </w:tc>
+        <w:tc>
+          <w:tcPr>
+            <w:tcW w:w="2333" w:type="dxa"/>
+            <w:tcBorders>
+              <w:top w:val="none" w:sz="0" w:space="0" w:color="000000"/>
+              <w:left w:val="none" w:sz="0" w:space="0" w:color="000000"/>
+              <w:bottom w:val="none" w:sz="0" w:space="0" w:color="000000"/>
+              <w:right w:val="none" w:sz="0" w:space="0" w:color="000000"/>
+            </w:tcBorders>
+            <w:shd w:val="clear" w:color="auto" w:fill="FFFFFF"/>
+            <w:tcMar>
+              <w:top w:w="0" w:type="dxa"/>
+              <w:left w:w="0" w:type="dxa"/>
+              <w:bottom w:w="0" w:type="dxa"/>
+              <w:right w:w="0" w:type="dxa"/>
+            </w:tcMar>
+            <w:vAlign w:val="center"/>
+          </w:tcPr>
+          <w:p>
+            <w:pPr>
+              <w:pBdr>
+                <w:top w:val="none" w:sz="0" w:space="0" w:color="000000"/>
+                <w:left w:val="none" w:sz="0" w:space="0" w:color="000000"/>
+                <w:bottom w:val="none" w:sz="0" w:space="0" w:color="000000"/>
+                <w:right w:val="none" w:sz="0" w:space="0" w:color="000000"/>
+              </w:pBdr>
+              <w:spacing w:before="100" w:after="100"/>
+              <w:ind w:left="100" w:right="100"/>
+              <w:jc w:val="center"/>
+            </w:pPr>
+            <w:r>
+              <w:rPr>
+                <w:rFonts w:ascii="Times New Roman" w:eastAsia="Times New Roman" w:hAnsi="Times New Roman" w:cs="Times New Roman"/>
+                <w:color w:val="000000"/>
+                <w:sz w:val="22"/>
+                <w:szCs w:val="22"/>
+              </w:rPr>
+              <w:t>17.99</w:t>
+            </w:r>
+          </w:p>
+        </w:tc>
+      </w:tr>
+      <w:tr>
+        <w:trPr>
+          <w:gridAfter w:val="1"/>
+          <w:wAfter w:w="85" w:type="dxa"/>
+          <w:jc w:val="center"/>
+        </w:trPr>
+        <w:tc>
+          <w:tcPr>
+            <w:tcW w:w="2333" w:type="dxa"/>
+            <w:gridSpan w:val="2"/>
+            <w:tcBorders>
+              <w:top w:val="none" w:sz="0" w:space="0" w:color="000000"/>
+              <w:left w:val="none" w:sz="0" w:space="0" w:color="000000"/>
+              <w:bottom w:val="none" w:sz="0" w:space="0" w:color="000000"/>
+              <w:right w:val="none" w:sz="0" w:space="0" w:color="000000"/>
+            </w:tcBorders>
+            <w:shd w:val="clear" w:color="auto" w:fill="FFFFFF"/>
+            <w:tcMar>
+              <w:top w:w="0" w:type="dxa"/>
+              <w:left w:w="0" w:type="dxa"/>
+              <w:bottom w:w="0" w:type="dxa"/>
+              <w:right w:w="0" w:type="dxa"/>
+            </w:tcMar>
+            <w:vAlign w:val="center"/>
+          </w:tcPr>
+          <w:p>
+            <w:pPr>
+              <w:pBdr>
+                <w:top w:val="none" w:sz="0" w:space="0" w:color="000000"/>
+                <w:left w:val="none" w:sz="0" w:space="0" w:color="000000"/>
+                <w:bottom w:val="none" w:sz="0" w:space="0" w:color="000000"/>
+                <w:right w:val="none" w:sz="0" w:space="0" w:color="000000"/>
+              </w:pBdr>
+              <w:spacing w:before="100" w:after="100"/>
+              <w:ind w:left="100" w:right="100"/>
+              <w:jc w:val="center"/>
+            </w:pPr>
+            <w:r>
+              <w:rPr>
+                <w:rFonts w:ascii="Times New Roman" w:eastAsia="Times New Roman" w:hAnsi="Times New Roman" w:cs="Times New Roman"/>
+                <w:color w:val="000000"/>
+                <w:sz w:val="22"/>
+                <w:szCs w:val="22"/>
+              </w:rPr>
+              <w:t>Geriatrician</w:t>
+            </w:r>
+          </w:p>
+        </w:tc>
+        <w:tc>
+          <w:tcPr>
+            <w:tcW w:w="2333" w:type="dxa"/>
+            <w:gridSpan w:val="2"/>
+            <w:tcBorders>
+              <w:top w:val="none" w:sz="0" w:space="0" w:color="000000"/>
+              <w:left w:val="none" w:sz="0" w:space="0" w:color="000000"/>
+              <w:bottom w:val="none" w:sz="0" w:space="0" w:color="000000"/>
+              <w:right w:val="none" w:sz="0" w:space="0" w:color="000000"/>
+            </w:tcBorders>
+            <w:shd w:val="clear" w:color="auto" w:fill="FFFFFF"/>
+            <w:tcMar>
+              <w:top w:w="0" w:type="dxa"/>
+              <w:left w:w="0" w:type="dxa"/>
+              <w:bottom w:w="0" w:type="dxa"/>
+              <w:right w:w="0" w:type="dxa"/>
+            </w:tcMar>
+            <w:vAlign w:val="center"/>
+          </w:tcPr>
+          <w:p>
+            <w:pPr>
+              <w:pBdr>
+                <w:top w:val="none" w:sz="0" w:space="0" w:color="000000"/>
+                <w:left w:val="none" w:sz="0" w:space="0" w:color="000000"/>
+                <w:bottom w:val="none" w:sz="0" w:space="0" w:color="000000"/>
+                <w:right w:val="none" w:sz="0" w:space="0" w:color="000000"/>
+              </w:pBdr>
+              <w:spacing w:before="100" w:after="100"/>
+              <w:ind w:left="100" w:right="100"/>
+              <w:jc w:val="center"/>
+            </w:pPr>
+            <w:r>
+              <w:rPr>
+                <w:rFonts w:ascii="Times New Roman" w:eastAsia="Times New Roman" w:hAnsi="Times New Roman" w:cs="Times New Roman"/>
+                <w:color w:val="000000"/>
+                <w:sz w:val="22"/>
+                <w:szCs w:val="22"/>
+              </w:rPr>
+              <w:t>1,443</w:t>
+            </w:r>
+          </w:p>
+        </w:tc>
+        <w:tc>
+          <w:tcPr>
+            <w:tcW w:w="2333" w:type="dxa"/>
+            <w:tcBorders>
+              <w:top w:val="none" w:sz="0" w:space="0" w:color="000000"/>
+              <w:left w:val="none" w:sz="0" w:space="0" w:color="000000"/>
+              <w:bottom w:val="none" w:sz="0" w:space="0" w:color="000000"/>
+              <w:right w:val="none" w:sz="0" w:space="0" w:color="000000"/>
+            </w:tcBorders>
+            <w:shd w:val="clear" w:color="auto" w:fill="FFFFFF"/>
+            <w:tcMar>
+              <w:top w:w="0" w:type="dxa"/>
+              <w:left w:w="0" w:type="dxa"/>
+              <w:bottom w:w="0" w:type="dxa"/>
+              <w:right w:w="0" w:type="dxa"/>
+            </w:tcMar>
+            <w:vAlign w:val="center"/>
+          </w:tcPr>
+          <w:p>
+            <w:pPr>
+              <w:pBdr>
+                <w:top w:val="none" w:sz="0" w:space="0" w:color="000000"/>
+                <w:left w:val="none" w:sz="0" w:space="0" w:color="000000"/>
+                <w:bottom w:val="none" w:sz="0" w:space="0" w:color="000000"/>
+                <w:right w:val="none" w:sz="0" w:space="0" w:color="000000"/>
+              </w:pBdr>
+              <w:spacing w:before="100" w:after="100"/>
+              <w:ind w:left="100" w:right="100"/>
+              <w:jc w:val="center"/>
+            </w:pPr>
+            <w:r>
+              <w:rPr>
+                <w:rFonts w:ascii="Times New Roman" w:eastAsia="Times New Roman" w:hAnsi="Times New Roman" w:cs="Times New Roman"/>
+                <w:color w:val="000000"/>
+                <w:sz w:val="22"/>
+                <w:szCs w:val="22"/>
+              </w:rPr>
               <w:t>6,866</w:t>
             </w:r>
           </w:p>
@@ -37317,9 +39324,799 @@
           <w:tcPr>
             <w:tcW w:w="2333" w:type="dxa"/>
             <w:tcBorders>
+              <w:top w:val="none" w:sz="0" w:space="0" w:color="000000"/>
+              <w:left w:val="none" w:sz="0" w:space="0" w:color="000000"/>
+              <w:bottom w:val="none" w:sz="0" w:space="0" w:color="000000"/>
+              <w:right w:val="none" w:sz="0" w:space="0" w:color="000000"/>
+            </w:tcBorders>
+            <w:shd w:val="clear" w:color="auto" w:fill="FFFFFF"/>
+            <w:tcMar>
+              <w:top w:w="0" w:type="dxa"/>
+              <w:left w:w="0" w:type="dxa"/>
+              <w:bottom w:w="0" w:type="dxa"/>
+              <w:right w:w="0" w:type="dxa"/>
+            </w:tcMar>
+            <w:vAlign w:val="center"/>
+          </w:tcPr>
+          <w:p>
+            <w:pPr>
+              <w:pBdr>
+                <w:top w:val="none" w:sz="0" w:space="0" w:color="000000"/>
+                <w:left w:val="none" w:sz="0" w:space="0" w:color="000000"/>
+                <w:bottom w:val="none" w:sz="0" w:space="0" w:color="000000"/>
+                <w:right w:val="none" w:sz="0" w:space="0" w:color="000000"/>
+              </w:pBdr>
+              <w:spacing w:before="100" w:after="100"/>
+              <w:ind w:left="100" w:right="100"/>
+              <w:jc w:val="center"/>
+            </w:pPr>
+            <w:r>
+              <w:rPr>
+                <w:rFonts w:ascii="Times New Roman" w:eastAsia="Times New Roman" w:hAnsi="Times New Roman" w:cs="Times New Roman"/>
+                <w:color w:val="000000"/>
+                <w:sz w:val="22"/>
+                <w:szCs w:val="22"/>
+              </w:rPr>
+              <w:t>21.02</w:t>
+            </w:r>
+          </w:p>
+        </w:tc>
+      </w:tr>
+    </w:tbl>
+    <w:p/>
+    <w:tbl>
+      <w:tblPr>
+        <w:tblW w:w="0" w:type="auto"/>
+        <w:jc w:val="center"/>
+        <w:tblLayout w:type="fixed"/>
+        <w:tblLook w:val="0420" w:firstRow="1" w:lastRow="0" w:firstColumn="0" w:lastColumn="0" w:noHBand="0" w:noVBand="1"/>
+      </w:tblPr>
+      <w:tblGrid>
+        <w:gridCol w:w="950"/>
+        <w:gridCol w:w="1383"/>
+        <w:gridCol w:w="1900"/>
+        <w:gridCol w:w="433"/>
+        <w:gridCol w:w="2333"/>
+        <w:gridCol w:w="2333"/>
+        <w:gridCol w:w="85"/>
+      </w:tblGrid>
+      <w:tr>
+        <w:trPr>
+          <w:jc w:val="center"/>
+        </w:trPr>
+        <w:tc>
+          <w:tcPr>
+            <w:tcW w:w="950" w:type="dxa"/>
+            <w:tcBorders>
+              <w:top w:val="single" w:sz="24" w:space="0" w:color="000000"/>
+              <w:left w:val="none" w:sz="0" w:space="0" w:color="000000"/>
+              <w:bottom w:val="single" w:sz="24" w:space="0" w:color="000000"/>
+              <w:right w:val="none" w:sz="0" w:space="0" w:color="000000"/>
+            </w:tcBorders>
+            <w:shd w:val="clear" w:color="auto" w:fill="F2F2F2"/>
+            <w:tcMar>
+              <w:top w:w="0" w:type="dxa"/>
+              <w:left w:w="0" w:type="dxa"/>
+              <w:bottom w:w="0" w:type="dxa"/>
+              <w:right w:w="0" w:type="dxa"/>
+            </w:tcMar>
+            <w:vAlign w:val="center"/>
+          </w:tcPr>
+          <w:p>
+            <w:pPr>
+              <w:pBdr>
+                <w:top w:val="none" w:sz="0" w:space="0" w:color="000000"/>
+                <w:left w:val="none" w:sz="0" w:space="0" w:color="000000"/>
+                <w:bottom w:val="none" w:sz="0" w:space="0" w:color="000000"/>
+                <w:right w:val="none" w:sz="0" w:space="0" w:color="000000"/>
+              </w:pBdr>
+              <w:spacing w:before="100" w:after="100"/>
+              <w:ind w:left="100" w:right="100"/>
+            </w:pPr>
+            <w:r>
+              <w:rPr>
+                <w:rFonts w:ascii="Times New Roman" w:eastAsia="Times New Roman" w:hAnsi="Times New Roman" w:cs="Times New Roman"/>
+                <w:b/>
+                <w:color w:val="000000"/>
+                <w:sz w:val="22"/>
+                <w:szCs w:val="22"/>
+              </w:rPr>
+              <w:t>38</w:t>
+            </w:r>
+          </w:p>
+        </w:tc>
+        <w:tc>
+          <w:tcPr>
+            <w:tcW w:w="3283" w:type="dxa"/>
+            <w:gridSpan w:val="2"/>
+            <w:tcBorders>
+              <w:top w:val="single" w:sz="24" w:space="0" w:color="000000"/>
+              <w:left w:val="none" w:sz="0" w:space="0" w:color="000000"/>
+              <w:bottom w:val="single" w:sz="24" w:space="0" w:color="000000"/>
+              <w:right w:val="none" w:sz="0" w:space="0" w:color="000000"/>
+            </w:tcBorders>
+            <w:shd w:val="clear" w:color="auto" w:fill="F2F2F2"/>
+            <w:tcMar>
+              <w:top w:w="0" w:type="dxa"/>
+              <w:left w:w="0" w:type="dxa"/>
+              <w:bottom w:w="0" w:type="dxa"/>
+              <w:right w:w="0" w:type="dxa"/>
+            </w:tcMar>
+            <w:vAlign w:val="center"/>
+          </w:tcPr>
+          <w:p>
+            <w:pPr>
+              <w:pBdr>
+                <w:top w:val="none" w:sz="0" w:space="0" w:color="000000"/>
+                <w:left w:val="none" w:sz="0" w:space="0" w:color="000000"/>
+                <w:bottom w:val="none" w:sz="0" w:space="0" w:color="000000"/>
+                <w:right w:val="none" w:sz="0" w:space="0" w:color="000000"/>
+              </w:pBdr>
+              <w:spacing w:before="100" w:after="100"/>
+              <w:ind w:left="100" w:right="100"/>
+            </w:pPr>
+            <w:r>
+              <w:rPr>
+                <w:rFonts w:ascii="Times New Roman" w:eastAsia="Times New Roman" w:hAnsi="Times New Roman" w:cs="Times New Roman"/>
+                <w:b/>
+                <w:color w:val="000000"/>
+                <w:sz w:val="22"/>
+                <w:szCs w:val="22"/>
+              </w:rPr>
+              <w:t>Column name:</w:t>
+            </w:r>
+          </w:p>
+        </w:tc>
+        <w:tc>
+          <w:tcPr>
+            <w:tcW w:w="5184" w:type="dxa"/>
+            <w:gridSpan w:val="4"/>
+            <w:tcBorders>
+              <w:top w:val="single" w:sz="24" w:space="0" w:color="000000"/>
+              <w:left w:val="none" w:sz="0" w:space="0" w:color="000000"/>
+              <w:bottom w:val="single" w:sz="24" w:space="0" w:color="000000"/>
+              <w:right w:val="none" w:sz="0" w:space="0" w:color="000000"/>
+            </w:tcBorders>
+            <w:shd w:val="clear" w:color="auto" w:fill="F2F2F2"/>
+            <w:tcMar>
+              <w:top w:w="0" w:type="dxa"/>
+              <w:left w:w="0" w:type="dxa"/>
+              <w:bottom w:w="0" w:type="dxa"/>
+              <w:right w:w="0" w:type="dxa"/>
+            </w:tcMar>
+            <w:vAlign w:val="center"/>
+          </w:tcPr>
+          <w:p>
+            <w:pPr>
+              <w:pBdr>
+                <w:top w:val="none" w:sz="0" w:space="0" w:color="000000"/>
+                <w:left w:val="none" w:sz="0" w:space="0" w:color="000000"/>
+                <w:bottom w:val="none" w:sz="0" w:space="0" w:color="000000"/>
+                <w:right w:val="none" w:sz="0" w:space="0" w:color="000000"/>
+              </w:pBdr>
+              <w:spacing w:before="100" w:after="100"/>
+              <w:ind w:left="100" w:right="100"/>
+            </w:pPr>
+            <w:proofErr w:type="spellStart"/>
+            <w:r>
+              <w:rPr>
+                <w:rFonts w:ascii="Times New Roman" w:eastAsia="Times New Roman" w:hAnsi="Times New Roman" w:cs="Times New Roman"/>
+                <w:b/>
+                <w:color w:val="000000"/>
+                <w:sz w:val="22"/>
+                <w:szCs w:val="22"/>
+              </w:rPr>
+              <w:t>healthcare_worker</w:t>
+            </w:r>
+            <w:proofErr w:type="spellEnd"/>
+          </w:p>
+        </w:tc>
+      </w:tr>
+      <w:tr>
+        <w:trPr>
+          <w:jc w:val="center"/>
+        </w:trPr>
+        <w:tc>
+          <w:tcPr>
+            <w:tcW w:w="950" w:type="dxa"/>
+            <w:tcBorders>
+              <w:top w:val="single" w:sz="24" w:space="0" w:color="000000"/>
+              <w:left w:val="none" w:sz="0" w:space="0" w:color="000000"/>
+              <w:bottom w:val="none" w:sz="0" w:space="0" w:color="000000"/>
+              <w:right w:val="none" w:sz="0" w:space="0" w:color="000000"/>
+            </w:tcBorders>
+            <w:shd w:val="clear" w:color="auto" w:fill="FFFFFF"/>
+            <w:tcMar>
+              <w:top w:w="0" w:type="dxa"/>
+              <w:left w:w="0" w:type="dxa"/>
+              <w:bottom w:w="0" w:type="dxa"/>
+              <w:right w:w="0" w:type="dxa"/>
+            </w:tcMar>
+            <w:vAlign w:val="center"/>
+          </w:tcPr>
+          <w:p>
+            <w:pPr>
+              <w:pBdr>
+                <w:top w:val="none" w:sz="0" w:space="0" w:color="000000"/>
+                <w:left w:val="none" w:sz="0" w:space="0" w:color="000000"/>
+                <w:bottom w:val="none" w:sz="0" w:space="0" w:color="000000"/>
+                <w:right w:val="none" w:sz="0" w:space="0" w:color="000000"/>
+              </w:pBdr>
+              <w:spacing w:before="100" w:after="100"/>
+              <w:ind w:left="100" w:right="100"/>
+            </w:pPr>
+          </w:p>
+        </w:tc>
+        <w:tc>
+          <w:tcPr>
+            <w:tcW w:w="3283" w:type="dxa"/>
+            <w:gridSpan w:val="2"/>
+            <w:tcBorders>
+              <w:top w:val="single" w:sz="24" w:space="0" w:color="000000"/>
+              <w:left w:val="none" w:sz="0" w:space="0" w:color="000000"/>
+              <w:bottom w:val="none" w:sz="0" w:space="0" w:color="000000"/>
+              <w:right w:val="none" w:sz="0" w:space="0" w:color="000000"/>
+            </w:tcBorders>
+            <w:shd w:val="clear" w:color="auto" w:fill="FFFFFF"/>
+            <w:tcMar>
+              <w:top w:w="0" w:type="dxa"/>
+              <w:left w:w="0" w:type="dxa"/>
+              <w:bottom w:w="0" w:type="dxa"/>
+              <w:right w:w="0" w:type="dxa"/>
+            </w:tcMar>
+            <w:vAlign w:val="center"/>
+          </w:tcPr>
+          <w:p>
+            <w:pPr>
+              <w:pBdr>
+                <w:top w:val="none" w:sz="0" w:space="0" w:color="000000"/>
+                <w:left w:val="none" w:sz="0" w:space="0" w:color="000000"/>
+                <w:bottom w:val="none" w:sz="0" w:space="0" w:color="000000"/>
+                <w:right w:val="none" w:sz="0" w:space="0" w:color="000000"/>
+              </w:pBdr>
+              <w:spacing w:before="100" w:after="100"/>
+              <w:ind w:left="100" w:right="100"/>
+            </w:pPr>
+            <w:r>
+              <w:rPr>
+                <w:rFonts w:ascii="Times New Roman" w:eastAsia="Times New Roman" w:hAnsi="Times New Roman" w:cs="Times New Roman"/>
+                <w:color w:val="000000"/>
+                <w:sz w:val="22"/>
+                <w:szCs w:val="22"/>
+              </w:rPr>
+              <w:t>Column description:</w:t>
+            </w:r>
+          </w:p>
+        </w:tc>
+        <w:tc>
+          <w:tcPr>
+            <w:tcW w:w="5184" w:type="dxa"/>
+            <w:gridSpan w:val="4"/>
+            <w:tcBorders>
+              <w:top w:val="single" w:sz="24" w:space="0" w:color="000000"/>
+              <w:left w:val="none" w:sz="0" w:space="0" w:color="000000"/>
+              <w:bottom w:val="none" w:sz="0" w:space="0" w:color="000000"/>
+              <w:right w:val="none" w:sz="0" w:space="0" w:color="000000"/>
+            </w:tcBorders>
+            <w:shd w:val="clear" w:color="auto" w:fill="FFFFFF"/>
+            <w:tcMar>
+              <w:top w:w="0" w:type="dxa"/>
+              <w:left w:w="0" w:type="dxa"/>
+              <w:bottom w:w="0" w:type="dxa"/>
+              <w:right w:w="0" w:type="dxa"/>
+            </w:tcMar>
+            <w:vAlign w:val="center"/>
+          </w:tcPr>
+          <w:p>
+            <w:pPr>
+              <w:pBdr>
+                <w:top w:val="none" w:sz="0" w:space="0" w:color="000000"/>
+                <w:left w:val="none" w:sz="0" w:space="0" w:color="000000"/>
+                <w:bottom w:val="none" w:sz="0" w:space="0" w:color="000000"/>
+                <w:right w:val="none" w:sz="0" w:space="0" w:color="000000"/>
+              </w:pBdr>
+              <w:spacing w:before="100" w:after="100"/>
+              <w:ind w:left="100" w:right="100"/>
+            </w:pPr>
+            <w:r>
+              <w:rPr>
+                <w:rFonts w:ascii="Times New Roman" w:eastAsia="Times New Roman" w:hAnsi="Times New Roman" w:cs="Times New Roman"/>
+                <w:color w:val="000000"/>
+                <w:sz w:val="22"/>
+                <w:szCs w:val="22"/>
+              </w:rPr>
+              <w:t>Does the panelist's discipline fall under the classification of healthcare worker?</w:t>
+            </w:r>
+          </w:p>
+        </w:tc>
+      </w:tr>
+      <w:tr>
+        <w:trPr>
+          <w:jc w:val="center"/>
+        </w:trPr>
+        <w:tc>
+          <w:tcPr>
+            <w:tcW w:w="950" w:type="dxa"/>
+            <w:tcBorders>
+              <w:top w:val="none" w:sz="0" w:space="0" w:color="000000"/>
+              <w:left w:val="none" w:sz="0" w:space="0" w:color="000000"/>
+              <w:bottom w:val="none" w:sz="0" w:space="0" w:color="000000"/>
+              <w:right w:val="none" w:sz="0" w:space="0" w:color="000000"/>
+            </w:tcBorders>
+            <w:shd w:val="clear" w:color="auto" w:fill="FFFFFF"/>
+            <w:tcMar>
+              <w:top w:w="0" w:type="dxa"/>
+              <w:left w:w="0" w:type="dxa"/>
+              <w:bottom w:w="0" w:type="dxa"/>
+              <w:right w:w="0" w:type="dxa"/>
+            </w:tcMar>
+            <w:vAlign w:val="center"/>
+          </w:tcPr>
+          <w:p>
+            <w:pPr>
+              <w:pBdr>
+                <w:top w:val="none" w:sz="0" w:space="0" w:color="000000"/>
+                <w:left w:val="none" w:sz="0" w:space="0" w:color="000000"/>
+                <w:bottom w:val="none" w:sz="0" w:space="0" w:color="000000"/>
+                <w:right w:val="none" w:sz="0" w:space="0" w:color="000000"/>
+              </w:pBdr>
+              <w:spacing w:before="100" w:after="100"/>
+              <w:ind w:left="100" w:right="100"/>
+            </w:pPr>
+          </w:p>
+        </w:tc>
+        <w:tc>
+          <w:tcPr>
+            <w:tcW w:w="3283" w:type="dxa"/>
+            <w:gridSpan w:val="2"/>
+            <w:tcBorders>
+              <w:top w:val="none" w:sz="0" w:space="0" w:color="000000"/>
+              <w:left w:val="none" w:sz="0" w:space="0" w:color="000000"/>
+              <w:bottom w:val="none" w:sz="0" w:space="0" w:color="000000"/>
+              <w:right w:val="none" w:sz="0" w:space="0" w:color="000000"/>
+            </w:tcBorders>
+            <w:shd w:val="clear" w:color="auto" w:fill="FFFFFF"/>
+            <w:tcMar>
+              <w:top w:w="0" w:type="dxa"/>
+              <w:left w:w="0" w:type="dxa"/>
+              <w:bottom w:w="0" w:type="dxa"/>
+              <w:right w:w="0" w:type="dxa"/>
+            </w:tcMar>
+            <w:vAlign w:val="center"/>
+          </w:tcPr>
+          <w:p>
+            <w:pPr>
+              <w:pBdr>
+                <w:top w:val="none" w:sz="0" w:space="0" w:color="000000"/>
+                <w:left w:val="none" w:sz="0" w:space="0" w:color="000000"/>
+                <w:bottom w:val="none" w:sz="0" w:space="0" w:color="000000"/>
+                <w:right w:val="none" w:sz="0" w:space="0" w:color="000000"/>
+              </w:pBdr>
+              <w:spacing w:before="100" w:after="100"/>
+              <w:ind w:left="100" w:right="100"/>
+            </w:pPr>
+            <w:r>
+              <w:rPr>
+                <w:rFonts w:ascii="Times New Roman" w:eastAsia="Times New Roman" w:hAnsi="Times New Roman" w:cs="Times New Roman"/>
+                <w:color w:val="000000"/>
+                <w:sz w:val="22"/>
+                <w:szCs w:val="22"/>
+              </w:rPr>
+              <w:t>Column type:</w:t>
+            </w:r>
+          </w:p>
+        </w:tc>
+        <w:tc>
+          <w:tcPr>
+            <w:tcW w:w="5184" w:type="dxa"/>
+            <w:gridSpan w:val="4"/>
+            <w:tcBorders>
+              <w:top w:val="none" w:sz="0" w:space="0" w:color="000000"/>
+              <w:left w:val="none" w:sz="0" w:space="0" w:color="000000"/>
+              <w:bottom w:val="none" w:sz="0" w:space="0" w:color="000000"/>
+              <w:right w:val="none" w:sz="0" w:space="0" w:color="000000"/>
+            </w:tcBorders>
+            <w:shd w:val="clear" w:color="auto" w:fill="FFFFFF"/>
+            <w:tcMar>
+              <w:top w:w="0" w:type="dxa"/>
+              <w:left w:w="0" w:type="dxa"/>
+              <w:bottom w:w="0" w:type="dxa"/>
+              <w:right w:w="0" w:type="dxa"/>
+            </w:tcMar>
+            <w:vAlign w:val="center"/>
+          </w:tcPr>
+          <w:p>
+            <w:pPr>
+              <w:pBdr>
+                <w:top w:val="none" w:sz="0" w:space="0" w:color="000000"/>
+                <w:left w:val="none" w:sz="0" w:space="0" w:color="000000"/>
+                <w:bottom w:val="none" w:sz="0" w:space="0" w:color="000000"/>
+                <w:right w:val="none" w:sz="0" w:space="0" w:color="000000"/>
+              </w:pBdr>
+              <w:spacing w:before="100" w:after="100"/>
+              <w:ind w:left="100" w:right="100"/>
+            </w:pPr>
+            <w:r>
+              <w:rPr>
+                <w:rFonts w:ascii="Times New Roman" w:eastAsia="Times New Roman" w:hAnsi="Times New Roman" w:cs="Times New Roman"/>
+                <w:color w:val="000000"/>
+                <w:sz w:val="22"/>
+                <w:szCs w:val="22"/>
+              </w:rPr>
+              <w:t>Categorical</w:t>
+            </w:r>
+          </w:p>
+        </w:tc>
+      </w:tr>
+      <w:tr>
+        <w:trPr>
+          <w:jc w:val="center"/>
+        </w:trPr>
+        <w:tc>
+          <w:tcPr>
+            <w:tcW w:w="950" w:type="dxa"/>
+            <w:tcBorders>
+              <w:top w:val="none" w:sz="0" w:space="0" w:color="000000"/>
+              <w:left w:val="none" w:sz="0" w:space="0" w:color="000000"/>
+              <w:bottom w:val="none" w:sz="0" w:space="0" w:color="000000"/>
+              <w:right w:val="none" w:sz="0" w:space="0" w:color="000000"/>
+            </w:tcBorders>
+            <w:shd w:val="clear" w:color="auto" w:fill="FFFFFF"/>
+            <w:tcMar>
+              <w:top w:w="0" w:type="dxa"/>
+              <w:left w:w="0" w:type="dxa"/>
+              <w:bottom w:w="0" w:type="dxa"/>
+              <w:right w:w="0" w:type="dxa"/>
+            </w:tcMar>
+            <w:vAlign w:val="center"/>
+          </w:tcPr>
+          <w:p>
+            <w:pPr>
+              <w:pBdr>
+                <w:top w:val="none" w:sz="0" w:space="0" w:color="000000"/>
+                <w:left w:val="none" w:sz="0" w:space="0" w:color="000000"/>
+                <w:bottom w:val="none" w:sz="0" w:space="0" w:color="000000"/>
+                <w:right w:val="none" w:sz="0" w:space="0" w:color="000000"/>
+              </w:pBdr>
+              <w:spacing w:before="100" w:after="100"/>
+              <w:ind w:left="100" w:right="100"/>
+            </w:pPr>
+          </w:p>
+        </w:tc>
+        <w:tc>
+          <w:tcPr>
+            <w:tcW w:w="3283" w:type="dxa"/>
+            <w:gridSpan w:val="2"/>
+            <w:tcBorders>
+              <w:top w:val="none" w:sz="0" w:space="0" w:color="000000"/>
+              <w:left w:val="none" w:sz="0" w:space="0" w:color="000000"/>
+              <w:bottom w:val="none" w:sz="0" w:space="0" w:color="000000"/>
+              <w:right w:val="none" w:sz="0" w:space="0" w:color="000000"/>
+            </w:tcBorders>
+            <w:shd w:val="clear" w:color="auto" w:fill="FFFFFF"/>
+            <w:tcMar>
+              <w:top w:w="0" w:type="dxa"/>
+              <w:left w:w="0" w:type="dxa"/>
+              <w:bottom w:w="0" w:type="dxa"/>
+              <w:right w:w="0" w:type="dxa"/>
+            </w:tcMar>
+            <w:vAlign w:val="center"/>
+          </w:tcPr>
+          <w:p>
+            <w:pPr>
+              <w:pBdr>
+                <w:top w:val="none" w:sz="0" w:space="0" w:color="000000"/>
+                <w:left w:val="none" w:sz="0" w:space="0" w:color="000000"/>
+                <w:bottom w:val="none" w:sz="0" w:space="0" w:color="000000"/>
+                <w:right w:val="none" w:sz="0" w:space="0" w:color="000000"/>
+              </w:pBdr>
+              <w:spacing w:before="100" w:after="100"/>
+              <w:ind w:left="100" w:right="100"/>
+            </w:pPr>
+            <w:r>
+              <w:rPr>
+                <w:rFonts w:ascii="Times New Roman" w:eastAsia="Times New Roman" w:hAnsi="Times New Roman" w:cs="Times New Roman"/>
+                <w:color w:val="000000"/>
+                <w:sz w:val="22"/>
+                <w:szCs w:val="22"/>
+              </w:rPr>
+              <w:t>Data type:</w:t>
+            </w:r>
+          </w:p>
+        </w:tc>
+        <w:tc>
+          <w:tcPr>
+            <w:tcW w:w="5184" w:type="dxa"/>
+            <w:gridSpan w:val="4"/>
+            <w:tcBorders>
+              <w:top w:val="none" w:sz="0" w:space="0" w:color="000000"/>
+              <w:left w:val="none" w:sz="0" w:space="0" w:color="000000"/>
+              <w:bottom w:val="none" w:sz="0" w:space="0" w:color="000000"/>
+              <w:right w:val="none" w:sz="0" w:space="0" w:color="000000"/>
+            </w:tcBorders>
+            <w:shd w:val="clear" w:color="auto" w:fill="FFFFFF"/>
+            <w:tcMar>
+              <w:top w:w="0" w:type="dxa"/>
+              <w:left w:w="0" w:type="dxa"/>
+              <w:bottom w:w="0" w:type="dxa"/>
+              <w:right w:w="0" w:type="dxa"/>
+            </w:tcMar>
+            <w:vAlign w:val="center"/>
+          </w:tcPr>
+          <w:p>
+            <w:pPr>
+              <w:pBdr>
+                <w:top w:val="none" w:sz="0" w:space="0" w:color="000000"/>
+                <w:left w:val="none" w:sz="0" w:space="0" w:color="000000"/>
+                <w:bottom w:val="none" w:sz="0" w:space="0" w:color="000000"/>
+                <w:right w:val="none" w:sz="0" w:space="0" w:color="000000"/>
+              </w:pBdr>
+              <w:spacing w:before="100" w:after="100"/>
+              <w:ind w:left="100" w:right="100"/>
+            </w:pPr>
+            <w:r>
+              <w:rPr>
+                <w:rFonts w:ascii="Times New Roman" w:eastAsia="Times New Roman" w:hAnsi="Times New Roman" w:cs="Times New Roman"/>
+                <w:color w:val="000000"/>
+                <w:sz w:val="22"/>
+                <w:szCs w:val="22"/>
+              </w:rPr>
+              <w:t>Numeric</w:t>
+            </w:r>
+          </w:p>
+        </w:tc>
+      </w:tr>
+      <w:tr>
+        <w:trPr>
+          <w:jc w:val="center"/>
+        </w:trPr>
+        <w:tc>
+          <w:tcPr>
+            <w:tcW w:w="950" w:type="dxa"/>
+            <w:tcBorders>
+              <w:top w:val="none" w:sz="0" w:space="0" w:color="000000"/>
+              <w:left w:val="none" w:sz="0" w:space="0" w:color="000000"/>
+              <w:bottom w:val="none" w:sz="0" w:space="0" w:color="000000"/>
+              <w:right w:val="none" w:sz="0" w:space="0" w:color="000000"/>
+            </w:tcBorders>
+            <w:shd w:val="clear" w:color="auto" w:fill="FFFFFF"/>
+            <w:tcMar>
+              <w:top w:w="0" w:type="dxa"/>
+              <w:left w:w="0" w:type="dxa"/>
+              <w:bottom w:w="0" w:type="dxa"/>
+              <w:right w:w="0" w:type="dxa"/>
+            </w:tcMar>
+            <w:vAlign w:val="center"/>
+          </w:tcPr>
+          <w:p>
+            <w:pPr>
+              <w:pBdr>
+                <w:top w:val="none" w:sz="0" w:space="0" w:color="000000"/>
+                <w:left w:val="none" w:sz="0" w:space="0" w:color="000000"/>
+                <w:bottom w:val="none" w:sz="0" w:space="0" w:color="000000"/>
+                <w:right w:val="none" w:sz="0" w:space="0" w:color="000000"/>
+              </w:pBdr>
+              <w:spacing w:before="100" w:after="100"/>
+              <w:ind w:left="100" w:right="100"/>
+            </w:pPr>
+          </w:p>
+        </w:tc>
+        <w:tc>
+          <w:tcPr>
+            <w:tcW w:w="3283" w:type="dxa"/>
+            <w:gridSpan w:val="2"/>
+            <w:tcBorders>
+              <w:top w:val="none" w:sz="0" w:space="0" w:color="000000"/>
+              <w:left w:val="none" w:sz="0" w:space="0" w:color="000000"/>
+              <w:bottom w:val="none" w:sz="0" w:space="0" w:color="000000"/>
+              <w:right w:val="none" w:sz="0" w:space="0" w:color="000000"/>
+            </w:tcBorders>
+            <w:shd w:val="clear" w:color="auto" w:fill="FFFFFF"/>
+            <w:tcMar>
+              <w:top w:w="0" w:type="dxa"/>
+              <w:left w:w="0" w:type="dxa"/>
+              <w:bottom w:w="0" w:type="dxa"/>
+              <w:right w:w="0" w:type="dxa"/>
+            </w:tcMar>
+            <w:vAlign w:val="center"/>
+          </w:tcPr>
+          <w:p>
+            <w:pPr>
+              <w:pBdr>
+                <w:top w:val="none" w:sz="0" w:space="0" w:color="000000"/>
+                <w:left w:val="none" w:sz="0" w:space="0" w:color="000000"/>
+                <w:bottom w:val="none" w:sz="0" w:space="0" w:color="000000"/>
+                <w:right w:val="none" w:sz="0" w:space="0" w:color="000000"/>
+              </w:pBdr>
+              <w:spacing w:before="100" w:after="100"/>
+              <w:ind w:left="100" w:right="100"/>
+            </w:pPr>
+            <w:r>
+              <w:rPr>
+                <w:rFonts w:ascii="Times New Roman" w:eastAsia="Times New Roman" w:hAnsi="Times New Roman" w:cs="Times New Roman"/>
+                <w:color w:val="000000"/>
+                <w:sz w:val="22"/>
+                <w:szCs w:val="22"/>
+              </w:rPr>
+              <w:t>Unique non-missing value count:</w:t>
+            </w:r>
+          </w:p>
+        </w:tc>
+        <w:tc>
+          <w:tcPr>
+            <w:tcW w:w="5184" w:type="dxa"/>
+            <w:gridSpan w:val="4"/>
+            <w:tcBorders>
+              <w:top w:val="none" w:sz="0" w:space="0" w:color="000000"/>
+              <w:left w:val="none" w:sz="0" w:space="0" w:color="000000"/>
+              <w:bottom w:val="none" w:sz="0" w:space="0" w:color="000000"/>
+              <w:right w:val="none" w:sz="0" w:space="0" w:color="000000"/>
+            </w:tcBorders>
+            <w:shd w:val="clear" w:color="auto" w:fill="FFFFFF"/>
+            <w:tcMar>
+              <w:top w:w="0" w:type="dxa"/>
+              <w:left w:w="0" w:type="dxa"/>
+              <w:bottom w:w="0" w:type="dxa"/>
+              <w:right w:w="0" w:type="dxa"/>
+            </w:tcMar>
+            <w:vAlign w:val="center"/>
+          </w:tcPr>
+          <w:p>
+            <w:pPr>
+              <w:pBdr>
+                <w:top w:val="none" w:sz="0" w:space="0" w:color="000000"/>
+                <w:left w:val="none" w:sz="0" w:space="0" w:color="000000"/>
+                <w:bottom w:val="none" w:sz="0" w:space="0" w:color="000000"/>
+                <w:right w:val="none" w:sz="0" w:space="0" w:color="000000"/>
+              </w:pBdr>
+              <w:spacing w:before="100" w:after="100"/>
+              <w:ind w:left="100" w:right="100"/>
+            </w:pPr>
+            <w:r>
+              <w:rPr>
+                <w:rFonts w:ascii="Times New Roman" w:eastAsia="Times New Roman" w:hAnsi="Times New Roman" w:cs="Times New Roman"/>
+                <w:color w:val="000000"/>
+                <w:sz w:val="22"/>
+                <w:szCs w:val="22"/>
+              </w:rPr>
+              <w:t>2</w:t>
+            </w:r>
+          </w:p>
+        </w:tc>
+      </w:tr>
+      <w:tr>
+        <w:trPr>
+          <w:jc w:val="center"/>
+        </w:trPr>
+        <w:tc>
+          <w:tcPr>
+            <w:tcW w:w="950" w:type="dxa"/>
+            <w:tcBorders>
+              <w:top w:val="none" w:sz="0" w:space="0" w:color="000000"/>
+              <w:left w:val="none" w:sz="0" w:space="0" w:color="000000"/>
+              <w:bottom w:val="none" w:sz="0" w:space="0" w:color="000000"/>
+              <w:right w:val="none" w:sz="0" w:space="0" w:color="000000"/>
+            </w:tcBorders>
+            <w:shd w:val="clear" w:color="auto" w:fill="FFFFFF"/>
+            <w:tcMar>
+              <w:top w:w="0" w:type="dxa"/>
+              <w:left w:w="0" w:type="dxa"/>
+              <w:bottom w:w="0" w:type="dxa"/>
+              <w:right w:w="0" w:type="dxa"/>
+            </w:tcMar>
+            <w:vAlign w:val="center"/>
+          </w:tcPr>
+          <w:p>
+            <w:pPr>
+              <w:pBdr>
+                <w:top w:val="none" w:sz="0" w:space="0" w:color="000000"/>
+                <w:left w:val="none" w:sz="0" w:space="0" w:color="000000"/>
+                <w:bottom w:val="none" w:sz="0" w:space="0" w:color="000000"/>
+                <w:right w:val="none" w:sz="0" w:space="0" w:color="000000"/>
+              </w:pBdr>
+              <w:spacing w:before="100" w:after="100"/>
+              <w:ind w:left="100" w:right="100"/>
+            </w:pPr>
+          </w:p>
+        </w:tc>
+        <w:tc>
+          <w:tcPr>
+            <w:tcW w:w="3283" w:type="dxa"/>
+            <w:gridSpan w:val="2"/>
+            <w:tcBorders>
+              <w:top w:val="none" w:sz="0" w:space="0" w:color="000000"/>
+              <w:left w:val="none" w:sz="0" w:space="0" w:color="000000"/>
+              <w:bottom w:val="none" w:sz="0" w:space="0" w:color="000000"/>
+              <w:right w:val="none" w:sz="0" w:space="0" w:color="000000"/>
+            </w:tcBorders>
+            <w:shd w:val="clear" w:color="auto" w:fill="FFFFFF"/>
+            <w:tcMar>
+              <w:top w:w="0" w:type="dxa"/>
+              <w:left w:w="0" w:type="dxa"/>
+              <w:bottom w:w="0" w:type="dxa"/>
+              <w:right w:w="0" w:type="dxa"/>
+            </w:tcMar>
+            <w:vAlign w:val="center"/>
+          </w:tcPr>
+          <w:p>
+            <w:pPr>
+              <w:pBdr>
+                <w:top w:val="none" w:sz="0" w:space="0" w:color="000000"/>
+                <w:left w:val="none" w:sz="0" w:space="0" w:color="000000"/>
+                <w:bottom w:val="none" w:sz="0" w:space="0" w:color="000000"/>
+                <w:right w:val="none" w:sz="0" w:space="0" w:color="000000"/>
+              </w:pBdr>
+              <w:spacing w:before="100" w:after="100"/>
+              <w:ind w:left="100" w:right="100"/>
+            </w:pPr>
+            <w:r>
+              <w:rPr>
+                <w:rFonts w:ascii="Times New Roman" w:eastAsia="Times New Roman" w:hAnsi="Times New Roman" w:cs="Times New Roman"/>
+                <w:color w:val="000000"/>
+                <w:sz w:val="22"/>
+                <w:szCs w:val="22"/>
+              </w:rPr>
+              <w:t>Missing value count:</w:t>
+            </w:r>
+          </w:p>
+        </w:tc>
+        <w:tc>
+          <w:tcPr>
+            <w:tcW w:w="5184" w:type="dxa"/>
+            <w:gridSpan w:val="4"/>
+            <w:tcBorders>
+              <w:top w:val="none" w:sz="0" w:space="0" w:color="000000"/>
+              <w:left w:val="none" w:sz="0" w:space="0" w:color="000000"/>
+              <w:bottom w:val="none" w:sz="0" w:space="0" w:color="000000"/>
+              <w:right w:val="none" w:sz="0" w:space="0" w:color="000000"/>
+            </w:tcBorders>
+            <w:shd w:val="clear" w:color="auto" w:fill="FFFFFF"/>
+            <w:tcMar>
+              <w:top w:w="0" w:type="dxa"/>
+              <w:left w:w="0" w:type="dxa"/>
+              <w:bottom w:w="0" w:type="dxa"/>
+              <w:right w:w="0" w:type="dxa"/>
+            </w:tcMar>
+            <w:vAlign w:val="center"/>
+          </w:tcPr>
+          <w:p>
+            <w:pPr>
+              <w:pBdr>
+                <w:top w:val="none" w:sz="0" w:space="0" w:color="000000"/>
+                <w:left w:val="none" w:sz="0" w:space="0" w:color="000000"/>
+                <w:bottom w:val="none" w:sz="0" w:space="0" w:color="000000"/>
+                <w:right w:val="none" w:sz="0" w:space="0" w:color="000000"/>
+              </w:pBdr>
+              <w:spacing w:before="100" w:after="100"/>
+              <w:ind w:left="100" w:right="100"/>
+            </w:pPr>
+            <w:r>
+              <w:rPr>
+                <w:rFonts w:ascii="Times New Roman" w:eastAsia="Times New Roman" w:hAnsi="Times New Roman" w:cs="Times New Roman"/>
+                <w:color w:val="000000"/>
+                <w:sz w:val="22"/>
+                <w:szCs w:val="22"/>
+              </w:rPr>
+              <w:t>0</w:t>
+            </w:r>
+          </w:p>
+        </w:tc>
+      </w:tr>
+      <w:tr>
+        <w:trPr>
+          <w:gridAfter w:val="1"/>
+          <w:wAfter w:w="85" w:type="dxa"/>
+          <w:tblHeader/>
+          <w:jc w:val="center"/>
+        </w:trPr>
+        <w:tc>
+          <w:tcPr>
+            <w:tcW w:w="2333" w:type="dxa"/>
+            <w:gridSpan w:val="2"/>
+            <w:tcBorders>
               <w:top w:val="single" w:sz="8" w:space="0" w:color="CCCCCC"/>
               <w:left w:val="none" w:sz="0" w:space="0" w:color="000000"/>
-              <w:bottom w:val="none" w:sz="0" w:space="0" w:color="000000"/>
+              <w:bottom w:val="single" w:sz="8" w:space="0" w:color="CCCCCC"/>
               <w:right w:val="none" w:sz="0" w:space="0" w:color="000000"/>
             </w:tcBorders>
             <w:shd w:val="clear" w:color="auto" w:fill="FFFFFF"/>
@@ -37350,7 +40147,477 @@
                 <w:sz w:val="22"/>
                 <w:szCs w:val="22"/>
               </w:rPr>
-              <w:t>100.00</w:t>
+              <w:t>Categories</w:t>
+            </w:r>
+          </w:p>
+        </w:tc>
+        <w:tc>
+          <w:tcPr>
+            <w:tcW w:w="2333" w:type="dxa"/>
+            <w:gridSpan w:val="2"/>
+            <w:tcBorders>
+              <w:top w:val="single" w:sz="8" w:space="0" w:color="CCCCCC"/>
+              <w:left w:val="none" w:sz="0" w:space="0" w:color="000000"/>
+              <w:bottom w:val="single" w:sz="8" w:space="0" w:color="CCCCCC"/>
+              <w:right w:val="none" w:sz="0" w:space="0" w:color="000000"/>
+            </w:tcBorders>
+            <w:shd w:val="clear" w:color="auto" w:fill="FFFFFF"/>
+            <w:tcMar>
+              <w:top w:w="0" w:type="dxa"/>
+              <w:left w:w="0" w:type="dxa"/>
+              <w:bottom w:w="0" w:type="dxa"/>
+              <w:right w:w="0" w:type="dxa"/>
+            </w:tcMar>
+            <w:vAlign w:val="center"/>
+          </w:tcPr>
+          <w:p>
+            <w:pPr>
+              <w:pBdr>
+                <w:top w:val="none" w:sz="0" w:space="0" w:color="000000"/>
+                <w:left w:val="none" w:sz="0" w:space="0" w:color="000000"/>
+                <w:bottom w:val="none" w:sz="0" w:space="0" w:color="000000"/>
+                <w:right w:val="none" w:sz="0" w:space="0" w:color="000000"/>
+              </w:pBdr>
+              <w:spacing w:before="100" w:after="100"/>
+              <w:ind w:left="100" w:right="100"/>
+              <w:jc w:val="center"/>
+            </w:pPr>
+            <w:r>
+              <w:rPr>
+                <w:rFonts w:ascii="Times New Roman" w:eastAsia="Times New Roman" w:hAnsi="Times New Roman" w:cs="Times New Roman"/>
+                <w:color w:val="000000"/>
+                <w:sz w:val="22"/>
+                <w:szCs w:val="22"/>
+              </w:rPr>
+              <w:t>Frequency</w:t>
+            </w:r>
+          </w:p>
+        </w:tc>
+        <w:tc>
+          <w:tcPr>
+            <w:tcW w:w="2333" w:type="dxa"/>
+            <w:tcBorders>
+              <w:top w:val="single" w:sz="8" w:space="0" w:color="CCCCCC"/>
+              <w:left w:val="none" w:sz="0" w:space="0" w:color="000000"/>
+              <w:bottom w:val="single" w:sz="8" w:space="0" w:color="CCCCCC"/>
+              <w:right w:val="none" w:sz="0" w:space="0" w:color="000000"/>
+            </w:tcBorders>
+            <w:shd w:val="clear" w:color="auto" w:fill="FFFFFF"/>
+            <w:tcMar>
+              <w:top w:w="0" w:type="dxa"/>
+              <w:left w:w="0" w:type="dxa"/>
+              <w:bottom w:w="0" w:type="dxa"/>
+              <w:right w:w="0" w:type="dxa"/>
+            </w:tcMar>
+            <w:vAlign w:val="center"/>
+          </w:tcPr>
+          <w:p>
+            <w:pPr>
+              <w:pBdr>
+                <w:top w:val="none" w:sz="0" w:space="0" w:color="000000"/>
+                <w:left w:val="none" w:sz="0" w:space="0" w:color="000000"/>
+                <w:bottom w:val="none" w:sz="0" w:space="0" w:color="000000"/>
+                <w:right w:val="none" w:sz="0" w:space="0" w:color="000000"/>
+              </w:pBdr>
+              <w:spacing w:before="100" w:after="100"/>
+              <w:ind w:left="100" w:right="100"/>
+              <w:jc w:val="center"/>
+            </w:pPr>
+            <w:r>
+              <w:rPr>
+                <w:rFonts w:ascii="Times New Roman" w:eastAsia="Times New Roman" w:hAnsi="Times New Roman" w:cs="Times New Roman"/>
+                <w:color w:val="000000"/>
+                <w:sz w:val="22"/>
+                <w:szCs w:val="22"/>
+              </w:rPr>
+              <w:t>Cumulative Frequency</w:t>
+            </w:r>
+          </w:p>
+        </w:tc>
+        <w:tc>
+          <w:tcPr>
+            <w:tcW w:w="2333" w:type="dxa"/>
+            <w:tcBorders>
+              <w:top w:val="single" w:sz="8" w:space="0" w:color="CCCCCC"/>
+              <w:left w:val="none" w:sz="0" w:space="0" w:color="000000"/>
+              <w:bottom w:val="single" w:sz="8" w:space="0" w:color="CCCCCC"/>
+              <w:right w:val="none" w:sz="0" w:space="0" w:color="000000"/>
+            </w:tcBorders>
+            <w:shd w:val="clear" w:color="auto" w:fill="FFFFFF"/>
+            <w:tcMar>
+              <w:top w:w="0" w:type="dxa"/>
+              <w:left w:w="0" w:type="dxa"/>
+              <w:bottom w:w="0" w:type="dxa"/>
+              <w:right w:w="0" w:type="dxa"/>
+            </w:tcMar>
+            <w:vAlign w:val="center"/>
+          </w:tcPr>
+          <w:p>
+            <w:pPr>
+              <w:pBdr>
+                <w:top w:val="none" w:sz="0" w:space="0" w:color="000000"/>
+                <w:left w:val="none" w:sz="0" w:space="0" w:color="000000"/>
+                <w:bottom w:val="none" w:sz="0" w:space="0" w:color="000000"/>
+                <w:right w:val="none" w:sz="0" w:space="0" w:color="000000"/>
+              </w:pBdr>
+              <w:spacing w:before="100" w:after="100"/>
+              <w:ind w:left="100" w:right="100"/>
+              <w:jc w:val="center"/>
+            </w:pPr>
+            <w:r>
+              <w:rPr>
+                <w:rFonts w:ascii="Times New Roman" w:eastAsia="Times New Roman" w:hAnsi="Times New Roman" w:cs="Times New Roman"/>
+                <w:color w:val="000000"/>
+                <w:sz w:val="22"/>
+                <w:szCs w:val="22"/>
+              </w:rPr>
+              <w:t>Percent</w:t>
+            </w:r>
+          </w:p>
+        </w:tc>
+      </w:tr>
+      <w:tr>
+        <w:trPr>
+          <w:gridAfter w:val="1"/>
+          <w:wAfter w:w="85" w:type="dxa"/>
+          <w:jc w:val="center"/>
+        </w:trPr>
+        <w:tc>
+          <w:tcPr>
+            <w:tcW w:w="2333" w:type="dxa"/>
+            <w:gridSpan w:val="2"/>
+            <w:tcBorders>
+              <w:top w:val="single" w:sz="8" w:space="0" w:color="CCCCCC"/>
+              <w:left w:val="none" w:sz="0" w:space="0" w:color="000000"/>
+              <w:bottom w:val="none" w:sz="0" w:space="0" w:color="000000"/>
+              <w:right w:val="none" w:sz="0" w:space="0" w:color="000000"/>
+            </w:tcBorders>
+            <w:shd w:val="clear" w:color="auto" w:fill="FFFFFF"/>
+            <w:tcMar>
+              <w:top w:w="0" w:type="dxa"/>
+              <w:left w:w="0" w:type="dxa"/>
+              <w:bottom w:w="0" w:type="dxa"/>
+              <w:right w:w="0" w:type="dxa"/>
+            </w:tcMar>
+            <w:vAlign w:val="center"/>
+          </w:tcPr>
+          <w:p>
+            <w:pPr>
+              <w:pBdr>
+                <w:top w:val="none" w:sz="0" w:space="0" w:color="000000"/>
+                <w:left w:val="none" w:sz="0" w:space="0" w:color="000000"/>
+                <w:bottom w:val="none" w:sz="0" w:space="0" w:color="000000"/>
+                <w:right w:val="none" w:sz="0" w:space="0" w:color="000000"/>
+              </w:pBdr>
+              <w:spacing w:before="100" w:after="100"/>
+              <w:ind w:left="100" w:right="100"/>
+              <w:jc w:val="center"/>
+            </w:pPr>
+            <w:r>
+              <w:rPr>
+                <w:rFonts w:ascii="Times New Roman" w:eastAsia="Times New Roman" w:hAnsi="Times New Roman" w:cs="Times New Roman"/>
+                <w:color w:val="000000"/>
+                <w:sz w:val="22"/>
+                <w:szCs w:val="22"/>
+              </w:rPr>
+              <w:t>0</w:t>
+            </w:r>
+          </w:p>
+        </w:tc>
+        <w:tc>
+          <w:tcPr>
+            <w:tcW w:w="2333" w:type="dxa"/>
+            <w:gridSpan w:val="2"/>
+            <w:tcBorders>
+              <w:top w:val="single" w:sz="8" w:space="0" w:color="CCCCCC"/>
+              <w:left w:val="none" w:sz="0" w:space="0" w:color="000000"/>
+              <w:bottom w:val="none" w:sz="0" w:space="0" w:color="000000"/>
+              <w:right w:val="none" w:sz="0" w:space="0" w:color="000000"/>
+            </w:tcBorders>
+            <w:shd w:val="clear" w:color="auto" w:fill="FFFFFF"/>
+            <w:tcMar>
+              <w:top w:w="0" w:type="dxa"/>
+              <w:left w:w="0" w:type="dxa"/>
+              <w:bottom w:w="0" w:type="dxa"/>
+              <w:right w:w="0" w:type="dxa"/>
+            </w:tcMar>
+            <w:vAlign w:val="center"/>
+          </w:tcPr>
+          <w:p>
+            <w:pPr>
+              <w:pBdr>
+                <w:top w:val="none" w:sz="0" w:space="0" w:color="000000"/>
+                <w:left w:val="none" w:sz="0" w:space="0" w:color="000000"/>
+                <w:bottom w:val="none" w:sz="0" w:space="0" w:color="000000"/>
+                <w:right w:val="none" w:sz="0" w:space="0" w:color="000000"/>
+              </w:pBdr>
+              <w:spacing w:before="100" w:after="100"/>
+              <w:ind w:left="100" w:right="100"/>
+              <w:jc w:val="center"/>
+            </w:pPr>
+            <w:r>
+              <w:rPr>
+                <w:rFonts w:ascii="Times New Roman" w:eastAsia="Times New Roman" w:hAnsi="Times New Roman" w:cs="Times New Roman"/>
+                <w:color w:val="000000"/>
+                <w:sz w:val="22"/>
+                <w:szCs w:val="22"/>
+              </w:rPr>
+              <w:t>3,992</w:t>
+            </w:r>
+          </w:p>
+        </w:tc>
+        <w:tc>
+          <w:tcPr>
+            <w:tcW w:w="2333" w:type="dxa"/>
+            <w:tcBorders>
+              <w:top w:val="single" w:sz="8" w:space="0" w:color="CCCCCC"/>
+              <w:left w:val="none" w:sz="0" w:space="0" w:color="000000"/>
+              <w:bottom w:val="none" w:sz="0" w:space="0" w:color="000000"/>
+              <w:right w:val="none" w:sz="0" w:space="0" w:color="000000"/>
+            </w:tcBorders>
+            <w:shd w:val="clear" w:color="auto" w:fill="FFFFFF"/>
+            <w:tcMar>
+              <w:top w:w="0" w:type="dxa"/>
+              <w:left w:w="0" w:type="dxa"/>
+              <w:bottom w:w="0" w:type="dxa"/>
+              <w:right w:w="0" w:type="dxa"/>
+            </w:tcMar>
+            <w:vAlign w:val="center"/>
+          </w:tcPr>
+          <w:p>
+            <w:pPr>
+              <w:pBdr>
+                <w:top w:val="none" w:sz="0" w:space="0" w:color="000000"/>
+                <w:left w:val="none" w:sz="0" w:space="0" w:color="000000"/>
+                <w:bottom w:val="none" w:sz="0" w:space="0" w:color="000000"/>
+                <w:right w:val="none" w:sz="0" w:space="0" w:color="000000"/>
+              </w:pBdr>
+              <w:spacing w:before="100" w:after="100"/>
+              <w:ind w:left="100" w:right="100"/>
+              <w:jc w:val="center"/>
+            </w:pPr>
+            <w:r>
+              <w:rPr>
+                <w:rFonts w:ascii="Times New Roman" w:eastAsia="Times New Roman" w:hAnsi="Times New Roman" w:cs="Times New Roman"/>
+                <w:color w:val="000000"/>
+                <w:sz w:val="22"/>
+                <w:szCs w:val="22"/>
+              </w:rPr>
+              <w:t>3,992</w:t>
+            </w:r>
+          </w:p>
+        </w:tc>
+        <w:tc>
+          <w:tcPr>
+            <w:tcW w:w="2333" w:type="dxa"/>
+            <w:tcBorders>
+              <w:top w:val="single" w:sz="8" w:space="0" w:color="CCCCCC"/>
+              <w:left w:val="none" w:sz="0" w:space="0" w:color="000000"/>
+              <w:bottom w:val="none" w:sz="0" w:space="0" w:color="000000"/>
+              <w:right w:val="none" w:sz="0" w:space="0" w:color="000000"/>
+            </w:tcBorders>
+            <w:shd w:val="clear" w:color="auto" w:fill="FFFFFF"/>
+            <w:tcMar>
+              <w:top w:w="0" w:type="dxa"/>
+              <w:left w:w="0" w:type="dxa"/>
+              <w:bottom w:w="0" w:type="dxa"/>
+              <w:right w:w="0" w:type="dxa"/>
+            </w:tcMar>
+            <w:vAlign w:val="center"/>
+          </w:tcPr>
+          <w:p>
+            <w:pPr>
+              <w:pBdr>
+                <w:top w:val="none" w:sz="0" w:space="0" w:color="000000"/>
+                <w:left w:val="none" w:sz="0" w:space="0" w:color="000000"/>
+                <w:bottom w:val="none" w:sz="0" w:space="0" w:color="000000"/>
+                <w:right w:val="none" w:sz="0" w:space="0" w:color="000000"/>
+              </w:pBdr>
+              <w:spacing w:before="100" w:after="100"/>
+              <w:ind w:left="100" w:right="100"/>
+              <w:jc w:val="center"/>
+            </w:pPr>
+            <w:r>
+              <w:rPr>
+                <w:rFonts w:ascii="Times New Roman" w:eastAsia="Times New Roman" w:hAnsi="Times New Roman" w:cs="Times New Roman"/>
+                <w:color w:val="000000"/>
+                <w:sz w:val="22"/>
+                <w:szCs w:val="22"/>
+              </w:rPr>
+              <w:t>58.14</w:t>
+            </w:r>
+          </w:p>
+        </w:tc>
+      </w:tr>
+      <w:tr>
+        <w:trPr>
+          <w:gridAfter w:val="1"/>
+          <w:wAfter w:w="85" w:type="dxa"/>
+          <w:jc w:val="center"/>
+        </w:trPr>
+        <w:tc>
+          <w:tcPr>
+            <w:tcW w:w="2333" w:type="dxa"/>
+            <w:gridSpan w:val="2"/>
+            <w:tcBorders>
+              <w:top w:val="none" w:sz="0" w:space="0" w:color="000000"/>
+              <w:left w:val="none" w:sz="0" w:space="0" w:color="000000"/>
+              <w:bottom w:val="none" w:sz="0" w:space="0" w:color="000000"/>
+              <w:right w:val="none" w:sz="0" w:space="0" w:color="000000"/>
+            </w:tcBorders>
+            <w:shd w:val="clear" w:color="auto" w:fill="FFFFFF"/>
+            <w:tcMar>
+              <w:top w:w="0" w:type="dxa"/>
+              <w:left w:w="0" w:type="dxa"/>
+              <w:bottom w:w="0" w:type="dxa"/>
+              <w:right w:w="0" w:type="dxa"/>
+            </w:tcMar>
+            <w:vAlign w:val="center"/>
+          </w:tcPr>
+          <w:p>
+            <w:pPr>
+              <w:pBdr>
+                <w:top w:val="none" w:sz="0" w:space="0" w:color="000000"/>
+                <w:left w:val="none" w:sz="0" w:space="0" w:color="000000"/>
+                <w:bottom w:val="none" w:sz="0" w:space="0" w:color="000000"/>
+                <w:right w:val="none" w:sz="0" w:space="0" w:color="000000"/>
+              </w:pBdr>
+              <w:spacing w:before="100" w:after="100"/>
+              <w:ind w:left="100" w:right="100"/>
+              <w:jc w:val="center"/>
+            </w:pPr>
+            <w:r>
+              <w:rPr>
+                <w:rFonts w:ascii="Times New Roman" w:eastAsia="Times New Roman" w:hAnsi="Times New Roman" w:cs="Times New Roman"/>
+                <w:color w:val="000000"/>
+                <w:sz w:val="22"/>
+                <w:szCs w:val="22"/>
+              </w:rPr>
+              <w:t>1</w:t>
+            </w:r>
+          </w:p>
+        </w:tc>
+        <w:tc>
+          <w:tcPr>
+            <w:tcW w:w="2333" w:type="dxa"/>
+            <w:gridSpan w:val="2"/>
+            <w:tcBorders>
+              <w:top w:val="none" w:sz="0" w:space="0" w:color="000000"/>
+              <w:left w:val="none" w:sz="0" w:space="0" w:color="000000"/>
+              <w:bottom w:val="none" w:sz="0" w:space="0" w:color="000000"/>
+              <w:right w:val="none" w:sz="0" w:space="0" w:color="000000"/>
+            </w:tcBorders>
+            <w:shd w:val="clear" w:color="auto" w:fill="FFFFFF"/>
+            <w:tcMar>
+              <w:top w:w="0" w:type="dxa"/>
+              <w:left w:w="0" w:type="dxa"/>
+              <w:bottom w:w="0" w:type="dxa"/>
+              <w:right w:w="0" w:type="dxa"/>
+            </w:tcMar>
+            <w:vAlign w:val="center"/>
+          </w:tcPr>
+          <w:p>
+            <w:pPr>
+              <w:pBdr>
+                <w:top w:val="none" w:sz="0" w:space="0" w:color="000000"/>
+                <w:left w:val="none" w:sz="0" w:space="0" w:color="000000"/>
+                <w:bottom w:val="none" w:sz="0" w:space="0" w:color="000000"/>
+                <w:right w:val="none" w:sz="0" w:space="0" w:color="000000"/>
+              </w:pBdr>
+              <w:spacing w:before="100" w:after="100"/>
+              <w:ind w:left="100" w:right="100"/>
+              <w:jc w:val="center"/>
+            </w:pPr>
+            <w:r>
+              <w:rPr>
+                <w:rFonts w:ascii="Times New Roman" w:eastAsia="Times New Roman" w:hAnsi="Times New Roman" w:cs="Times New Roman"/>
+                <w:color w:val="000000"/>
+                <w:sz w:val="22"/>
+                <w:szCs w:val="22"/>
+              </w:rPr>
+              <w:t>2,874</w:t>
+            </w:r>
+          </w:p>
+        </w:tc>
+        <w:tc>
+          <w:tcPr>
+            <w:tcW w:w="2333" w:type="dxa"/>
+            <w:tcBorders>
+              <w:top w:val="none" w:sz="0" w:space="0" w:color="000000"/>
+              <w:left w:val="none" w:sz="0" w:space="0" w:color="000000"/>
+              <w:bottom w:val="none" w:sz="0" w:space="0" w:color="000000"/>
+              <w:right w:val="none" w:sz="0" w:space="0" w:color="000000"/>
+            </w:tcBorders>
+            <w:shd w:val="clear" w:color="auto" w:fill="FFFFFF"/>
+            <w:tcMar>
+              <w:top w:w="0" w:type="dxa"/>
+              <w:left w:w="0" w:type="dxa"/>
+              <w:bottom w:w="0" w:type="dxa"/>
+              <w:right w:w="0" w:type="dxa"/>
+            </w:tcMar>
+            <w:vAlign w:val="center"/>
+          </w:tcPr>
+          <w:p>
+            <w:pPr>
+              <w:pBdr>
+                <w:top w:val="none" w:sz="0" w:space="0" w:color="000000"/>
+                <w:left w:val="none" w:sz="0" w:space="0" w:color="000000"/>
+                <w:bottom w:val="none" w:sz="0" w:space="0" w:color="000000"/>
+                <w:right w:val="none" w:sz="0" w:space="0" w:color="000000"/>
+              </w:pBdr>
+              <w:spacing w:before="100" w:after="100"/>
+              <w:ind w:left="100" w:right="100"/>
+              <w:jc w:val="center"/>
+            </w:pPr>
+            <w:r>
+              <w:rPr>
+                <w:rFonts w:ascii="Times New Roman" w:eastAsia="Times New Roman" w:hAnsi="Times New Roman" w:cs="Times New Roman"/>
+                <w:color w:val="000000"/>
+                <w:sz w:val="22"/>
+                <w:szCs w:val="22"/>
+              </w:rPr>
+              <w:t>6,866</w:t>
+            </w:r>
+          </w:p>
+        </w:tc>
+        <w:tc>
+          <w:tcPr>
+            <w:tcW w:w="2333" w:type="dxa"/>
+            <w:tcBorders>
+              <w:top w:val="none" w:sz="0" w:space="0" w:color="000000"/>
+              <w:left w:val="none" w:sz="0" w:space="0" w:color="000000"/>
+              <w:bottom w:val="none" w:sz="0" w:space="0" w:color="000000"/>
+              <w:right w:val="none" w:sz="0" w:space="0" w:color="000000"/>
+            </w:tcBorders>
+            <w:shd w:val="clear" w:color="auto" w:fill="FFFFFF"/>
+            <w:tcMar>
+              <w:top w:w="0" w:type="dxa"/>
+              <w:left w:w="0" w:type="dxa"/>
+              <w:bottom w:w="0" w:type="dxa"/>
+              <w:right w:w="0" w:type="dxa"/>
+            </w:tcMar>
+            <w:vAlign w:val="center"/>
+          </w:tcPr>
+          <w:p>
+            <w:pPr>
+              <w:pBdr>
+                <w:top w:val="none" w:sz="0" w:space="0" w:color="000000"/>
+                <w:left w:val="none" w:sz="0" w:space="0" w:color="000000"/>
+                <w:bottom w:val="none" w:sz="0" w:space="0" w:color="000000"/>
+                <w:right w:val="none" w:sz="0" w:space="0" w:color="000000"/>
+              </w:pBdr>
+              <w:spacing w:before="100" w:after="100"/>
+              <w:ind w:left="100" w:right="100"/>
+              <w:jc w:val="center"/>
+            </w:pPr>
+            <w:r>
+              <w:rPr>
+                <w:rFonts w:ascii="Times New Roman" w:eastAsia="Times New Roman" w:hAnsi="Times New Roman" w:cs="Times New Roman"/>
+                <w:color w:val="000000"/>
+                <w:sz w:val="22"/>
+                <w:szCs w:val="22"/>
+              </w:rPr>
+              <w:t>41.86</w:t>
             </w:r>
           </w:p>
         </w:tc>
@@ -37632,13 +40899,13 @@
       </w:pPr>
     </w:lvl>
   </w:abstractNum>
-  <w:num w:numId="1" w16cid:durableId="2108429247">
+  <w:num w:numId="1" w16cid:durableId="1012610439">
     <w:abstractNumId w:val="1"/>
   </w:num>
-  <w:num w:numId="2" w16cid:durableId="2095933052">
+  <w:num w:numId="2" w16cid:durableId="122499653">
     <w:abstractNumId w:val="2"/>
   </w:num>
-  <w:num w:numId="3" w16cid:durableId="908075504">
+  <w:num w:numId="3" w16cid:durableId="1190411878">
     <w:abstractNumId w:val="0"/>
   </w:num>
 </w:numbering>
@@ -38765,250 +42032,4 @@
   </a:objectDefaults>
   <a:extraClrSchemeLst/>
 </a:theme>
-</file>
-
-<file path=customXml/item1.xml><?xml version="1.0" encoding="utf-8"?>
-<ct:contentTypeSchema xmlns:ct="http://schemas.microsoft.com/office/2006/metadata/contentType" xmlns:ma="http://schemas.microsoft.com/office/2006/metadata/properties/metaAttributes" ct:_="" ma:_="" ma:contentTypeName="Document" ma:contentTypeID="0x0101007BC8767040BB6441BD7D56223DC4FC3F" ma:contentTypeVersion="14" ma:contentTypeDescription="Create a new document." ma:contentTypeScope="" ma:versionID="f531c39beea60bdb7374b1d30985489d">
-  <xsd:schema xmlns:xsd="http://www.w3.org/2001/XMLSchema" xmlns:xs="http://www.w3.org/2001/XMLSchema" xmlns:p="http://schemas.microsoft.com/office/2006/metadata/properties" xmlns:ns2="3c0ad620-eec9-4fb1-a988-8408d8808d18" xmlns:ns3="4c676850-fb7c-4cf7-be9e-e37a91966dbf" targetNamespace="http://schemas.microsoft.com/office/2006/metadata/properties" ma:root="true" ma:fieldsID="533b038b81e1886a942b54dfd9d71dac" ns2:_="" ns3:_="">
-    <xsd:import namespace="3c0ad620-eec9-4fb1-a988-8408d8808d18"/>
-    <xsd:import namespace="4c676850-fb7c-4cf7-be9e-e37a91966dbf"/>
-    <xsd:element name="properties">
-      <xsd:complexType>
-        <xsd:sequence>
-          <xsd:element name="documentManagement">
-            <xsd:complexType>
-              <xsd:all>
-                <xsd:element ref="ns2:MediaServiceMetadata" minOccurs="0"/>
-                <xsd:element ref="ns2:MediaServiceFastMetadata" minOccurs="0"/>
-                <xsd:element ref="ns3:SharedWithUsers" minOccurs="0"/>
-                <xsd:element ref="ns3:SharedWithDetails" minOccurs="0"/>
-                <xsd:element ref="ns2:lcf76f155ced4ddcb4097134ff3c332f" minOccurs="0"/>
-                <xsd:element ref="ns3:TaxCatchAll" minOccurs="0"/>
-                <xsd:element ref="ns2:MediaServiceOCR" minOccurs="0"/>
-                <xsd:element ref="ns2:MediaServiceGenerationTime" minOccurs="0"/>
-                <xsd:element ref="ns2:MediaServiceEventHashCode" minOccurs="0"/>
-                <xsd:element ref="ns2:MediaServiceDateTaken" minOccurs="0"/>
-                <xsd:element ref="ns2:MediaLengthInSeconds" minOccurs="0"/>
-                <xsd:element ref="ns2:MediaServiceObjectDetectorVersions" minOccurs="0"/>
-                <xsd:element ref="ns2:MediaServiceLocation" minOccurs="0"/>
-              </xsd:all>
-            </xsd:complexType>
-          </xsd:element>
-        </xsd:sequence>
-      </xsd:complexType>
-    </xsd:element>
-  </xsd:schema>
-  <xsd:schema xmlns:xsd="http://www.w3.org/2001/XMLSchema" xmlns:xs="http://www.w3.org/2001/XMLSchema" xmlns:dms="http://schemas.microsoft.com/office/2006/documentManagement/types" xmlns:pc="http://schemas.microsoft.com/office/infopath/2007/PartnerControls" targetNamespace="3c0ad620-eec9-4fb1-a988-8408d8808d18" elementFormDefault="qualified">
-    <xsd:import namespace="http://schemas.microsoft.com/office/2006/documentManagement/types"/>
-    <xsd:import namespace="http://schemas.microsoft.com/office/infopath/2007/PartnerControls"/>
-    <xsd:element name="MediaServiceMetadata" ma:index="8" nillable="true" ma:displayName="MediaServiceMetadata" ma:hidden="true" ma:internalName="MediaServiceMetadata" ma:readOnly="true">
-      <xsd:simpleType>
-        <xsd:restriction base="dms:Note"/>
-      </xsd:simpleType>
-    </xsd:element>
-    <xsd:element name="MediaServiceFastMetadata" ma:index="9" nillable="true" ma:displayName="MediaServiceFastMetadata" ma:hidden="true" ma:internalName="MediaServiceFastMetadata" ma:readOnly="true">
-      <xsd:simpleType>
-        <xsd:restriction base="dms:Note"/>
-      </xsd:simpleType>
-    </xsd:element>
-    <xsd:element name="lcf76f155ced4ddcb4097134ff3c332f" ma:index="13" nillable="true" ma:taxonomy="true" ma:internalName="lcf76f155ced4ddcb4097134ff3c332f" ma:taxonomyFieldName="MediaServiceImageTags" ma:displayName="Image Tags" ma:readOnly="false" ma:fieldId="{5cf76f15-5ced-4ddc-b409-7134ff3c332f}" ma:taxonomyMulti="true" ma:sspId="dd802298-ac7f-4dc9-a73d-133dd7ac0fd3" ma:termSetId="09814cd3-568e-fe90-9814-8d621ff8fb84" ma:anchorId="fba54fb3-c3e1-fe81-a776-ca4b69148c4d" ma:open="true" ma:isKeyword="false">
-      <xsd:complexType>
-        <xsd:sequence>
-          <xsd:element ref="pc:Terms" minOccurs="0" maxOccurs="1"/>
-        </xsd:sequence>
-      </xsd:complexType>
-    </xsd:element>
-    <xsd:element name="MediaServiceOCR" ma:index="15" nillable="true" ma:displayName="Extracted Text" ma:internalName="MediaServiceOCR" ma:readOnly="true">
-      <xsd:simpleType>
-        <xsd:restriction base="dms:Note">
-          <xsd:maxLength value="255"/>
-        </xsd:restriction>
-      </xsd:simpleType>
-    </xsd:element>
-    <xsd:element name="MediaServiceGenerationTime" ma:index="16" nillable="true" ma:displayName="MediaServiceGenerationTime" ma:hidden="true" ma:internalName="MediaServiceGenerationTime" ma:readOnly="true">
-      <xsd:simpleType>
-        <xsd:restriction base="dms:Text"/>
-      </xsd:simpleType>
-    </xsd:element>
-    <xsd:element name="MediaServiceEventHashCode" ma:index="17" nillable="true" ma:displayName="MediaServiceEventHashCode" ma:hidden="true" ma:internalName="MediaServiceEventHashCode" ma:readOnly="true">
-      <xsd:simpleType>
-        <xsd:restriction base="dms:Text"/>
-      </xsd:simpleType>
-    </xsd:element>
-    <xsd:element name="MediaServiceDateTaken" ma:index="18" nillable="true" ma:displayName="MediaServiceDateTaken" ma:hidden="true" ma:indexed="true" ma:internalName="MediaServiceDateTaken" ma:readOnly="true">
-      <xsd:simpleType>
-        <xsd:restriction base="dms:Text"/>
-      </xsd:simpleType>
-    </xsd:element>
-    <xsd:element name="MediaLengthInSeconds" ma:index="19" nillable="true" ma:displayName="MediaLengthInSeconds" ma:hidden="true" ma:internalName="MediaLengthInSeconds" ma:readOnly="true">
-      <xsd:simpleType>
-        <xsd:restriction base="dms:Unknown"/>
-      </xsd:simpleType>
-    </xsd:element>
-    <xsd:element name="MediaServiceObjectDetectorVersions" ma:index="20" nillable="true" ma:displayName="MediaServiceObjectDetectorVersions" ma:hidden="true" ma:indexed="true" ma:internalName="MediaServiceObjectDetectorVersions" ma:readOnly="true">
-      <xsd:simpleType>
-        <xsd:restriction base="dms:Text"/>
-      </xsd:simpleType>
-    </xsd:element>
-    <xsd:element name="MediaServiceLocation" ma:index="21" nillable="true" ma:displayName="Location" ma:indexed="true" ma:internalName="MediaServiceLocation" ma:readOnly="true">
-      <xsd:simpleType>
-        <xsd:restriction base="dms:Text"/>
-      </xsd:simpleType>
-    </xsd:element>
-  </xsd:schema>
-  <xsd:schema xmlns:xsd="http://www.w3.org/2001/XMLSchema" xmlns:xs="http://www.w3.org/2001/XMLSchema" xmlns:dms="http://schemas.microsoft.com/office/2006/documentManagement/types" xmlns:pc="http://schemas.microsoft.com/office/infopath/2007/PartnerControls" targetNamespace="4c676850-fb7c-4cf7-be9e-e37a91966dbf" elementFormDefault="qualified">
-    <xsd:import namespace="http://schemas.microsoft.com/office/2006/documentManagement/types"/>
-    <xsd:import namespace="http://schemas.microsoft.com/office/infopath/2007/PartnerControls"/>
-    <xsd:element name="SharedWithUsers" ma:index="10" nillable="true" ma:displayName="Shared With" ma:internalName="SharedWithUsers" ma:readOnly="true">
-      <xsd:complexType>
-        <xsd:complexContent>
-          <xsd:extension base="dms:UserMulti">
-            <xsd:sequence>
-              <xsd:element name="UserInfo" minOccurs="0" maxOccurs="unbounded">
-                <xsd:complexType>
-                  <xsd:sequence>
-                    <xsd:element name="DisplayName" type="xsd:string" minOccurs="0"/>
-                    <xsd:element name="AccountId" type="dms:UserId" minOccurs="0" nillable="true"/>
-                    <xsd:element name="AccountType" type="xsd:string" minOccurs="0"/>
-                  </xsd:sequence>
-                </xsd:complexType>
-              </xsd:element>
-            </xsd:sequence>
-          </xsd:extension>
-        </xsd:complexContent>
-      </xsd:complexType>
-    </xsd:element>
-    <xsd:element name="SharedWithDetails" ma:index="11" nillable="true" ma:displayName="Shared With Details" ma:internalName="SharedWithDetails" ma:readOnly="true">
-      <xsd:simpleType>
-        <xsd:restriction base="dms:Note">
-          <xsd:maxLength value="255"/>
-        </xsd:restriction>
-      </xsd:simpleType>
-    </xsd:element>
-    <xsd:element name="TaxCatchAll" ma:index="14" nillable="true" ma:displayName="Taxonomy Catch All Column" ma:hidden="true" ma:list="{9e5734be-331e-4ee0-b839-a3182f2ac80b}" ma:internalName="TaxCatchAll" ma:showField="CatchAllData" ma:web="4c676850-fb7c-4cf7-be9e-e37a91966dbf">
-      <xsd:complexType>
-        <xsd:complexContent>
-          <xsd:extension base="dms:MultiChoiceLookup">
-            <xsd:sequence>
-              <xsd:element name="Value" type="dms:Lookup" maxOccurs="unbounded" minOccurs="0" nillable="true"/>
-            </xsd:sequence>
-          </xsd:extension>
-        </xsd:complexContent>
-      </xsd:complexType>
-    </xsd:element>
-  </xsd:schema>
-  <xsd:schema xmlns="http://schemas.openxmlformats.org/package/2006/metadata/core-properties" xmlns:xsd="http://www.w3.org/2001/XMLSchema" xmlns:xsi="http://www.w3.org/2001/XMLSchema-instance" xmlns:dc="http://purl.org/dc/elements/1.1/" xmlns:dcterms="http://purl.org/dc/terms/" xmlns:odoc="http://schemas.microsoft.com/internal/obd" targetNamespace="http://schemas.openxmlformats.org/package/2006/metadata/core-properties" elementFormDefault="qualified" attributeFormDefault="unqualified" blockDefault="#all">
-    <xsd:import namespace="http://purl.org/dc/elements/1.1/" schemaLocation="http://dublincore.org/schemas/xmls/qdc/2003/04/02/dc.xsd"/>
-    <xsd:import namespace="http://purl.org/dc/terms/" schemaLocation="http://dublincore.org/schemas/xmls/qdc/2003/04/02/dcterms.xsd"/>
-    <xsd:element name="coreProperties" type="CT_coreProperties"/>
-    <xsd:complexType name="CT_coreProperties">
-      <xsd:all>
-        <xsd:element ref="dc:creator" minOccurs="0" maxOccurs="1"/>
-        <xsd:element ref="dcterms:created" minOccurs="0" maxOccurs="1"/>
-        <xsd:element ref="dc:identifier" minOccurs="0" maxOccurs="1"/>
-        <xsd:element name="contentType" minOccurs="0" maxOccurs="1" type="xsd:string" ma:index="0" ma:displayName="Content Type"/>
-        <xsd:element ref="dc:title" minOccurs="0" maxOccurs="1" ma:index="4" ma:displayName="Title"/>
-        <xsd:element ref="dc:subject" minOccurs="0" maxOccurs="1"/>
-        <xsd:element ref="dc:description" minOccurs="0" maxOccurs="1"/>
-        <xsd:element name="keywords" minOccurs="0" maxOccurs="1" type="xsd:string"/>
-        <xsd:element ref="dc:language" minOccurs="0" maxOccurs="1"/>
-        <xsd:element name="category" minOccurs="0" maxOccurs="1" type="xsd:string"/>
-        <xsd:element name="version" minOccurs="0" maxOccurs="1" type="xsd:string"/>
-        <xsd:element name="revision" minOccurs="0" maxOccurs="1" type="xsd:string">
-          <xsd:annotation>
-            <xsd:documentation>
-                        This value indicates the number of saves or revisions. The application is responsible for updating this value after each revision.
-                    </xsd:documentation>
-          </xsd:annotation>
-        </xsd:element>
-        <xsd:element name="lastModifiedBy" minOccurs="0" maxOccurs="1" type="xsd:string"/>
-        <xsd:element ref="dcterms:modified" minOccurs="0" maxOccurs="1"/>
-        <xsd:element name="contentStatus" minOccurs="0" maxOccurs="1" type="xsd:string"/>
-      </xsd:all>
-    </xsd:complexType>
-  </xsd:schema>
-  <xs:schema xmlns:pc="http://schemas.microsoft.com/office/infopath/2007/PartnerControls" xmlns:xs="http://www.w3.org/2001/XMLSchema" targetNamespace="http://schemas.microsoft.com/office/infopath/2007/PartnerControls" elementFormDefault="qualified" attributeFormDefault="unqualified">
-    <xs:element name="Person">
-      <xs:complexType>
-        <xs:sequence>
-          <xs:element ref="pc:DisplayName" minOccurs="0"/>
-          <xs:element ref="pc:AccountId" minOccurs="0"/>
-          <xs:element ref="pc:AccountType" minOccurs="0"/>
-        </xs:sequence>
-      </xs:complexType>
-    </xs:element>
-    <xs:element name="DisplayName" type="xs:string"/>
-    <xs:element name="AccountId" type="xs:string"/>
-    <xs:element name="AccountType" type="xs:string"/>
-    <xs:element name="BDCAssociatedEntity">
-      <xs:complexType>
-        <xs:sequence>
-          <xs:element ref="pc:BDCEntity" minOccurs="0" maxOccurs="unbounded"/>
-        </xs:sequence>
-        <xs:attribute ref="pc:EntityNamespace"/>
-        <xs:attribute ref="pc:EntityName"/>
-        <xs:attribute ref="pc:SystemInstanceName"/>
-        <xs:attribute ref="pc:AssociationName"/>
-      </xs:complexType>
-    </xs:element>
-    <xs:attribute name="EntityNamespace" type="xs:string"/>
-    <xs:attribute name="EntityName" type="xs:string"/>
-    <xs:attribute name="SystemInstanceName" type="xs:string"/>
-    <xs:attribute name="AssociationName" type="xs:string"/>
-    <xs:element name="BDCEntity">
-      <xs:complexType>
-        <xs:sequence>
-          <xs:element ref="pc:EntityDisplayName" minOccurs="0"/>
-          <xs:element ref="pc:EntityInstanceReference" minOccurs="0"/>
-          <xs:element ref="pc:EntityId1" minOccurs="0"/>
-          <xs:element ref="pc:EntityId2" minOccurs="0"/>
-          <xs:element ref="pc:EntityId3" minOccurs="0"/>
-          <xs:element ref="pc:EntityId4" minOccurs="0"/>
-          <xs:element ref="pc:EntityId5" minOccurs="0"/>
-        </xs:sequence>
-      </xs:complexType>
-    </xs:element>
-    <xs:element name="EntityDisplayName" type="xs:string"/>
-    <xs:element name="EntityInstanceReference" type="xs:string"/>
-    <xs:element name="EntityId1" type="xs:string"/>
-    <xs:element name="EntityId2" type="xs:string"/>
-    <xs:element name="EntityId3" type="xs:string"/>
-    <xs:element name="EntityId4" type="xs:string"/>
-    <xs:element name="EntityId5" type="xs:string"/>
-    <xs:element name="Terms">
-      <xs:complexType>
-        <xs:sequence>
-          <xs:element ref="pc:TermInfo" minOccurs="0" maxOccurs="unbounded"/>
-        </xs:sequence>
-      </xs:complexType>
-    </xs:element>
-    <xs:element name="TermInfo">
-      <xs:complexType>
-        <xs:sequence>
-          <xs:element ref="pc:TermName" minOccurs="0"/>
-          <xs:element ref="pc:TermId" minOccurs="0"/>
-        </xs:sequence>
-      </xs:complexType>
-    </xs:element>
-    <xs:element name="TermName" type="xs:string"/>
-    <xs:element name="TermId" type="xs:string"/>
-  </xs:schema>
-</ct:contentTypeSchema>
-</file>
-
-<file path=customXml/item2.xml><?xml version="1.0" encoding="utf-8"?>
-<?mso-contentType ?>
-<FormTemplates xmlns="http://schemas.microsoft.com/sharepoint/v3/contenttype/forms">
-  <Display>DocumentLibraryForm</Display>
-  <Edit>DocumentLibraryForm</Edit>
-  <New>DocumentLibraryForm</New>
-</FormTemplates>
-</file>
-
-<file path=customXml/itemProps1.xml><?xml version="1.0" encoding="utf-8"?>
-<ds:datastoreItem xmlns:ds="http://schemas.openxmlformats.org/officeDocument/2006/customXml" ds:itemID="{179C06A0-8143-4FB6-88AC-14A72274D351}"/>
-</file>
-
-<file path=customXml/itemProps2.xml><?xml version="1.0" encoding="utf-8"?>
-<ds:datastoreItem xmlns:ds="http://schemas.openxmlformats.org/officeDocument/2006/customXml" ds:itemID="{B8C71CF4-14A6-4E58-90AB-04D4EE681628}"/>
 </file>
</xml_diff>

<commit_message>
Add/ update LEAD panel analysis files and update codebook
</commit_message>
<xml_diff>
--- a/codebooks/lead_panel_assessment_codebook.docx
+++ b/codebooks/lead_panel_assessment_codebook.docx
@@ -222,7 +222,7 @@
                 <w:sz w:val="22"/>
                 <w:szCs w:val="22"/>
               </w:rPr>
-              <w:t>2.5 Mb</w:t>
+              <w:t>2.4 Mb</w:t>
             </w:r>
           </w:p>
         </w:tc>
@@ -308,7 +308,7 @@
                 <w:sz w:val="22"/>
                 <w:szCs w:val="22"/>
               </w:rPr>
-              <w:t>38</w:t>
+              <w:t>36</w:t>
             </w:r>
           </w:p>
         </w:tc>
@@ -480,7 +480,7 @@
                 <w:sz w:val="22"/>
                 <w:szCs w:val="22"/>
               </w:rPr>
-              <w:t>2023-09-13</w:t>
+              <w:t>2023-08-01</w:t>
             </w:r>
           </w:p>
         </w:tc>
@@ -14928,7 +14928,7 @@
                 <w:sz w:val="22"/>
                 <w:szCs w:val="22"/>
               </w:rPr>
-              <w:t>9</w:t>
+              <w:t>10</w:t>
             </w:r>
           </w:p>
         </w:tc>
@@ -36885,7 +36885,7 @@
                 <w:sz w:val="22"/>
                 <w:szCs w:val="22"/>
               </w:rPr>
-              <w:t>2</w:t>
+              <w:t>0</w:t>
             </w:r>
           </w:p>
         </w:tc>
@@ -37003,7 +37003,7 @@
                 <w:sz w:val="22"/>
                 <w:szCs w:val="22"/>
               </w:rPr>
-              <w:t>15</w:t>
+              <w:t>6,866</w:t>
             </w:r>
           </w:p>
         </w:tc>
@@ -37226,7 +37226,7 @@
                 <w:sz w:val="22"/>
                 <w:szCs w:val="22"/>
               </w:rPr>
-              <w:t>0</w:t>
+              <w:t>Missing</w:t>
             </w:r>
           </w:p>
         </w:tc>
@@ -37268,7 +37268,7 @@
                 <w:sz w:val="22"/>
                 <w:szCs w:val="22"/>
               </w:rPr>
-              <w:t>6,065</w:t>
+              <w:t>6,866</w:t>
             </w:r>
           </w:p>
         </w:tc>
@@ -37309,7 +37309,7 @@
                 <w:sz w:val="22"/>
                 <w:szCs w:val="22"/>
               </w:rPr>
-              <w:t>6,065</w:t>
+              <w:t>6,866</w:t>
             </w:r>
           </w:p>
         </w:tc>
@@ -37350,3274 +37350,7 @@
                 <w:sz w:val="22"/>
                 <w:szCs w:val="22"/>
               </w:rPr>
-              <w:t>88.33</w:t>
-            </w:r>
-          </w:p>
-        </w:tc>
-      </w:tr>
-      <w:tr>
-        <w:trPr>
-          <w:gridAfter w:val="1"/>
-          <w:wAfter w:w="85" w:type="dxa"/>
-          <w:jc w:val="center"/>
-        </w:trPr>
-        <w:tc>
-          <w:tcPr>
-            <w:tcW w:w="2333" w:type="dxa"/>
-            <w:gridSpan w:val="2"/>
-            <w:tcBorders>
-              <w:top w:val="none" w:sz="0" w:space="0" w:color="000000"/>
-              <w:left w:val="none" w:sz="0" w:space="0" w:color="000000"/>
-              <w:bottom w:val="none" w:sz="0" w:space="0" w:color="000000"/>
-              <w:right w:val="none" w:sz="0" w:space="0" w:color="000000"/>
-            </w:tcBorders>
-            <w:shd w:val="clear" w:color="auto" w:fill="FFFFFF"/>
-            <w:tcMar>
-              <w:top w:w="0" w:type="dxa"/>
-              <w:left w:w="0" w:type="dxa"/>
-              <w:bottom w:w="0" w:type="dxa"/>
-              <w:right w:w="0" w:type="dxa"/>
-            </w:tcMar>
-            <w:vAlign w:val="center"/>
-          </w:tcPr>
-          <w:p>
-            <w:pPr>
-              <w:pBdr>
-                <w:top w:val="none" w:sz="0" w:space="0" w:color="000000"/>
-                <w:left w:val="none" w:sz="0" w:space="0" w:color="000000"/>
-                <w:bottom w:val="none" w:sz="0" w:space="0" w:color="000000"/>
-                <w:right w:val="none" w:sz="0" w:space="0" w:color="000000"/>
-              </w:pBdr>
-              <w:spacing w:before="100" w:after="100"/>
-              <w:ind w:left="100" w:right="100"/>
-              <w:jc w:val="center"/>
-            </w:pPr>
-            <w:r>
-              <w:rPr>
-                <w:rFonts w:ascii="Times New Roman" w:eastAsia="Times New Roman" w:hAnsi="Times New Roman" w:cs="Times New Roman"/>
-                <w:color w:val="000000"/>
-                <w:sz w:val="22"/>
-                <w:szCs w:val="22"/>
-              </w:rPr>
-              <w:t>1</w:t>
-            </w:r>
-          </w:p>
-        </w:tc>
-        <w:tc>
-          <w:tcPr>
-            <w:tcW w:w="2333" w:type="dxa"/>
-            <w:gridSpan w:val="2"/>
-            <w:tcBorders>
-              <w:top w:val="none" w:sz="0" w:space="0" w:color="000000"/>
-              <w:left w:val="none" w:sz="0" w:space="0" w:color="000000"/>
-              <w:bottom w:val="none" w:sz="0" w:space="0" w:color="000000"/>
-              <w:right w:val="none" w:sz="0" w:space="0" w:color="000000"/>
-            </w:tcBorders>
-            <w:shd w:val="clear" w:color="auto" w:fill="FFFFFF"/>
-            <w:tcMar>
-              <w:top w:w="0" w:type="dxa"/>
-              <w:left w:w="0" w:type="dxa"/>
-              <w:bottom w:w="0" w:type="dxa"/>
-              <w:right w:w="0" w:type="dxa"/>
-            </w:tcMar>
-            <w:vAlign w:val="center"/>
-          </w:tcPr>
-          <w:p>
-            <w:pPr>
-              <w:pBdr>
-                <w:top w:val="none" w:sz="0" w:space="0" w:color="000000"/>
-                <w:left w:val="none" w:sz="0" w:space="0" w:color="000000"/>
-                <w:bottom w:val="none" w:sz="0" w:space="0" w:color="000000"/>
-                <w:right w:val="none" w:sz="0" w:space="0" w:color="000000"/>
-              </w:pBdr>
-              <w:spacing w:before="100" w:after="100"/>
-              <w:ind w:left="100" w:right="100"/>
-              <w:jc w:val="center"/>
-            </w:pPr>
-            <w:r>
-              <w:rPr>
-                <w:rFonts w:ascii="Times New Roman" w:eastAsia="Times New Roman" w:hAnsi="Times New Roman" w:cs="Times New Roman"/>
-                <w:color w:val="000000"/>
-                <w:sz w:val="22"/>
-                <w:szCs w:val="22"/>
-              </w:rPr>
-              <w:t xml:space="preserve">  786</w:t>
-            </w:r>
-          </w:p>
-        </w:tc>
-        <w:tc>
-          <w:tcPr>
-            <w:tcW w:w="2333" w:type="dxa"/>
-            <w:tcBorders>
-              <w:top w:val="none" w:sz="0" w:space="0" w:color="000000"/>
-              <w:left w:val="none" w:sz="0" w:space="0" w:color="000000"/>
-              <w:bottom w:val="none" w:sz="0" w:space="0" w:color="000000"/>
-              <w:right w:val="none" w:sz="0" w:space="0" w:color="000000"/>
-            </w:tcBorders>
-            <w:shd w:val="clear" w:color="auto" w:fill="FFFFFF"/>
-            <w:tcMar>
-              <w:top w:w="0" w:type="dxa"/>
-              <w:left w:w="0" w:type="dxa"/>
-              <w:bottom w:w="0" w:type="dxa"/>
-              <w:right w:w="0" w:type="dxa"/>
-            </w:tcMar>
-            <w:vAlign w:val="center"/>
-          </w:tcPr>
-          <w:p>
-            <w:pPr>
-              <w:pBdr>
-                <w:top w:val="none" w:sz="0" w:space="0" w:color="000000"/>
-                <w:left w:val="none" w:sz="0" w:space="0" w:color="000000"/>
-                <w:bottom w:val="none" w:sz="0" w:space="0" w:color="000000"/>
-                <w:right w:val="none" w:sz="0" w:space="0" w:color="000000"/>
-              </w:pBdr>
-              <w:spacing w:before="100" w:after="100"/>
-              <w:ind w:left="100" w:right="100"/>
-              <w:jc w:val="center"/>
-            </w:pPr>
-            <w:r>
-              <w:rPr>
-                <w:rFonts w:ascii="Times New Roman" w:eastAsia="Times New Roman" w:hAnsi="Times New Roman" w:cs="Times New Roman"/>
-                <w:color w:val="000000"/>
-                <w:sz w:val="22"/>
-                <w:szCs w:val="22"/>
-              </w:rPr>
-              <w:t>6,851</w:t>
-            </w:r>
-          </w:p>
-        </w:tc>
-        <w:tc>
-          <w:tcPr>
-            <w:tcW w:w="2333" w:type="dxa"/>
-            <w:tcBorders>
-              <w:top w:val="none" w:sz="0" w:space="0" w:color="000000"/>
-              <w:left w:val="none" w:sz="0" w:space="0" w:color="000000"/>
-              <w:bottom w:val="none" w:sz="0" w:space="0" w:color="000000"/>
-              <w:right w:val="none" w:sz="0" w:space="0" w:color="000000"/>
-            </w:tcBorders>
-            <w:shd w:val="clear" w:color="auto" w:fill="FFFFFF"/>
-            <w:tcMar>
-              <w:top w:w="0" w:type="dxa"/>
-              <w:left w:w="0" w:type="dxa"/>
-              <w:bottom w:w="0" w:type="dxa"/>
-              <w:right w:w="0" w:type="dxa"/>
-            </w:tcMar>
-            <w:vAlign w:val="center"/>
-          </w:tcPr>
-          <w:p>
-            <w:pPr>
-              <w:pBdr>
-                <w:top w:val="none" w:sz="0" w:space="0" w:color="000000"/>
-                <w:left w:val="none" w:sz="0" w:space="0" w:color="000000"/>
-                <w:bottom w:val="none" w:sz="0" w:space="0" w:color="000000"/>
-                <w:right w:val="none" w:sz="0" w:space="0" w:color="000000"/>
-              </w:pBdr>
-              <w:spacing w:before="100" w:after="100"/>
-              <w:ind w:left="100" w:right="100"/>
-              <w:jc w:val="center"/>
-            </w:pPr>
-            <w:r>
-              <w:rPr>
-                <w:rFonts w:ascii="Times New Roman" w:eastAsia="Times New Roman" w:hAnsi="Times New Roman" w:cs="Times New Roman"/>
-                <w:color w:val="000000"/>
-                <w:sz w:val="22"/>
-                <w:szCs w:val="22"/>
-              </w:rPr>
-              <w:t>11.45</w:t>
-            </w:r>
-          </w:p>
-        </w:tc>
-      </w:tr>
-      <w:tr>
-        <w:trPr>
-          <w:gridAfter w:val="1"/>
-          <w:wAfter w:w="85" w:type="dxa"/>
-          <w:jc w:val="center"/>
-        </w:trPr>
-        <w:tc>
-          <w:tcPr>
-            <w:tcW w:w="2333" w:type="dxa"/>
-            <w:gridSpan w:val="2"/>
-            <w:tcBorders>
-              <w:top w:val="none" w:sz="0" w:space="0" w:color="000000"/>
-              <w:left w:val="none" w:sz="0" w:space="0" w:color="000000"/>
-              <w:bottom w:val="none" w:sz="0" w:space="0" w:color="000000"/>
-              <w:right w:val="none" w:sz="0" w:space="0" w:color="000000"/>
-            </w:tcBorders>
-            <w:shd w:val="clear" w:color="auto" w:fill="FFFFFF"/>
-            <w:tcMar>
-              <w:top w:w="0" w:type="dxa"/>
-              <w:left w:w="0" w:type="dxa"/>
-              <w:bottom w:w="0" w:type="dxa"/>
-              <w:right w:w="0" w:type="dxa"/>
-            </w:tcMar>
-            <w:vAlign w:val="center"/>
-          </w:tcPr>
-          <w:p>
-            <w:pPr>
-              <w:pBdr>
-                <w:top w:val="none" w:sz="0" w:space="0" w:color="000000"/>
-                <w:left w:val="none" w:sz="0" w:space="0" w:color="000000"/>
-                <w:bottom w:val="none" w:sz="0" w:space="0" w:color="000000"/>
-                <w:right w:val="none" w:sz="0" w:space="0" w:color="000000"/>
-              </w:pBdr>
-              <w:spacing w:before="100" w:after="100"/>
-              <w:ind w:left="100" w:right="100"/>
-              <w:jc w:val="center"/>
-            </w:pPr>
-            <w:r>
-              <w:rPr>
-                <w:rFonts w:ascii="Times New Roman" w:eastAsia="Times New Roman" w:hAnsi="Times New Roman" w:cs="Times New Roman"/>
-                <w:color w:val="000000"/>
-                <w:sz w:val="22"/>
-                <w:szCs w:val="22"/>
-              </w:rPr>
-              <w:t>Missing</w:t>
-            </w:r>
-          </w:p>
-        </w:tc>
-        <w:tc>
-          <w:tcPr>
-            <w:tcW w:w="2333" w:type="dxa"/>
-            <w:gridSpan w:val="2"/>
-            <w:tcBorders>
-              <w:top w:val="none" w:sz="0" w:space="0" w:color="000000"/>
-              <w:left w:val="none" w:sz="0" w:space="0" w:color="000000"/>
-              <w:bottom w:val="none" w:sz="0" w:space="0" w:color="000000"/>
-              <w:right w:val="none" w:sz="0" w:space="0" w:color="000000"/>
-            </w:tcBorders>
-            <w:shd w:val="clear" w:color="auto" w:fill="FFFFFF"/>
-            <w:tcMar>
-              <w:top w:w="0" w:type="dxa"/>
-              <w:left w:w="0" w:type="dxa"/>
-              <w:bottom w:w="0" w:type="dxa"/>
-              <w:right w:w="0" w:type="dxa"/>
-            </w:tcMar>
-            <w:vAlign w:val="center"/>
-          </w:tcPr>
-          <w:p>
-            <w:pPr>
-              <w:pBdr>
-                <w:top w:val="none" w:sz="0" w:space="0" w:color="000000"/>
-                <w:left w:val="none" w:sz="0" w:space="0" w:color="000000"/>
-                <w:bottom w:val="none" w:sz="0" w:space="0" w:color="000000"/>
-                <w:right w:val="none" w:sz="0" w:space="0" w:color="000000"/>
-              </w:pBdr>
-              <w:spacing w:before="100" w:after="100"/>
-              <w:ind w:left="100" w:right="100"/>
-              <w:jc w:val="center"/>
-            </w:pPr>
-            <w:r>
-              <w:rPr>
-                <w:rFonts w:ascii="Times New Roman" w:eastAsia="Times New Roman" w:hAnsi="Times New Roman" w:cs="Times New Roman"/>
-                <w:color w:val="000000"/>
-                <w:sz w:val="22"/>
-                <w:szCs w:val="22"/>
-              </w:rPr>
-              <w:t xml:space="preserve">   15</w:t>
-            </w:r>
-          </w:p>
-        </w:tc>
-        <w:tc>
-          <w:tcPr>
-            <w:tcW w:w="2333" w:type="dxa"/>
-            <w:tcBorders>
-              <w:top w:val="none" w:sz="0" w:space="0" w:color="000000"/>
-              <w:left w:val="none" w:sz="0" w:space="0" w:color="000000"/>
-              <w:bottom w:val="none" w:sz="0" w:space="0" w:color="000000"/>
-              <w:right w:val="none" w:sz="0" w:space="0" w:color="000000"/>
-            </w:tcBorders>
-            <w:shd w:val="clear" w:color="auto" w:fill="FFFFFF"/>
-            <w:tcMar>
-              <w:top w:w="0" w:type="dxa"/>
-              <w:left w:w="0" w:type="dxa"/>
-              <w:bottom w:w="0" w:type="dxa"/>
-              <w:right w:w="0" w:type="dxa"/>
-            </w:tcMar>
-            <w:vAlign w:val="center"/>
-          </w:tcPr>
-          <w:p>
-            <w:pPr>
-              <w:pBdr>
-                <w:top w:val="none" w:sz="0" w:space="0" w:color="000000"/>
-                <w:left w:val="none" w:sz="0" w:space="0" w:color="000000"/>
-                <w:bottom w:val="none" w:sz="0" w:space="0" w:color="000000"/>
-                <w:right w:val="none" w:sz="0" w:space="0" w:color="000000"/>
-              </w:pBdr>
-              <w:spacing w:before="100" w:after="100"/>
-              <w:ind w:left="100" w:right="100"/>
-              <w:jc w:val="center"/>
-            </w:pPr>
-            <w:r>
-              <w:rPr>
-                <w:rFonts w:ascii="Times New Roman" w:eastAsia="Times New Roman" w:hAnsi="Times New Roman" w:cs="Times New Roman"/>
-                <w:color w:val="000000"/>
-                <w:sz w:val="22"/>
-                <w:szCs w:val="22"/>
-              </w:rPr>
-              <w:t>6,866</w:t>
-            </w:r>
-          </w:p>
-        </w:tc>
-        <w:tc>
-          <w:tcPr>
-            <w:tcW w:w="2333" w:type="dxa"/>
-            <w:tcBorders>
-              <w:top w:val="none" w:sz="0" w:space="0" w:color="000000"/>
-              <w:left w:val="none" w:sz="0" w:space="0" w:color="000000"/>
-              <w:bottom w:val="none" w:sz="0" w:space="0" w:color="000000"/>
-              <w:right w:val="none" w:sz="0" w:space="0" w:color="000000"/>
-            </w:tcBorders>
-            <w:shd w:val="clear" w:color="auto" w:fill="FFFFFF"/>
-            <w:tcMar>
-              <w:top w:w="0" w:type="dxa"/>
-              <w:left w:w="0" w:type="dxa"/>
-              <w:bottom w:w="0" w:type="dxa"/>
-              <w:right w:w="0" w:type="dxa"/>
-            </w:tcMar>
-            <w:vAlign w:val="center"/>
-          </w:tcPr>
-          <w:p>
-            <w:pPr>
-              <w:pBdr>
-                <w:top w:val="none" w:sz="0" w:space="0" w:color="000000"/>
-                <w:left w:val="none" w:sz="0" w:space="0" w:color="000000"/>
-                <w:bottom w:val="none" w:sz="0" w:space="0" w:color="000000"/>
-                <w:right w:val="none" w:sz="0" w:space="0" w:color="000000"/>
-              </w:pBdr>
-              <w:spacing w:before="100" w:after="100"/>
-              <w:ind w:left="100" w:right="100"/>
-              <w:jc w:val="center"/>
-            </w:pPr>
-            <w:r>
-              <w:rPr>
-                <w:rFonts w:ascii="Times New Roman" w:eastAsia="Times New Roman" w:hAnsi="Times New Roman" w:cs="Times New Roman"/>
-                <w:color w:val="000000"/>
-                <w:sz w:val="22"/>
-                <w:szCs w:val="22"/>
-              </w:rPr>
-              <w:t xml:space="preserve"> 0.22</w:t>
-            </w:r>
-          </w:p>
-        </w:tc>
-      </w:tr>
-    </w:tbl>
-    <w:p/>
-    <w:tbl>
-      <w:tblPr>
-        <w:tblW w:w="0" w:type="auto"/>
-        <w:jc w:val="center"/>
-        <w:tblLayout w:type="fixed"/>
-        <w:tblLook w:val="0420" w:firstRow="1" w:lastRow="0" w:firstColumn="0" w:lastColumn="0" w:noHBand="0" w:noVBand="1"/>
-      </w:tblPr>
-      <w:tblGrid>
-        <w:gridCol w:w="950"/>
-        <w:gridCol w:w="1383"/>
-        <w:gridCol w:w="1900"/>
-        <w:gridCol w:w="433"/>
-        <w:gridCol w:w="2333"/>
-        <w:gridCol w:w="2333"/>
-        <w:gridCol w:w="85"/>
-      </w:tblGrid>
-      <w:tr>
-        <w:trPr>
-          <w:jc w:val="center"/>
-        </w:trPr>
-        <w:tc>
-          <w:tcPr>
-            <w:tcW w:w="950" w:type="dxa"/>
-            <w:tcBorders>
-              <w:top w:val="single" w:sz="24" w:space="0" w:color="000000"/>
-              <w:left w:val="none" w:sz="0" w:space="0" w:color="000000"/>
-              <w:bottom w:val="single" w:sz="24" w:space="0" w:color="000000"/>
-              <w:right w:val="none" w:sz="0" w:space="0" w:color="000000"/>
-            </w:tcBorders>
-            <w:shd w:val="clear" w:color="auto" w:fill="F2F2F2"/>
-            <w:tcMar>
-              <w:top w:w="0" w:type="dxa"/>
-              <w:left w:w="0" w:type="dxa"/>
-              <w:bottom w:w="0" w:type="dxa"/>
-              <w:right w:w="0" w:type="dxa"/>
-            </w:tcMar>
-            <w:vAlign w:val="center"/>
-          </w:tcPr>
-          <w:p>
-            <w:pPr>
-              <w:pBdr>
-                <w:top w:val="none" w:sz="0" w:space="0" w:color="000000"/>
-                <w:left w:val="none" w:sz="0" w:space="0" w:color="000000"/>
-                <w:bottom w:val="none" w:sz="0" w:space="0" w:color="000000"/>
-                <w:right w:val="none" w:sz="0" w:space="0" w:color="000000"/>
-              </w:pBdr>
-              <w:spacing w:before="100" w:after="100"/>
-              <w:ind w:left="100" w:right="100"/>
-            </w:pPr>
-            <w:r>
-              <w:rPr>
-                <w:rFonts w:ascii="Times New Roman" w:eastAsia="Times New Roman" w:hAnsi="Times New Roman" w:cs="Times New Roman"/>
-                <w:b/>
-                <w:color w:val="000000"/>
-                <w:sz w:val="22"/>
-                <w:szCs w:val="22"/>
-              </w:rPr>
-              <w:t>37</w:t>
-            </w:r>
-          </w:p>
-        </w:tc>
-        <w:tc>
-          <w:tcPr>
-            <w:tcW w:w="3283" w:type="dxa"/>
-            <w:gridSpan w:val="2"/>
-            <w:tcBorders>
-              <w:top w:val="single" w:sz="24" w:space="0" w:color="000000"/>
-              <w:left w:val="none" w:sz="0" w:space="0" w:color="000000"/>
-              <w:bottom w:val="single" w:sz="24" w:space="0" w:color="000000"/>
-              <w:right w:val="none" w:sz="0" w:space="0" w:color="000000"/>
-            </w:tcBorders>
-            <w:shd w:val="clear" w:color="auto" w:fill="F2F2F2"/>
-            <w:tcMar>
-              <w:top w:w="0" w:type="dxa"/>
-              <w:left w:w="0" w:type="dxa"/>
-              <w:bottom w:w="0" w:type="dxa"/>
-              <w:right w:w="0" w:type="dxa"/>
-            </w:tcMar>
-            <w:vAlign w:val="center"/>
-          </w:tcPr>
-          <w:p>
-            <w:pPr>
-              <w:pBdr>
-                <w:top w:val="none" w:sz="0" w:space="0" w:color="000000"/>
-                <w:left w:val="none" w:sz="0" w:space="0" w:color="000000"/>
-                <w:bottom w:val="none" w:sz="0" w:space="0" w:color="000000"/>
-                <w:right w:val="none" w:sz="0" w:space="0" w:color="000000"/>
-              </w:pBdr>
-              <w:spacing w:before="100" w:after="100"/>
-              <w:ind w:left="100" w:right="100"/>
-            </w:pPr>
-            <w:r>
-              <w:rPr>
-                <w:rFonts w:ascii="Times New Roman" w:eastAsia="Times New Roman" w:hAnsi="Times New Roman" w:cs="Times New Roman"/>
-                <w:b/>
-                <w:color w:val="000000"/>
-                <w:sz w:val="22"/>
-                <w:szCs w:val="22"/>
-              </w:rPr>
-              <w:t>Column name:</w:t>
-            </w:r>
-          </w:p>
-        </w:tc>
-        <w:tc>
-          <w:tcPr>
-            <w:tcW w:w="5184" w:type="dxa"/>
-            <w:gridSpan w:val="4"/>
-            <w:tcBorders>
-              <w:top w:val="single" w:sz="24" w:space="0" w:color="000000"/>
-              <w:left w:val="none" w:sz="0" w:space="0" w:color="000000"/>
-              <w:bottom w:val="single" w:sz="24" w:space="0" w:color="000000"/>
-              <w:right w:val="none" w:sz="0" w:space="0" w:color="000000"/>
-            </w:tcBorders>
-            <w:shd w:val="clear" w:color="auto" w:fill="F2F2F2"/>
-            <w:tcMar>
-              <w:top w:w="0" w:type="dxa"/>
-              <w:left w:w="0" w:type="dxa"/>
-              <w:bottom w:w="0" w:type="dxa"/>
-              <w:right w:w="0" w:type="dxa"/>
-            </w:tcMar>
-            <w:vAlign w:val="center"/>
-          </w:tcPr>
-          <w:p>
-            <w:pPr>
-              <w:pBdr>
-                <w:top w:val="none" w:sz="0" w:space="0" w:color="000000"/>
-                <w:left w:val="none" w:sz="0" w:space="0" w:color="000000"/>
-                <w:bottom w:val="none" w:sz="0" w:space="0" w:color="000000"/>
-                <w:right w:val="none" w:sz="0" w:space="0" w:color="000000"/>
-              </w:pBdr>
-              <w:spacing w:before="100" w:after="100"/>
-              <w:ind w:left="100" w:right="100"/>
-            </w:pPr>
-            <w:proofErr w:type="spellStart"/>
-            <w:r>
-              <w:rPr>
-                <w:rFonts w:ascii="Times New Roman" w:eastAsia="Times New Roman" w:hAnsi="Times New Roman" w:cs="Times New Roman"/>
-                <w:b/>
-                <w:color w:val="000000"/>
-                <w:sz w:val="22"/>
-                <w:szCs w:val="22"/>
-              </w:rPr>
-              <w:t>panelist_discipline</w:t>
-            </w:r>
-            <w:proofErr w:type="spellEnd"/>
-          </w:p>
-        </w:tc>
-      </w:tr>
-      <w:tr>
-        <w:trPr>
-          <w:jc w:val="center"/>
-        </w:trPr>
-        <w:tc>
-          <w:tcPr>
-            <w:tcW w:w="950" w:type="dxa"/>
-            <w:tcBorders>
-              <w:top w:val="single" w:sz="24" w:space="0" w:color="000000"/>
-              <w:left w:val="none" w:sz="0" w:space="0" w:color="000000"/>
-              <w:bottom w:val="none" w:sz="0" w:space="0" w:color="000000"/>
-              <w:right w:val="none" w:sz="0" w:space="0" w:color="000000"/>
-            </w:tcBorders>
-            <w:shd w:val="clear" w:color="auto" w:fill="FFFFFF"/>
-            <w:tcMar>
-              <w:top w:w="0" w:type="dxa"/>
-              <w:left w:w="0" w:type="dxa"/>
-              <w:bottom w:w="0" w:type="dxa"/>
-              <w:right w:w="0" w:type="dxa"/>
-            </w:tcMar>
-            <w:vAlign w:val="center"/>
-          </w:tcPr>
-          <w:p>
-            <w:pPr>
-              <w:pBdr>
-                <w:top w:val="none" w:sz="0" w:space="0" w:color="000000"/>
-                <w:left w:val="none" w:sz="0" w:space="0" w:color="000000"/>
-                <w:bottom w:val="none" w:sz="0" w:space="0" w:color="000000"/>
-                <w:right w:val="none" w:sz="0" w:space="0" w:color="000000"/>
-              </w:pBdr>
-              <w:spacing w:before="100" w:after="100"/>
-              <w:ind w:left="100" w:right="100"/>
-            </w:pPr>
-          </w:p>
-        </w:tc>
-        <w:tc>
-          <w:tcPr>
-            <w:tcW w:w="3283" w:type="dxa"/>
-            <w:gridSpan w:val="2"/>
-            <w:tcBorders>
-              <w:top w:val="single" w:sz="24" w:space="0" w:color="000000"/>
-              <w:left w:val="none" w:sz="0" w:space="0" w:color="000000"/>
-              <w:bottom w:val="none" w:sz="0" w:space="0" w:color="000000"/>
-              <w:right w:val="none" w:sz="0" w:space="0" w:color="000000"/>
-            </w:tcBorders>
-            <w:shd w:val="clear" w:color="auto" w:fill="FFFFFF"/>
-            <w:tcMar>
-              <w:top w:w="0" w:type="dxa"/>
-              <w:left w:w="0" w:type="dxa"/>
-              <w:bottom w:w="0" w:type="dxa"/>
-              <w:right w:w="0" w:type="dxa"/>
-            </w:tcMar>
-            <w:vAlign w:val="center"/>
-          </w:tcPr>
-          <w:p>
-            <w:pPr>
-              <w:pBdr>
-                <w:top w:val="none" w:sz="0" w:space="0" w:color="000000"/>
-                <w:left w:val="none" w:sz="0" w:space="0" w:color="000000"/>
-                <w:bottom w:val="none" w:sz="0" w:space="0" w:color="000000"/>
-                <w:right w:val="none" w:sz="0" w:space="0" w:color="000000"/>
-              </w:pBdr>
-              <w:spacing w:before="100" w:after="100"/>
-              <w:ind w:left="100" w:right="100"/>
-            </w:pPr>
-            <w:r>
-              <w:rPr>
-                <w:rFonts w:ascii="Times New Roman" w:eastAsia="Times New Roman" w:hAnsi="Times New Roman" w:cs="Times New Roman"/>
-                <w:color w:val="000000"/>
-                <w:sz w:val="22"/>
-                <w:szCs w:val="22"/>
-              </w:rPr>
-              <w:t>Column description:</w:t>
-            </w:r>
-          </w:p>
-        </w:tc>
-        <w:tc>
-          <w:tcPr>
-            <w:tcW w:w="5184" w:type="dxa"/>
-            <w:gridSpan w:val="4"/>
-            <w:tcBorders>
-              <w:top w:val="single" w:sz="24" w:space="0" w:color="000000"/>
-              <w:left w:val="none" w:sz="0" w:space="0" w:color="000000"/>
-              <w:bottom w:val="none" w:sz="0" w:space="0" w:color="000000"/>
-              <w:right w:val="none" w:sz="0" w:space="0" w:color="000000"/>
-            </w:tcBorders>
-            <w:shd w:val="clear" w:color="auto" w:fill="FFFFFF"/>
-            <w:tcMar>
-              <w:top w:w="0" w:type="dxa"/>
-              <w:left w:w="0" w:type="dxa"/>
-              <w:bottom w:w="0" w:type="dxa"/>
-              <w:right w:w="0" w:type="dxa"/>
-            </w:tcMar>
-            <w:vAlign w:val="center"/>
-          </w:tcPr>
-          <w:p>
-            <w:pPr>
-              <w:pBdr>
-                <w:top w:val="none" w:sz="0" w:space="0" w:color="000000"/>
-                <w:left w:val="none" w:sz="0" w:space="0" w:color="000000"/>
-                <w:bottom w:val="none" w:sz="0" w:space="0" w:color="000000"/>
-                <w:right w:val="none" w:sz="0" w:space="0" w:color="000000"/>
-              </w:pBdr>
-              <w:spacing w:before="100" w:after="100"/>
-              <w:ind w:left="100" w:right="100"/>
-            </w:pPr>
-            <w:r>
-              <w:rPr>
-                <w:rFonts w:ascii="Times New Roman" w:eastAsia="Times New Roman" w:hAnsi="Times New Roman" w:cs="Times New Roman"/>
-                <w:color w:val="000000"/>
-                <w:sz w:val="22"/>
-                <w:szCs w:val="22"/>
-              </w:rPr>
-              <w:t>Panelist's professional discipline</w:t>
-            </w:r>
-          </w:p>
-        </w:tc>
-      </w:tr>
-      <w:tr>
-        <w:trPr>
-          <w:jc w:val="center"/>
-        </w:trPr>
-        <w:tc>
-          <w:tcPr>
-            <w:tcW w:w="950" w:type="dxa"/>
-            <w:tcBorders>
-              <w:top w:val="none" w:sz="0" w:space="0" w:color="000000"/>
-              <w:left w:val="none" w:sz="0" w:space="0" w:color="000000"/>
-              <w:bottom w:val="none" w:sz="0" w:space="0" w:color="000000"/>
-              <w:right w:val="none" w:sz="0" w:space="0" w:color="000000"/>
-            </w:tcBorders>
-            <w:shd w:val="clear" w:color="auto" w:fill="FFFFFF"/>
-            <w:tcMar>
-              <w:top w:w="0" w:type="dxa"/>
-              <w:left w:w="0" w:type="dxa"/>
-              <w:bottom w:w="0" w:type="dxa"/>
-              <w:right w:w="0" w:type="dxa"/>
-            </w:tcMar>
-            <w:vAlign w:val="center"/>
-          </w:tcPr>
-          <w:p>
-            <w:pPr>
-              <w:pBdr>
-                <w:top w:val="none" w:sz="0" w:space="0" w:color="000000"/>
-                <w:left w:val="none" w:sz="0" w:space="0" w:color="000000"/>
-                <w:bottom w:val="none" w:sz="0" w:space="0" w:color="000000"/>
-                <w:right w:val="none" w:sz="0" w:space="0" w:color="000000"/>
-              </w:pBdr>
-              <w:spacing w:before="100" w:after="100"/>
-              <w:ind w:left="100" w:right="100"/>
-            </w:pPr>
-          </w:p>
-        </w:tc>
-        <w:tc>
-          <w:tcPr>
-            <w:tcW w:w="3283" w:type="dxa"/>
-            <w:gridSpan w:val="2"/>
-            <w:tcBorders>
-              <w:top w:val="none" w:sz="0" w:space="0" w:color="000000"/>
-              <w:left w:val="none" w:sz="0" w:space="0" w:color="000000"/>
-              <w:bottom w:val="none" w:sz="0" w:space="0" w:color="000000"/>
-              <w:right w:val="none" w:sz="0" w:space="0" w:color="000000"/>
-            </w:tcBorders>
-            <w:shd w:val="clear" w:color="auto" w:fill="FFFFFF"/>
-            <w:tcMar>
-              <w:top w:w="0" w:type="dxa"/>
-              <w:left w:w="0" w:type="dxa"/>
-              <w:bottom w:w="0" w:type="dxa"/>
-              <w:right w:w="0" w:type="dxa"/>
-            </w:tcMar>
-            <w:vAlign w:val="center"/>
-          </w:tcPr>
-          <w:p>
-            <w:pPr>
-              <w:pBdr>
-                <w:top w:val="none" w:sz="0" w:space="0" w:color="000000"/>
-                <w:left w:val="none" w:sz="0" w:space="0" w:color="000000"/>
-                <w:bottom w:val="none" w:sz="0" w:space="0" w:color="000000"/>
-                <w:right w:val="none" w:sz="0" w:space="0" w:color="000000"/>
-              </w:pBdr>
-              <w:spacing w:before="100" w:after="100"/>
-              <w:ind w:left="100" w:right="100"/>
-            </w:pPr>
-            <w:r>
-              <w:rPr>
-                <w:rFonts w:ascii="Times New Roman" w:eastAsia="Times New Roman" w:hAnsi="Times New Roman" w:cs="Times New Roman"/>
-                <w:color w:val="000000"/>
-                <w:sz w:val="22"/>
-                <w:szCs w:val="22"/>
-              </w:rPr>
-              <w:t>Data type:</w:t>
-            </w:r>
-          </w:p>
-        </w:tc>
-        <w:tc>
-          <w:tcPr>
-            <w:tcW w:w="5184" w:type="dxa"/>
-            <w:gridSpan w:val="4"/>
-            <w:tcBorders>
-              <w:top w:val="none" w:sz="0" w:space="0" w:color="000000"/>
-              <w:left w:val="none" w:sz="0" w:space="0" w:color="000000"/>
-              <w:bottom w:val="none" w:sz="0" w:space="0" w:color="000000"/>
-              <w:right w:val="none" w:sz="0" w:space="0" w:color="000000"/>
-            </w:tcBorders>
-            <w:shd w:val="clear" w:color="auto" w:fill="FFFFFF"/>
-            <w:tcMar>
-              <w:top w:w="0" w:type="dxa"/>
-              <w:left w:w="0" w:type="dxa"/>
-              <w:bottom w:w="0" w:type="dxa"/>
-              <w:right w:w="0" w:type="dxa"/>
-            </w:tcMar>
-            <w:vAlign w:val="center"/>
-          </w:tcPr>
-          <w:p>
-            <w:pPr>
-              <w:pBdr>
-                <w:top w:val="none" w:sz="0" w:space="0" w:color="000000"/>
-                <w:left w:val="none" w:sz="0" w:space="0" w:color="000000"/>
-                <w:bottom w:val="none" w:sz="0" w:space="0" w:color="000000"/>
-                <w:right w:val="none" w:sz="0" w:space="0" w:color="000000"/>
-              </w:pBdr>
-              <w:spacing w:before="100" w:after="100"/>
-              <w:ind w:left="100" w:right="100"/>
-            </w:pPr>
-            <w:r>
-              <w:rPr>
-                <w:rFonts w:ascii="Times New Roman" w:eastAsia="Times New Roman" w:hAnsi="Times New Roman" w:cs="Times New Roman"/>
-                <w:color w:val="000000"/>
-                <w:sz w:val="22"/>
-                <w:szCs w:val="22"/>
-              </w:rPr>
-              <w:t>Character</w:t>
-            </w:r>
-          </w:p>
-        </w:tc>
-      </w:tr>
-      <w:tr>
-        <w:trPr>
-          <w:jc w:val="center"/>
-        </w:trPr>
-        <w:tc>
-          <w:tcPr>
-            <w:tcW w:w="950" w:type="dxa"/>
-            <w:tcBorders>
-              <w:top w:val="none" w:sz="0" w:space="0" w:color="000000"/>
-              <w:left w:val="none" w:sz="0" w:space="0" w:color="000000"/>
-              <w:bottom w:val="none" w:sz="0" w:space="0" w:color="000000"/>
-              <w:right w:val="none" w:sz="0" w:space="0" w:color="000000"/>
-            </w:tcBorders>
-            <w:shd w:val="clear" w:color="auto" w:fill="FFFFFF"/>
-            <w:tcMar>
-              <w:top w:w="0" w:type="dxa"/>
-              <w:left w:w="0" w:type="dxa"/>
-              <w:bottom w:w="0" w:type="dxa"/>
-              <w:right w:w="0" w:type="dxa"/>
-            </w:tcMar>
-            <w:vAlign w:val="center"/>
-          </w:tcPr>
-          <w:p>
-            <w:pPr>
-              <w:pBdr>
-                <w:top w:val="none" w:sz="0" w:space="0" w:color="000000"/>
-                <w:left w:val="none" w:sz="0" w:space="0" w:color="000000"/>
-                <w:bottom w:val="none" w:sz="0" w:space="0" w:color="000000"/>
-                <w:right w:val="none" w:sz="0" w:space="0" w:color="000000"/>
-              </w:pBdr>
-              <w:spacing w:before="100" w:after="100"/>
-              <w:ind w:left="100" w:right="100"/>
-            </w:pPr>
-          </w:p>
-        </w:tc>
-        <w:tc>
-          <w:tcPr>
-            <w:tcW w:w="3283" w:type="dxa"/>
-            <w:gridSpan w:val="2"/>
-            <w:tcBorders>
-              <w:top w:val="none" w:sz="0" w:space="0" w:color="000000"/>
-              <w:left w:val="none" w:sz="0" w:space="0" w:color="000000"/>
-              <w:bottom w:val="none" w:sz="0" w:space="0" w:color="000000"/>
-              <w:right w:val="none" w:sz="0" w:space="0" w:color="000000"/>
-            </w:tcBorders>
-            <w:shd w:val="clear" w:color="auto" w:fill="FFFFFF"/>
-            <w:tcMar>
-              <w:top w:w="0" w:type="dxa"/>
-              <w:left w:w="0" w:type="dxa"/>
-              <w:bottom w:w="0" w:type="dxa"/>
-              <w:right w:w="0" w:type="dxa"/>
-            </w:tcMar>
-            <w:vAlign w:val="center"/>
-          </w:tcPr>
-          <w:p>
-            <w:pPr>
-              <w:pBdr>
-                <w:top w:val="none" w:sz="0" w:space="0" w:color="000000"/>
-                <w:left w:val="none" w:sz="0" w:space="0" w:color="000000"/>
-                <w:bottom w:val="none" w:sz="0" w:space="0" w:color="000000"/>
-                <w:right w:val="none" w:sz="0" w:space="0" w:color="000000"/>
-              </w:pBdr>
-              <w:spacing w:before="100" w:after="100"/>
-              <w:ind w:left="100" w:right="100"/>
-            </w:pPr>
-            <w:r>
-              <w:rPr>
-                <w:rFonts w:ascii="Times New Roman" w:eastAsia="Times New Roman" w:hAnsi="Times New Roman" w:cs="Times New Roman"/>
-                <w:color w:val="000000"/>
-                <w:sz w:val="22"/>
-                <w:szCs w:val="22"/>
-              </w:rPr>
-              <w:t>Unique non-missing value count:</w:t>
-            </w:r>
-          </w:p>
-        </w:tc>
-        <w:tc>
-          <w:tcPr>
-            <w:tcW w:w="5184" w:type="dxa"/>
-            <w:gridSpan w:val="4"/>
-            <w:tcBorders>
-              <w:top w:val="none" w:sz="0" w:space="0" w:color="000000"/>
-              <w:left w:val="none" w:sz="0" w:space="0" w:color="000000"/>
-              <w:bottom w:val="none" w:sz="0" w:space="0" w:color="000000"/>
-              <w:right w:val="none" w:sz="0" w:space="0" w:color="000000"/>
-            </w:tcBorders>
-            <w:shd w:val="clear" w:color="auto" w:fill="FFFFFF"/>
-            <w:tcMar>
-              <w:top w:w="0" w:type="dxa"/>
-              <w:left w:w="0" w:type="dxa"/>
-              <w:bottom w:w="0" w:type="dxa"/>
-              <w:right w:w="0" w:type="dxa"/>
-            </w:tcMar>
-            <w:vAlign w:val="center"/>
-          </w:tcPr>
-          <w:p>
-            <w:pPr>
-              <w:pBdr>
-                <w:top w:val="none" w:sz="0" w:space="0" w:color="000000"/>
-                <w:left w:val="none" w:sz="0" w:space="0" w:color="000000"/>
-                <w:bottom w:val="none" w:sz="0" w:space="0" w:color="000000"/>
-                <w:right w:val="none" w:sz="0" w:space="0" w:color="000000"/>
-              </w:pBdr>
-              <w:spacing w:before="100" w:after="100"/>
-              <w:ind w:left="100" w:right="100"/>
-            </w:pPr>
-            <w:r>
-              <w:rPr>
-                <w:rFonts w:ascii="Times New Roman" w:eastAsia="Times New Roman" w:hAnsi="Times New Roman" w:cs="Times New Roman"/>
-                <w:color w:val="000000"/>
-                <w:sz w:val="22"/>
-                <w:szCs w:val="22"/>
-              </w:rPr>
-              <w:t>5</w:t>
-            </w:r>
-          </w:p>
-        </w:tc>
-      </w:tr>
-      <w:tr>
-        <w:trPr>
-          <w:jc w:val="center"/>
-        </w:trPr>
-        <w:tc>
-          <w:tcPr>
-            <w:tcW w:w="950" w:type="dxa"/>
-            <w:tcBorders>
-              <w:top w:val="none" w:sz="0" w:space="0" w:color="000000"/>
-              <w:left w:val="none" w:sz="0" w:space="0" w:color="000000"/>
-              <w:bottom w:val="none" w:sz="0" w:space="0" w:color="000000"/>
-              <w:right w:val="none" w:sz="0" w:space="0" w:color="000000"/>
-            </w:tcBorders>
-            <w:shd w:val="clear" w:color="auto" w:fill="FFFFFF"/>
-            <w:tcMar>
-              <w:top w:w="0" w:type="dxa"/>
-              <w:left w:w="0" w:type="dxa"/>
-              <w:bottom w:w="0" w:type="dxa"/>
-              <w:right w:w="0" w:type="dxa"/>
-            </w:tcMar>
-            <w:vAlign w:val="center"/>
-          </w:tcPr>
-          <w:p>
-            <w:pPr>
-              <w:pBdr>
-                <w:top w:val="none" w:sz="0" w:space="0" w:color="000000"/>
-                <w:left w:val="none" w:sz="0" w:space="0" w:color="000000"/>
-                <w:bottom w:val="none" w:sz="0" w:space="0" w:color="000000"/>
-                <w:right w:val="none" w:sz="0" w:space="0" w:color="000000"/>
-              </w:pBdr>
-              <w:spacing w:before="100" w:after="100"/>
-              <w:ind w:left="100" w:right="100"/>
-            </w:pPr>
-          </w:p>
-        </w:tc>
-        <w:tc>
-          <w:tcPr>
-            <w:tcW w:w="3283" w:type="dxa"/>
-            <w:gridSpan w:val="2"/>
-            <w:tcBorders>
-              <w:top w:val="none" w:sz="0" w:space="0" w:color="000000"/>
-              <w:left w:val="none" w:sz="0" w:space="0" w:color="000000"/>
-              <w:bottom w:val="none" w:sz="0" w:space="0" w:color="000000"/>
-              <w:right w:val="none" w:sz="0" w:space="0" w:color="000000"/>
-            </w:tcBorders>
-            <w:shd w:val="clear" w:color="auto" w:fill="FFFFFF"/>
-            <w:tcMar>
-              <w:top w:w="0" w:type="dxa"/>
-              <w:left w:w="0" w:type="dxa"/>
-              <w:bottom w:w="0" w:type="dxa"/>
-              <w:right w:w="0" w:type="dxa"/>
-            </w:tcMar>
-            <w:vAlign w:val="center"/>
-          </w:tcPr>
-          <w:p>
-            <w:pPr>
-              <w:pBdr>
-                <w:top w:val="none" w:sz="0" w:space="0" w:color="000000"/>
-                <w:left w:val="none" w:sz="0" w:space="0" w:color="000000"/>
-                <w:bottom w:val="none" w:sz="0" w:space="0" w:color="000000"/>
-                <w:right w:val="none" w:sz="0" w:space="0" w:color="000000"/>
-              </w:pBdr>
-              <w:spacing w:before="100" w:after="100"/>
-              <w:ind w:left="100" w:right="100"/>
-            </w:pPr>
-            <w:r>
-              <w:rPr>
-                <w:rFonts w:ascii="Times New Roman" w:eastAsia="Times New Roman" w:hAnsi="Times New Roman" w:cs="Times New Roman"/>
-                <w:color w:val="000000"/>
-                <w:sz w:val="22"/>
-                <w:szCs w:val="22"/>
-              </w:rPr>
-              <w:t>Missing value count:</w:t>
-            </w:r>
-          </w:p>
-        </w:tc>
-        <w:tc>
-          <w:tcPr>
-            <w:tcW w:w="5184" w:type="dxa"/>
-            <w:gridSpan w:val="4"/>
-            <w:tcBorders>
-              <w:top w:val="none" w:sz="0" w:space="0" w:color="000000"/>
-              <w:left w:val="none" w:sz="0" w:space="0" w:color="000000"/>
-              <w:bottom w:val="none" w:sz="0" w:space="0" w:color="000000"/>
-              <w:right w:val="none" w:sz="0" w:space="0" w:color="000000"/>
-            </w:tcBorders>
-            <w:shd w:val="clear" w:color="auto" w:fill="FFFFFF"/>
-            <w:tcMar>
-              <w:top w:w="0" w:type="dxa"/>
-              <w:left w:w="0" w:type="dxa"/>
-              <w:bottom w:w="0" w:type="dxa"/>
-              <w:right w:w="0" w:type="dxa"/>
-            </w:tcMar>
-            <w:vAlign w:val="center"/>
-          </w:tcPr>
-          <w:p>
-            <w:pPr>
-              <w:pBdr>
-                <w:top w:val="none" w:sz="0" w:space="0" w:color="000000"/>
-                <w:left w:val="none" w:sz="0" w:space="0" w:color="000000"/>
-                <w:bottom w:val="none" w:sz="0" w:space="0" w:color="000000"/>
-                <w:right w:val="none" w:sz="0" w:space="0" w:color="000000"/>
-              </w:pBdr>
-              <w:spacing w:before="100" w:after="100"/>
-              <w:ind w:left="100" w:right="100"/>
-            </w:pPr>
-            <w:r>
-              <w:rPr>
-                <w:rFonts w:ascii="Times New Roman" w:eastAsia="Times New Roman" w:hAnsi="Times New Roman" w:cs="Times New Roman"/>
-                <w:color w:val="000000"/>
-                <w:sz w:val="22"/>
-                <w:szCs w:val="22"/>
-              </w:rPr>
-              <w:t>0</w:t>
-            </w:r>
-          </w:p>
-        </w:tc>
-      </w:tr>
-      <w:tr>
-        <w:trPr>
-          <w:gridAfter w:val="1"/>
-          <w:wAfter w:w="85" w:type="dxa"/>
-          <w:tblHeader/>
-          <w:jc w:val="center"/>
-        </w:trPr>
-        <w:tc>
-          <w:tcPr>
-            <w:tcW w:w="2333" w:type="dxa"/>
-            <w:gridSpan w:val="2"/>
-            <w:tcBorders>
-              <w:top w:val="single" w:sz="8" w:space="0" w:color="CCCCCC"/>
-              <w:left w:val="none" w:sz="0" w:space="0" w:color="000000"/>
-              <w:bottom w:val="single" w:sz="8" w:space="0" w:color="CCCCCC"/>
-              <w:right w:val="none" w:sz="0" w:space="0" w:color="000000"/>
-            </w:tcBorders>
-            <w:shd w:val="clear" w:color="auto" w:fill="FFFFFF"/>
-            <w:tcMar>
-              <w:top w:w="0" w:type="dxa"/>
-              <w:left w:w="0" w:type="dxa"/>
-              <w:bottom w:w="0" w:type="dxa"/>
-              <w:right w:w="0" w:type="dxa"/>
-            </w:tcMar>
-            <w:vAlign w:val="center"/>
-          </w:tcPr>
-          <w:p>
-            <w:pPr>
-              <w:pBdr>
-                <w:top w:val="none" w:sz="0" w:space="0" w:color="000000"/>
-                <w:left w:val="none" w:sz="0" w:space="0" w:color="000000"/>
-                <w:bottom w:val="none" w:sz="0" w:space="0" w:color="000000"/>
-                <w:right w:val="none" w:sz="0" w:space="0" w:color="000000"/>
-              </w:pBdr>
-              <w:spacing w:before="100" w:after="100"/>
-              <w:ind w:left="100" w:right="100"/>
-              <w:jc w:val="center"/>
-            </w:pPr>
-            <w:r>
-              <w:rPr>
-                <w:rFonts w:ascii="Times New Roman" w:eastAsia="Times New Roman" w:hAnsi="Times New Roman" w:cs="Times New Roman"/>
-                <w:color w:val="000000"/>
-                <w:sz w:val="22"/>
-                <w:szCs w:val="22"/>
-              </w:rPr>
-              <w:t>Categories</w:t>
-            </w:r>
-          </w:p>
-        </w:tc>
-        <w:tc>
-          <w:tcPr>
-            <w:tcW w:w="2333" w:type="dxa"/>
-            <w:gridSpan w:val="2"/>
-            <w:tcBorders>
-              <w:top w:val="single" w:sz="8" w:space="0" w:color="CCCCCC"/>
-              <w:left w:val="none" w:sz="0" w:space="0" w:color="000000"/>
-              <w:bottom w:val="single" w:sz="8" w:space="0" w:color="CCCCCC"/>
-              <w:right w:val="none" w:sz="0" w:space="0" w:color="000000"/>
-            </w:tcBorders>
-            <w:shd w:val="clear" w:color="auto" w:fill="FFFFFF"/>
-            <w:tcMar>
-              <w:top w:w="0" w:type="dxa"/>
-              <w:left w:w="0" w:type="dxa"/>
-              <w:bottom w:w="0" w:type="dxa"/>
-              <w:right w:w="0" w:type="dxa"/>
-            </w:tcMar>
-            <w:vAlign w:val="center"/>
-          </w:tcPr>
-          <w:p>
-            <w:pPr>
-              <w:pBdr>
-                <w:top w:val="none" w:sz="0" w:space="0" w:color="000000"/>
-                <w:left w:val="none" w:sz="0" w:space="0" w:color="000000"/>
-                <w:bottom w:val="none" w:sz="0" w:space="0" w:color="000000"/>
-                <w:right w:val="none" w:sz="0" w:space="0" w:color="000000"/>
-              </w:pBdr>
-              <w:spacing w:before="100" w:after="100"/>
-              <w:ind w:left="100" w:right="100"/>
-              <w:jc w:val="center"/>
-            </w:pPr>
-            <w:r>
-              <w:rPr>
-                <w:rFonts w:ascii="Times New Roman" w:eastAsia="Times New Roman" w:hAnsi="Times New Roman" w:cs="Times New Roman"/>
-                <w:color w:val="000000"/>
-                <w:sz w:val="22"/>
-                <w:szCs w:val="22"/>
-              </w:rPr>
-              <w:t>Frequency</w:t>
-            </w:r>
-          </w:p>
-        </w:tc>
-        <w:tc>
-          <w:tcPr>
-            <w:tcW w:w="2333" w:type="dxa"/>
-            <w:tcBorders>
-              <w:top w:val="single" w:sz="8" w:space="0" w:color="CCCCCC"/>
-              <w:left w:val="none" w:sz="0" w:space="0" w:color="000000"/>
-              <w:bottom w:val="single" w:sz="8" w:space="0" w:color="CCCCCC"/>
-              <w:right w:val="none" w:sz="0" w:space="0" w:color="000000"/>
-            </w:tcBorders>
-            <w:shd w:val="clear" w:color="auto" w:fill="FFFFFF"/>
-            <w:tcMar>
-              <w:top w:w="0" w:type="dxa"/>
-              <w:left w:w="0" w:type="dxa"/>
-              <w:bottom w:w="0" w:type="dxa"/>
-              <w:right w:w="0" w:type="dxa"/>
-            </w:tcMar>
-            <w:vAlign w:val="center"/>
-          </w:tcPr>
-          <w:p>
-            <w:pPr>
-              <w:pBdr>
-                <w:top w:val="none" w:sz="0" w:space="0" w:color="000000"/>
-                <w:left w:val="none" w:sz="0" w:space="0" w:color="000000"/>
-                <w:bottom w:val="none" w:sz="0" w:space="0" w:color="000000"/>
-                <w:right w:val="none" w:sz="0" w:space="0" w:color="000000"/>
-              </w:pBdr>
-              <w:spacing w:before="100" w:after="100"/>
-              <w:ind w:left="100" w:right="100"/>
-              <w:jc w:val="center"/>
-            </w:pPr>
-            <w:r>
-              <w:rPr>
-                <w:rFonts w:ascii="Times New Roman" w:eastAsia="Times New Roman" w:hAnsi="Times New Roman" w:cs="Times New Roman"/>
-                <w:color w:val="000000"/>
-                <w:sz w:val="22"/>
-                <w:szCs w:val="22"/>
-              </w:rPr>
-              <w:t>Cumulative Frequency</w:t>
-            </w:r>
-          </w:p>
-        </w:tc>
-        <w:tc>
-          <w:tcPr>
-            <w:tcW w:w="2333" w:type="dxa"/>
-            <w:tcBorders>
-              <w:top w:val="single" w:sz="8" w:space="0" w:color="CCCCCC"/>
-              <w:left w:val="none" w:sz="0" w:space="0" w:color="000000"/>
-              <w:bottom w:val="single" w:sz="8" w:space="0" w:color="CCCCCC"/>
-              <w:right w:val="none" w:sz="0" w:space="0" w:color="000000"/>
-            </w:tcBorders>
-            <w:shd w:val="clear" w:color="auto" w:fill="FFFFFF"/>
-            <w:tcMar>
-              <w:top w:w="0" w:type="dxa"/>
-              <w:left w:w="0" w:type="dxa"/>
-              <w:bottom w:w="0" w:type="dxa"/>
-              <w:right w:w="0" w:type="dxa"/>
-            </w:tcMar>
-            <w:vAlign w:val="center"/>
-          </w:tcPr>
-          <w:p>
-            <w:pPr>
-              <w:pBdr>
-                <w:top w:val="none" w:sz="0" w:space="0" w:color="000000"/>
-                <w:left w:val="none" w:sz="0" w:space="0" w:color="000000"/>
-                <w:bottom w:val="none" w:sz="0" w:space="0" w:color="000000"/>
-                <w:right w:val="none" w:sz="0" w:space="0" w:color="000000"/>
-              </w:pBdr>
-              <w:spacing w:before="100" w:after="100"/>
-              <w:ind w:left="100" w:right="100"/>
-              <w:jc w:val="center"/>
-            </w:pPr>
-            <w:r>
-              <w:rPr>
-                <w:rFonts w:ascii="Times New Roman" w:eastAsia="Times New Roman" w:hAnsi="Times New Roman" w:cs="Times New Roman"/>
-                <w:color w:val="000000"/>
-                <w:sz w:val="22"/>
-                <w:szCs w:val="22"/>
-              </w:rPr>
-              <w:t>Percent</w:t>
-            </w:r>
-          </w:p>
-        </w:tc>
-      </w:tr>
-      <w:tr>
-        <w:trPr>
-          <w:gridAfter w:val="1"/>
-          <w:wAfter w:w="85" w:type="dxa"/>
-          <w:jc w:val="center"/>
-        </w:trPr>
-        <w:tc>
-          <w:tcPr>
-            <w:tcW w:w="2333" w:type="dxa"/>
-            <w:gridSpan w:val="2"/>
-            <w:tcBorders>
-              <w:top w:val="single" w:sz="8" w:space="0" w:color="CCCCCC"/>
-              <w:left w:val="none" w:sz="0" w:space="0" w:color="000000"/>
-              <w:bottom w:val="none" w:sz="0" w:space="0" w:color="000000"/>
-              <w:right w:val="none" w:sz="0" w:space="0" w:color="000000"/>
-            </w:tcBorders>
-            <w:shd w:val="clear" w:color="auto" w:fill="FFFFFF"/>
-            <w:tcMar>
-              <w:top w:w="0" w:type="dxa"/>
-              <w:left w:w="0" w:type="dxa"/>
-              <w:bottom w:w="0" w:type="dxa"/>
-              <w:right w:w="0" w:type="dxa"/>
-            </w:tcMar>
-            <w:vAlign w:val="center"/>
-          </w:tcPr>
-          <w:p>
-            <w:pPr>
-              <w:pBdr>
-                <w:top w:val="none" w:sz="0" w:space="0" w:color="000000"/>
-                <w:left w:val="none" w:sz="0" w:space="0" w:color="000000"/>
-                <w:bottom w:val="none" w:sz="0" w:space="0" w:color="000000"/>
-                <w:right w:val="none" w:sz="0" w:space="0" w:color="000000"/>
-              </w:pBdr>
-              <w:spacing w:before="100" w:after="100"/>
-              <w:ind w:left="100" w:right="100"/>
-              <w:jc w:val="center"/>
-            </w:pPr>
-            <w:r>
-              <w:rPr>
-                <w:rFonts w:ascii="Times New Roman" w:eastAsia="Times New Roman" w:hAnsi="Times New Roman" w:cs="Times New Roman"/>
-                <w:color w:val="000000"/>
-                <w:sz w:val="22"/>
-                <w:szCs w:val="22"/>
-              </w:rPr>
-              <w:t>Assistant district attorney</w:t>
-            </w:r>
-          </w:p>
-        </w:tc>
-        <w:tc>
-          <w:tcPr>
-            <w:tcW w:w="2333" w:type="dxa"/>
-            <w:gridSpan w:val="2"/>
-            <w:tcBorders>
-              <w:top w:val="single" w:sz="8" w:space="0" w:color="CCCCCC"/>
-              <w:left w:val="none" w:sz="0" w:space="0" w:color="000000"/>
-              <w:bottom w:val="none" w:sz="0" w:space="0" w:color="000000"/>
-              <w:right w:val="none" w:sz="0" w:space="0" w:color="000000"/>
-            </w:tcBorders>
-            <w:shd w:val="clear" w:color="auto" w:fill="FFFFFF"/>
-            <w:tcMar>
-              <w:top w:w="0" w:type="dxa"/>
-              <w:left w:w="0" w:type="dxa"/>
-              <w:bottom w:w="0" w:type="dxa"/>
-              <w:right w:w="0" w:type="dxa"/>
-            </w:tcMar>
-            <w:vAlign w:val="center"/>
-          </w:tcPr>
-          <w:p>
-            <w:pPr>
-              <w:pBdr>
-                <w:top w:val="none" w:sz="0" w:space="0" w:color="000000"/>
-                <w:left w:val="none" w:sz="0" w:space="0" w:color="000000"/>
-                <w:bottom w:val="none" w:sz="0" w:space="0" w:color="000000"/>
-                <w:right w:val="none" w:sz="0" w:space="0" w:color="000000"/>
-              </w:pBdr>
-              <w:spacing w:before="100" w:after="100"/>
-              <w:ind w:left="100" w:right="100"/>
-              <w:jc w:val="center"/>
-            </w:pPr>
-            <w:r>
-              <w:rPr>
-                <w:rFonts w:ascii="Times New Roman" w:eastAsia="Times New Roman" w:hAnsi="Times New Roman" w:cs="Times New Roman"/>
-                <w:color w:val="000000"/>
-                <w:sz w:val="22"/>
-                <w:szCs w:val="22"/>
-              </w:rPr>
-              <w:t>1,302</w:t>
-            </w:r>
-          </w:p>
-        </w:tc>
-        <w:tc>
-          <w:tcPr>
-            <w:tcW w:w="2333" w:type="dxa"/>
-            <w:tcBorders>
-              <w:top w:val="single" w:sz="8" w:space="0" w:color="CCCCCC"/>
-              <w:left w:val="none" w:sz="0" w:space="0" w:color="000000"/>
-              <w:bottom w:val="none" w:sz="0" w:space="0" w:color="000000"/>
-              <w:right w:val="none" w:sz="0" w:space="0" w:color="000000"/>
-            </w:tcBorders>
-            <w:shd w:val="clear" w:color="auto" w:fill="FFFFFF"/>
-            <w:tcMar>
-              <w:top w:w="0" w:type="dxa"/>
-              <w:left w:w="0" w:type="dxa"/>
-              <w:bottom w:w="0" w:type="dxa"/>
-              <w:right w:w="0" w:type="dxa"/>
-            </w:tcMar>
-            <w:vAlign w:val="center"/>
-          </w:tcPr>
-          <w:p>
-            <w:pPr>
-              <w:pBdr>
-                <w:top w:val="none" w:sz="0" w:space="0" w:color="000000"/>
-                <w:left w:val="none" w:sz="0" w:space="0" w:color="000000"/>
-                <w:bottom w:val="none" w:sz="0" w:space="0" w:color="000000"/>
-                <w:right w:val="none" w:sz="0" w:space="0" w:color="000000"/>
-              </w:pBdr>
-              <w:spacing w:before="100" w:after="100"/>
-              <w:ind w:left="100" w:right="100"/>
-              <w:jc w:val="center"/>
-            </w:pPr>
-            <w:r>
-              <w:rPr>
-                <w:rFonts w:ascii="Times New Roman" w:eastAsia="Times New Roman" w:hAnsi="Times New Roman" w:cs="Times New Roman"/>
-                <w:color w:val="000000"/>
-                <w:sz w:val="22"/>
-                <w:szCs w:val="22"/>
-              </w:rPr>
-              <w:t>1,302</w:t>
-            </w:r>
-          </w:p>
-        </w:tc>
-        <w:tc>
-          <w:tcPr>
-            <w:tcW w:w="2333" w:type="dxa"/>
-            <w:tcBorders>
-              <w:top w:val="single" w:sz="8" w:space="0" w:color="CCCCCC"/>
-              <w:left w:val="none" w:sz="0" w:space="0" w:color="000000"/>
-              <w:bottom w:val="none" w:sz="0" w:space="0" w:color="000000"/>
-              <w:right w:val="none" w:sz="0" w:space="0" w:color="000000"/>
-            </w:tcBorders>
-            <w:shd w:val="clear" w:color="auto" w:fill="FFFFFF"/>
-            <w:tcMar>
-              <w:top w:w="0" w:type="dxa"/>
-              <w:left w:w="0" w:type="dxa"/>
-              <w:bottom w:w="0" w:type="dxa"/>
-              <w:right w:w="0" w:type="dxa"/>
-            </w:tcMar>
-            <w:vAlign w:val="center"/>
-          </w:tcPr>
-          <w:p>
-            <w:pPr>
-              <w:pBdr>
-                <w:top w:val="none" w:sz="0" w:space="0" w:color="000000"/>
-                <w:left w:val="none" w:sz="0" w:space="0" w:color="000000"/>
-                <w:bottom w:val="none" w:sz="0" w:space="0" w:color="000000"/>
-                <w:right w:val="none" w:sz="0" w:space="0" w:color="000000"/>
-              </w:pBdr>
-              <w:spacing w:before="100" w:after="100"/>
-              <w:ind w:left="100" w:right="100"/>
-              <w:jc w:val="center"/>
-            </w:pPr>
-            <w:r>
-              <w:rPr>
-                <w:rFonts w:ascii="Times New Roman" w:eastAsia="Times New Roman" w:hAnsi="Times New Roman" w:cs="Times New Roman"/>
-                <w:color w:val="000000"/>
-                <w:sz w:val="22"/>
-                <w:szCs w:val="22"/>
-              </w:rPr>
-              <w:t>18.96</w:t>
-            </w:r>
-          </w:p>
-        </w:tc>
-      </w:tr>
-      <w:tr>
-        <w:trPr>
-          <w:gridAfter w:val="1"/>
-          <w:wAfter w:w="85" w:type="dxa"/>
-          <w:jc w:val="center"/>
-        </w:trPr>
-        <w:tc>
-          <w:tcPr>
-            <w:tcW w:w="2333" w:type="dxa"/>
-            <w:gridSpan w:val="2"/>
-            <w:tcBorders>
-              <w:top w:val="none" w:sz="0" w:space="0" w:color="000000"/>
-              <w:left w:val="none" w:sz="0" w:space="0" w:color="000000"/>
-              <w:bottom w:val="none" w:sz="0" w:space="0" w:color="000000"/>
-              <w:right w:val="none" w:sz="0" w:space="0" w:color="000000"/>
-            </w:tcBorders>
-            <w:shd w:val="clear" w:color="auto" w:fill="FFFFFF"/>
-            <w:tcMar>
-              <w:top w:w="0" w:type="dxa"/>
-              <w:left w:w="0" w:type="dxa"/>
-              <w:bottom w:w="0" w:type="dxa"/>
-              <w:right w:w="0" w:type="dxa"/>
-            </w:tcMar>
-            <w:vAlign w:val="center"/>
-          </w:tcPr>
-          <w:p>
-            <w:pPr>
-              <w:pBdr>
-                <w:top w:val="none" w:sz="0" w:space="0" w:color="000000"/>
-                <w:left w:val="none" w:sz="0" w:space="0" w:color="000000"/>
-                <w:bottom w:val="none" w:sz="0" w:space="0" w:color="000000"/>
-                <w:right w:val="none" w:sz="0" w:space="0" w:color="000000"/>
-              </w:pBdr>
-              <w:spacing w:before="100" w:after="100"/>
-              <w:ind w:left="100" w:right="100"/>
-              <w:jc w:val="center"/>
-            </w:pPr>
-            <w:r>
-              <w:rPr>
-                <w:rFonts w:ascii="Times New Roman" w:eastAsia="Times New Roman" w:hAnsi="Times New Roman" w:cs="Times New Roman"/>
-                <w:color w:val="000000"/>
-                <w:sz w:val="22"/>
-                <w:szCs w:val="22"/>
-              </w:rPr>
-              <w:t>Elder mistreatment researcher</w:t>
-            </w:r>
-          </w:p>
-        </w:tc>
-        <w:tc>
-          <w:tcPr>
-            <w:tcW w:w="2333" w:type="dxa"/>
-            <w:gridSpan w:val="2"/>
-            <w:tcBorders>
-              <w:top w:val="none" w:sz="0" w:space="0" w:color="000000"/>
-              <w:left w:val="none" w:sz="0" w:space="0" w:color="000000"/>
-              <w:bottom w:val="none" w:sz="0" w:space="0" w:color="000000"/>
-              <w:right w:val="none" w:sz="0" w:space="0" w:color="000000"/>
-            </w:tcBorders>
-            <w:shd w:val="clear" w:color="auto" w:fill="FFFFFF"/>
-            <w:tcMar>
-              <w:top w:w="0" w:type="dxa"/>
-              <w:left w:w="0" w:type="dxa"/>
-              <w:bottom w:w="0" w:type="dxa"/>
-              <w:right w:w="0" w:type="dxa"/>
-            </w:tcMar>
-            <w:vAlign w:val="center"/>
-          </w:tcPr>
-          <w:p>
-            <w:pPr>
-              <w:pBdr>
-                <w:top w:val="none" w:sz="0" w:space="0" w:color="000000"/>
-                <w:left w:val="none" w:sz="0" w:space="0" w:color="000000"/>
-                <w:bottom w:val="none" w:sz="0" w:space="0" w:color="000000"/>
-                <w:right w:val="none" w:sz="0" w:space="0" w:color="000000"/>
-              </w:pBdr>
-              <w:spacing w:before="100" w:after="100"/>
-              <w:ind w:left="100" w:right="100"/>
-              <w:jc w:val="center"/>
-            </w:pPr>
-            <w:r>
-              <w:rPr>
-                <w:rFonts w:ascii="Times New Roman" w:eastAsia="Times New Roman" w:hAnsi="Times New Roman" w:cs="Times New Roman"/>
-                <w:color w:val="000000"/>
-                <w:sz w:val="22"/>
-                <w:szCs w:val="22"/>
-              </w:rPr>
-              <w:t>1,455</w:t>
-            </w:r>
-          </w:p>
-        </w:tc>
-        <w:tc>
-          <w:tcPr>
-            <w:tcW w:w="2333" w:type="dxa"/>
-            <w:tcBorders>
-              <w:top w:val="none" w:sz="0" w:space="0" w:color="000000"/>
-              <w:left w:val="none" w:sz="0" w:space="0" w:color="000000"/>
-              <w:bottom w:val="none" w:sz="0" w:space="0" w:color="000000"/>
-              <w:right w:val="none" w:sz="0" w:space="0" w:color="000000"/>
-            </w:tcBorders>
-            <w:shd w:val="clear" w:color="auto" w:fill="FFFFFF"/>
-            <w:tcMar>
-              <w:top w:w="0" w:type="dxa"/>
-              <w:left w:w="0" w:type="dxa"/>
-              <w:bottom w:w="0" w:type="dxa"/>
-              <w:right w:w="0" w:type="dxa"/>
-            </w:tcMar>
-            <w:vAlign w:val="center"/>
-          </w:tcPr>
-          <w:p>
-            <w:pPr>
-              <w:pBdr>
-                <w:top w:val="none" w:sz="0" w:space="0" w:color="000000"/>
-                <w:left w:val="none" w:sz="0" w:space="0" w:color="000000"/>
-                <w:bottom w:val="none" w:sz="0" w:space="0" w:color="000000"/>
-                <w:right w:val="none" w:sz="0" w:space="0" w:color="000000"/>
-              </w:pBdr>
-              <w:spacing w:before="100" w:after="100"/>
-              <w:ind w:left="100" w:right="100"/>
-              <w:jc w:val="center"/>
-            </w:pPr>
-            <w:r>
-              <w:rPr>
-                <w:rFonts w:ascii="Times New Roman" w:eastAsia="Times New Roman" w:hAnsi="Times New Roman" w:cs="Times New Roman"/>
-                <w:color w:val="000000"/>
-                <w:sz w:val="22"/>
-                <w:szCs w:val="22"/>
-              </w:rPr>
-              <w:t>2,757</w:t>
-            </w:r>
-          </w:p>
-        </w:tc>
-        <w:tc>
-          <w:tcPr>
-            <w:tcW w:w="2333" w:type="dxa"/>
-            <w:tcBorders>
-              <w:top w:val="none" w:sz="0" w:space="0" w:color="000000"/>
-              <w:left w:val="none" w:sz="0" w:space="0" w:color="000000"/>
-              <w:bottom w:val="none" w:sz="0" w:space="0" w:color="000000"/>
-              <w:right w:val="none" w:sz="0" w:space="0" w:color="000000"/>
-            </w:tcBorders>
-            <w:shd w:val="clear" w:color="auto" w:fill="FFFFFF"/>
-            <w:tcMar>
-              <w:top w:w="0" w:type="dxa"/>
-              <w:left w:w="0" w:type="dxa"/>
-              <w:bottom w:w="0" w:type="dxa"/>
-              <w:right w:w="0" w:type="dxa"/>
-            </w:tcMar>
-            <w:vAlign w:val="center"/>
-          </w:tcPr>
-          <w:p>
-            <w:pPr>
-              <w:pBdr>
-                <w:top w:val="none" w:sz="0" w:space="0" w:color="000000"/>
-                <w:left w:val="none" w:sz="0" w:space="0" w:color="000000"/>
-                <w:bottom w:val="none" w:sz="0" w:space="0" w:color="000000"/>
-                <w:right w:val="none" w:sz="0" w:space="0" w:color="000000"/>
-              </w:pBdr>
-              <w:spacing w:before="100" w:after="100"/>
-              <w:ind w:left="100" w:right="100"/>
-              <w:jc w:val="center"/>
-            </w:pPr>
-            <w:r>
-              <w:rPr>
-                <w:rFonts w:ascii="Times New Roman" w:eastAsia="Times New Roman" w:hAnsi="Times New Roman" w:cs="Times New Roman"/>
-                <w:color w:val="000000"/>
-                <w:sz w:val="22"/>
-                <w:szCs w:val="22"/>
-              </w:rPr>
-              <w:t>21.19</w:t>
-            </w:r>
-          </w:p>
-        </w:tc>
-      </w:tr>
-      <w:tr>
-        <w:trPr>
-          <w:gridAfter w:val="1"/>
-          <w:wAfter w:w="85" w:type="dxa"/>
-          <w:jc w:val="center"/>
-        </w:trPr>
-        <w:tc>
-          <w:tcPr>
-            <w:tcW w:w="2333" w:type="dxa"/>
-            <w:gridSpan w:val="2"/>
-            <w:tcBorders>
-              <w:top w:val="none" w:sz="0" w:space="0" w:color="000000"/>
-              <w:left w:val="none" w:sz="0" w:space="0" w:color="000000"/>
-              <w:bottom w:val="none" w:sz="0" w:space="0" w:color="000000"/>
-              <w:right w:val="none" w:sz="0" w:space="0" w:color="000000"/>
-            </w:tcBorders>
-            <w:shd w:val="clear" w:color="auto" w:fill="FFFFFF"/>
-            <w:tcMar>
-              <w:top w:w="0" w:type="dxa"/>
-              <w:left w:w="0" w:type="dxa"/>
-              <w:bottom w:w="0" w:type="dxa"/>
-              <w:right w:w="0" w:type="dxa"/>
-            </w:tcMar>
-            <w:vAlign w:val="center"/>
-          </w:tcPr>
-          <w:p>
-            <w:pPr>
-              <w:pBdr>
-                <w:top w:val="none" w:sz="0" w:space="0" w:color="000000"/>
-                <w:left w:val="none" w:sz="0" w:space="0" w:color="000000"/>
-                <w:bottom w:val="none" w:sz="0" w:space="0" w:color="000000"/>
-                <w:right w:val="none" w:sz="0" w:space="0" w:color="000000"/>
-              </w:pBdr>
-              <w:spacing w:before="100" w:after="100"/>
-              <w:ind w:left="100" w:right="100"/>
-              <w:jc w:val="center"/>
-            </w:pPr>
-            <w:r>
-              <w:rPr>
-                <w:rFonts w:ascii="Times New Roman" w:eastAsia="Times New Roman" w:hAnsi="Times New Roman" w:cs="Times New Roman"/>
-                <w:color w:val="000000"/>
-                <w:sz w:val="22"/>
-                <w:szCs w:val="22"/>
-              </w:rPr>
-              <w:t>Geriatric nurse practitioner</w:t>
-            </w:r>
-          </w:p>
-        </w:tc>
-        <w:tc>
-          <w:tcPr>
-            <w:tcW w:w="2333" w:type="dxa"/>
-            <w:gridSpan w:val="2"/>
-            <w:tcBorders>
-              <w:top w:val="none" w:sz="0" w:space="0" w:color="000000"/>
-              <w:left w:val="none" w:sz="0" w:space="0" w:color="000000"/>
-              <w:bottom w:val="none" w:sz="0" w:space="0" w:color="000000"/>
-              <w:right w:val="none" w:sz="0" w:space="0" w:color="000000"/>
-            </w:tcBorders>
-            <w:shd w:val="clear" w:color="auto" w:fill="FFFFFF"/>
-            <w:tcMar>
-              <w:top w:w="0" w:type="dxa"/>
-              <w:left w:w="0" w:type="dxa"/>
-              <w:bottom w:w="0" w:type="dxa"/>
-              <w:right w:w="0" w:type="dxa"/>
-            </w:tcMar>
-            <w:vAlign w:val="center"/>
-          </w:tcPr>
-          <w:p>
-            <w:pPr>
-              <w:pBdr>
-                <w:top w:val="none" w:sz="0" w:space="0" w:color="000000"/>
-                <w:left w:val="none" w:sz="0" w:space="0" w:color="000000"/>
-                <w:bottom w:val="none" w:sz="0" w:space="0" w:color="000000"/>
-                <w:right w:val="none" w:sz="0" w:space="0" w:color="000000"/>
-              </w:pBdr>
-              <w:spacing w:before="100" w:after="100"/>
-              <w:ind w:left="100" w:right="100"/>
-              <w:jc w:val="center"/>
-            </w:pPr>
-            <w:r>
-              <w:rPr>
-                <w:rFonts w:ascii="Times New Roman" w:eastAsia="Times New Roman" w:hAnsi="Times New Roman" w:cs="Times New Roman"/>
-                <w:color w:val="000000"/>
-                <w:sz w:val="22"/>
-                <w:szCs w:val="22"/>
-              </w:rPr>
-              <w:t>1,431</w:t>
-            </w:r>
-          </w:p>
-        </w:tc>
-        <w:tc>
-          <w:tcPr>
-            <w:tcW w:w="2333" w:type="dxa"/>
-            <w:tcBorders>
-              <w:top w:val="none" w:sz="0" w:space="0" w:color="000000"/>
-              <w:left w:val="none" w:sz="0" w:space="0" w:color="000000"/>
-              <w:bottom w:val="none" w:sz="0" w:space="0" w:color="000000"/>
-              <w:right w:val="none" w:sz="0" w:space="0" w:color="000000"/>
-            </w:tcBorders>
-            <w:shd w:val="clear" w:color="auto" w:fill="FFFFFF"/>
-            <w:tcMar>
-              <w:top w:w="0" w:type="dxa"/>
-              <w:left w:w="0" w:type="dxa"/>
-              <w:bottom w:w="0" w:type="dxa"/>
-              <w:right w:w="0" w:type="dxa"/>
-            </w:tcMar>
-            <w:vAlign w:val="center"/>
-          </w:tcPr>
-          <w:p>
-            <w:pPr>
-              <w:pBdr>
-                <w:top w:val="none" w:sz="0" w:space="0" w:color="000000"/>
-                <w:left w:val="none" w:sz="0" w:space="0" w:color="000000"/>
-                <w:bottom w:val="none" w:sz="0" w:space="0" w:color="000000"/>
-                <w:right w:val="none" w:sz="0" w:space="0" w:color="000000"/>
-              </w:pBdr>
-              <w:spacing w:before="100" w:after="100"/>
-              <w:ind w:left="100" w:right="100"/>
-              <w:jc w:val="center"/>
-            </w:pPr>
-            <w:r>
-              <w:rPr>
-                <w:rFonts w:ascii="Times New Roman" w:eastAsia="Times New Roman" w:hAnsi="Times New Roman" w:cs="Times New Roman"/>
-                <w:color w:val="000000"/>
-                <w:sz w:val="22"/>
-                <w:szCs w:val="22"/>
-              </w:rPr>
-              <w:t>4,188</w:t>
-            </w:r>
-          </w:p>
-        </w:tc>
-        <w:tc>
-          <w:tcPr>
-            <w:tcW w:w="2333" w:type="dxa"/>
-            <w:tcBorders>
-              <w:top w:val="none" w:sz="0" w:space="0" w:color="000000"/>
-              <w:left w:val="none" w:sz="0" w:space="0" w:color="000000"/>
-              <w:bottom w:val="none" w:sz="0" w:space="0" w:color="000000"/>
-              <w:right w:val="none" w:sz="0" w:space="0" w:color="000000"/>
-            </w:tcBorders>
-            <w:shd w:val="clear" w:color="auto" w:fill="FFFFFF"/>
-            <w:tcMar>
-              <w:top w:w="0" w:type="dxa"/>
-              <w:left w:w="0" w:type="dxa"/>
-              <w:bottom w:w="0" w:type="dxa"/>
-              <w:right w:w="0" w:type="dxa"/>
-            </w:tcMar>
-            <w:vAlign w:val="center"/>
-          </w:tcPr>
-          <w:p>
-            <w:pPr>
-              <w:pBdr>
-                <w:top w:val="none" w:sz="0" w:space="0" w:color="000000"/>
-                <w:left w:val="none" w:sz="0" w:space="0" w:color="000000"/>
-                <w:bottom w:val="none" w:sz="0" w:space="0" w:color="000000"/>
-                <w:right w:val="none" w:sz="0" w:space="0" w:color="000000"/>
-              </w:pBdr>
-              <w:spacing w:before="100" w:after="100"/>
-              <w:ind w:left="100" w:right="100"/>
-              <w:jc w:val="center"/>
-            </w:pPr>
-            <w:r>
-              <w:rPr>
-                <w:rFonts w:ascii="Times New Roman" w:eastAsia="Times New Roman" w:hAnsi="Times New Roman" w:cs="Times New Roman"/>
-                <w:color w:val="000000"/>
-                <w:sz w:val="22"/>
-                <w:szCs w:val="22"/>
-              </w:rPr>
-              <w:t>20.84</w:t>
-            </w:r>
-          </w:p>
-        </w:tc>
-      </w:tr>
-      <w:tr>
-        <w:trPr>
-          <w:gridAfter w:val="1"/>
-          <w:wAfter w:w="85" w:type="dxa"/>
-          <w:jc w:val="center"/>
-        </w:trPr>
-        <w:tc>
-          <w:tcPr>
-            <w:tcW w:w="2333" w:type="dxa"/>
-            <w:gridSpan w:val="2"/>
-            <w:tcBorders>
-              <w:top w:val="none" w:sz="0" w:space="0" w:color="000000"/>
-              <w:left w:val="none" w:sz="0" w:space="0" w:color="000000"/>
-              <w:bottom w:val="none" w:sz="0" w:space="0" w:color="000000"/>
-              <w:right w:val="none" w:sz="0" w:space="0" w:color="000000"/>
-            </w:tcBorders>
-            <w:shd w:val="clear" w:color="auto" w:fill="FFFFFF"/>
-            <w:tcMar>
-              <w:top w:w="0" w:type="dxa"/>
-              <w:left w:w="0" w:type="dxa"/>
-              <w:bottom w:w="0" w:type="dxa"/>
-              <w:right w:w="0" w:type="dxa"/>
-            </w:tcMar>
-            <w:vAlign w:val="center"/>
-          </w:tcPr>
-          <w:p>
-            <w:pPr>
-              <w:pBdr>
-                <w:top w:val="none" w:sz="0" w:space="0" w:color="000000"/>
-                <w:left w:val="none" w:sz="0" w:space="0" w:color="000000"/>
-                <w:bottom w:val="none" w:sz="0" w:space="0" w:color="000000"/>
-                <w:right w:val="none" w:sz="0" w:space="0" w:color="000000"/>
-              </w:pBdr>
-              <w:spacing w:before="100" w:after="100"/>
-              <w:ind w:left="100" w:right="100"/>
-              <w:jc w:val="center"/>
-            </w:pPr>
-            <w:r>
-              <w:rPr>
-                <w:rFonts w:ascii="Times New Roman" w:eastAsia="Times New Roman" w:hAnsi="Times New Roman" w:cs="Times New Roman"/>
-                <w:color w:val="000000"/>
-                <w:sz w:val="22"/>
-                <w:szCs w:val="22"/>
-              </w:rPr>
-              <w:t>Geriatric social worker</w:t>
-            </w:r>
-          </w:p>
-        </w:tc>
-        <w:tc>
-          <w:tcPr>
-            <w:tcW w:w="2333" w:type="dxa"/>
-            <w:gridSpan w:val="2"/>
-            <w:tcBorders>
-              <w:top w:val="none" w:sz="0" w:space="0" w:color="000000"/>
-              <w:left w:val="none" w:sz="0" w:space="0" w:color="000000"/>
-              <w:bottom w:val="none" w:sz="0" w:space="0" w:color="000000"/>
-              <w:right w:val="none" w:sz="0" w:space="0" w:color="000000"/>
-            </w:tcBorders>
-            <w:shd w:val="clear" w:color="auto" w:fill="FFFFFF"/>
-            <w:tcMar>
-              <w:top w:w="0" w:type="dxa"/>
-              <w:left w:w="0" w:type="dxa"/>
-              <w:bottom w:w="0" w:type="dxa"/>
-              <w:right w:w="0" w:type="dxa"/>
-            </w:tcMar>
-            <w:vAlign w:val="center"/>
-          </w:tcPr>
-          <w:p>
-            <w:pPr>
-              <w:pBdr>
-                <w:top w:val="none" w:sz="0" w:space="0" w:color="000000"/>
-                <w:left w:val="none" w:sz="0" w:space="0" w:color="000000"/>
-                <w:bottom w:val="none" w:sz="0" w:space="0" w:color="000000"/>
-                <w:right w:val="none" w:sz="0" w:space="0" w:color="000000"/>
-              </w:pBdr>
-              <w:spacing w:before="100" w:after="100"/>
-              <w:ind w:left="100" w:right="100"/>
-              <w:jc w:val="center"/>
-            </w:pPr>
-            <w:r>
-              <w:rPr>
-                <w:rFonts w:ascii="Times New Roman" w:eastAsia="Times New Roman" w:hAnsi="Times New Roman" w:cs="Times New Roman"/>
-                <w:color w:val="000000"/>
-                <w:sz w:val="22"/>
-                <w:szCs w:val="22"/>
-              </w:rPr>
-              <w:t>1,235</w:t>
-            </w:r>
-          </w:p>
-        </w:tc>
-        <w:tc>
-          <w:tcPr>
-            <w:tcW w:w="2333" w:type="dxa"/>
-            <w:tcBorders>
-              <w:top w:val="none" w:sz="0" w:space="0" w:color="000000"/>
-              <w:left w:val="none" w:sz="0" w:space="0" w:color="000000"/>
-              <w:bottom w:val="none" w:sz="0" w:space="0" w:color="000000"/>
-              <w:right w:val="none" w:sz="0" w:space="0" w:color="000000"/>
-            </w:tcBorders>
-            <w:shd w:val="clear" w:color="auto" w:fill="FFFFFF"/>
-            <w:tcMar>
-              <w:top w:w="0" w:type="dxa"/>
-              <w:left w:w="0" w:type="dxa"/>
-              <w:bottom w:w="0" w:type="dxa"/>
-              <w:right w:w="0" w:type="dxa"/>
-            </w:tcMar>
-            <w:vAlign w:val="center"/>
-          </w:tcPr>
-          <w:p>
-            <w:pPr>
-              <w:pBdr>
-                <w:top w:val="none" w:sz="0" w:space="0" w:color="000000"/>
-                <w:left w:val="none" w:sz="0" w:space="0" w:color="000000"/>
-                <w:bottom w:val="none" w:sz="0" w:space="0" w:color="000000"/>
-                <w:right w:val="none" w:sz="0" w:space="0" w:color="000000"/>
-              </w:pBdr>
-              <w:spacing w:before="100" w:after="100"/>
-              <w:ind w:left="100" w:right="100"/>
-              <w:jc w:val="center"/>
-            </w:pPr>
-            <w:r>
-              <w:rPr>
-                <w:rFonts w:ascii="Times New Roman" w:eastAsia="Times New Roman" w:hAnsi="Times New Roman" w:cs="Times New Roman"/>
-                <w:color w:val="000000"/>
-                <w:sz w:val="22"/>
-                <w:szCs w:val="22"/>
-              </w:rPr>
-              <w:t>5,423</w:t>
-            </w:r>
-          </w:p>
-        </w:tc>
-        <w:tc>
-          <w:tcPr>
-            <w:tcW w:w="2333" w:type="dxa"/>
-            <w:tcBorders>
-              <w:top w:val="none" w:sz="0" w:space="0" w:color="000000"/>
-              <w:left w:val="none" w:sz="0" w:space="0" w:color="000000"/>
-              <w:bottom w:val="none" w:sz="0" w:space="0" w:color="000000"/>
-              <w:right w:val="none" w:sz="0" w:space="0" w:color="000000"/>
-            </w:tcBorders>
-            <w:shd w:val="clear" w:color="auto" w:fill="FFFFFF"/>
-            <w:tcMar>
-              <w:top w:w="0" w:type="dxa"/>
-              <w:left w:w="0" w:type="dxa"/>
-              <w:bottom w:w="0" w:type="dxa"/>
-              <w:right w:w="0" w:type="dxa"/>
-            </w:tcMar>
-            <w:vAlign w:val="center"/>
-          </w:tcPr>
-          <w:p>
-            <w:pPr>
-              <w:pBdr>
-                <w:top w:val="none" w:sz="0" w:space="0" w:color="000000"/>
-                <w:left w:val="none" w:sz="0" w:space="0" w:color="000000"/>
-                <w:bottom w:val="none" w:sz="0" w:space="0" w:color="000000"/>
-                <w:right w:val="none" w:sz="0" w:space="0" w:color="000000"/>
-              </w:pBdr>
-              <w:spacing w:before="100" w:after="100"/>
-              <w:ind w:left="100" w:right="100"/>
-              <w:jc w:val="center"/>
-            </w:pPr>
-            <w:r>
-              <w:rPr>
-                <w:rFonts w:ascii="Times New Roman" w:eastAsia="Times New Roman" w:hAnsi="Times New Roman" w:cs="Times New Roman"/>
-                <w:color w:val="000000"/>
-                <w:sz w:val="22"/>
-                <w:szCs w:val="22"/>
-              </w:rPr>
-              <w:t>17.99</w:t>
-            </w:r>
-          </w:p>
-        </w:tc>
-      </w:tr>
-      <w:tr>
-        <w:trPr>
-          <w:gridAfter w:val="1"/>
-          <w:wAfter w:w="85" w:type="dxa"/>
-          <w:jc w:val="center"/>
-        </w:trPr>
-        <w:tc>
-          <w:tcPr>
-            <w:tcW w:w="2333" w:type="dxa"/>
-            <w:gridSpan w:val="2"/>
-            <w:tcBorders>
-              <w:top w:val="none" w:sz="0" w:space="0" w:color="000000"/>
-              <w:left w:val="none" w:sz="0" w:space="0" w:color="000000"/>
-              <w:bottom w:val="none" w:sz="0" w:space="0" w:color="000000"/>
-              <w:right w:val="none" w:sz="0" w:space="0" w:color="000000"/>
-            </w:tcBorders>
-            <w:shd w:val="clear" w:color="auto" w:fill="FFFFFF"/>
-            <w:tcMar>
-              <w:top w:w="0" w:type="dxa"/>
-              <w:left w:w="0" w:type="dxa"/>
-              <w:bottom w:w="0" w:type="dxa"/>
-              <w:right w:w="0" w:type="dxa"/>
-            </w:tcMar>
-            <w:vAlign w:val="center"/>
-          </w:tcPr>
-          <w:p>
-            <w:pPr>
-              <w:pBdr>
-                <w:top w:val="none" w:sz="0" w:space="0" w:color="000000"/>
-                <w:left w:val="none" w:sz="0" w:space="0" w:color="000000"/>
-                <w:bottom w:val="none" w:sz="0" w:space="0" w:color="000000"/>
-                <w:right w:val="none" w:sz="0" w:space="0" w:color="000000"/>
-              </w:pBdr>
-              <w:spacing w:before="100" w:after="100"/>
-              <w:ind w:left="100" w:right="100"/>
-              <w:jc w:val="center"/>
-            </w:pPr>
-            <w:r>
-              <w:rPr>
-                <w:rFonts w:ascii="Times New Roman" w:eastAsia="Times New Roman" w:hAnsi="Times New Roman" w:cs="Times New Roman"/>
-                <w:color w:val="000000"/>
-                <w:sz w:val="22"/>
-                <w:szCs w:val="22"/>
-              </w:rPr>
-              <w:t>Geriatrician</w:t>
-            </w:r>
-          </w:p>
-        </w:tc>
-        <w:tc>
-          <w:tcPr>
-            <w:tcW w:w="2333" w:type="dxa"/>
-            <w:gridSpan w:val="2"/>
-            <w:tcBorders>
-              <w:top w:val="none" w:sz="0" w:space="0" w:color="000000"/>
-              <w:left w:val="none" w:sz="0" w:space="0" w:color="000000"/>
-              <w:bottom w:val="none" w:sz="0" w:space="0" w:color="000000"/>
-              <w:right w:val="none" w:sz="0" w:space="0" w:color="000000"/>
-            </w:tcBorders>
-            <w:shd w:val="clear" w:color="auto" w:fill="FFFFFF"/>
-            <w:tcMar>
-              <w:top w:w="0" w:type="dxa"/>
-              <w:left w:w="0" w:type="dxa"/>
-              <w:bottom w:w="0" w:type="dxa"/>
-              <w:right w:w="0" w:type="dxa"/>
-            </w:tcMar>
-            <w:vAlign w:val="center"/>
-          </w:tcPr>
-          <w:p>
-            <w:pPr>
-              <w:pBdr>
-                <w:top w:val="none" w:sz="0" w:space="0" w:color="000000"/>
-                <w:left w:val="none" w:sz="0" w:space="0" w:color="000000"/>
-                <w:bottom w:val="none" w:sz="0" w:space="0" w:color="000000"/>
-                <w:right w:val="none" w:sz="0" w:space="0" w:color="000000"/>
-              </w:pBdr>
-              <w:spacing w:before="100" w:after="100"/>
-              <w:ind w:left="100" w:right="100"/>
-              <w:jc w:val="center"/>
-            </w:pPr>
-            <w:r>
-              <w:rPr>
-                <w:rFonts w:ascii="Times New Roman" w:eastAsia="Times New Roman" w:hAnsi="Times New Roman" w:cs="Times New Roman"/>
-                <w:color w:val="000000"/>
-                <w:sz w:val="22"/>
-                <w:szCs w:val="22"/>
-              </w:rPr>
-              <w:t>1,443</w:t>
-            </w:r>
-          </w:p>
-        </w:tc>
-        <w:tc>
-          <w:tcPr>
-            <w:tcW w:w="2333" w:type="dxa"/>
-            <w:tcBorders>
-              <w:top w:val="none" w:sz="0" w:space="0" w:color="000000"/>
-              <w:left w:val="none" w:sz="0" w:space="0" w:color="000000"/>
-              <w:bottom w:val="none" w:sz="0" w:space="0" w:color="000000"/>
-              <w:right w:val="none" w:sz="0" w:space="0" w:color="000000"/>
-            </w:tcBorders>
-            <w:shd w:val="clear" w:color="auto" w:fill="FFFFFF"/>
-            <w:tcMar>
-              <w:top w:w="0" w:type="dxa"/>
-              <w:left w:w="0" w:type="dxa"/>
-              <w:bottom w:w="0" w:type="dxa"/>
-              <w:right w:w="0" w:type="dxa"/>
-            </w:tcMar>
-            <w:vAlign w:val="center"/>
-          </w:tcPr>
-          <w:p>
-            <w:pPr>
-              <w:pBdr>
-                <w:top w:val="none" w:sz="0" w:space="0" w:color="000000"/>
-                <w:left w:val="none" w:sz="0" w:space="0" w:color="000000"/>
-                <w:bottom w:val="none" w:sz="0" w:space="0" w:color="000000"/>
-                <w:right w:val="none" w:sz="0" w:space="0" w:color="000000"/>
-              </w:pBdr>
-              <w:spacing w:before="100" w:after="100"/>
-              <w:ind w:left="100" w:right="100"/>
-              <w:jc w:val="center"/>
-            </w:pPr>
-            <w:r>
-              <w:rPr>
-                <w:rFonts w:ascii="Times New Roman" w:eastAsia="Times New Roman" w:hAnsi="Times New Roman" w:cs="Times New Roman"/>
-                <w:color w:val="000000"/>
-                <w:sz w:val="22"/>
-                <w:szCs w:val="22"/>
-              </w:rPr>
-              <w:t>6,866</w:t>
-            </w:r>
-          </w:p>
-        </w:tc>
-        <w:tc>
-          <w:tcPr>
-            <w:tcW w:w="2333" w:type="dxa"/>
-            <w:tcBorders>
-              <w:top w:val="none" w:sz="0" w:space="0" w:color="000000"/>
-              <w:left w:val="none" w:sz="0" w:space="0" w:color="000000"/>
-              <w:bottom w:val="none" w:sz="0" w:space="0" w:color="000000"/>
-              <w:right w:val="none" w:sz="0" w:space="0" w:color="000000"/>
-            </w:tcBorders>
-            <w:shd w:val="clear" w:color="auto" w:fill="FFFFFF"/>
-            <w:tcMar>
-              <w:top w:w="0" w:type="dxa"/>
-              <w:left w:w="0" w:type="dxa"/>
-              <w:bottom w:w="0" w:type="dxa"/>
-              <w:right w:w="0" w:type="dxa"/>
-            </w:tcMar>
-            <w:vAlign w:val="center"/>
-          </w:tcPr>
-          <w:p>
-            <w:pPr>
-              <w:pBdr>
-                <w:top w:val="none" w:sz="0" w:space="0" w:color="000000"/>
-                <w:left w:val="none" w:sz="0" w:space="0" w:color="000000"/>
-                <w:bottom w:val="none" w:sz="0" w:space="0" w:color="000000"/>
-                <w:right w:val="none" w:sz="0" w:space="0" w:color="000000"/>
-              </w:pBdr>
-              <w:spacing w:before="100" w:after="100"/>
-              <w:ind w:left="100" w:right="100"/>
-              <w:jc w:val="center"/>
-            </w:pPr>
-            <w:r>
-              <w:rPr>
-                <w:rFonts w:ascii="Times New Roman" w:eastAsia="Times New Roman" w:hAnsi="Times New Roman" w:cs="Times New Roman"/>
-                <w:color w:val="000000"/>
-                <w:sz w:val="22"/>
-                <w:szCs w:val="22"/>
-              </w:rPr>
-              <w:t>21.02</w:t>
-            </w:r>
-          </w:p>
-        </w:tc>
-      </w:tr>
-    </w:tbl>
-    <w:p/>
-    <w:tbl>
-      <w:tblPr>
-        <w:tblW w:w="0" w:type="auto"/>
-        <w:jc w:val="center"/>
-        <w:tblLayout w:type="fixed"/>
-        <w:tblLook w:val="0420" w:firstRow="1" w:lastRow="0" w:firstColumn="0" w:lastColumn="0" w:noHBand="0" w:noVBand="1"/>
-      </w:tblPr>
-      <w:tblGrid>
-        <w:gridCol w:w="950"/>
-        <w:gridCol w:w="1383"/>
-        <w:gridCol w:w="1900"/>
-        <w:gridCol w:w="433"/>
-        <w:gridCol w:w="2333"/>
-        <w:gridCol w:w="2333"/>
-        <w:gridCol w:w="85"/>
-      </w:tblGrid>
-      <w:tr>
-        <w:trPr>
-          <w:jc w:val="center"/>
-        </w:trPr>
-        <w:tc>
-          <w:tcPr>
-            <w:tcW w:w="950" w:type="dxa"/>
-            <w:tcBorders>
-              <w:top w:val="single" w:sz="24" w:space="0" w:color="000000"/>
-              <w:left w:val="none" w:sz="0" w:space="0" w:color="000000"/>
-              <w:bottom w:val="single" w:sz="24" w:space="0" w:color="000000"/>
-              <w:right w:val="none" w:sz="0" w:space="0" w:color="000000"/>
-            </w:tcBorders>
-            <w:shd w:val="clear" w:color="auto" w:fill="F2F2F2"/>
-            <w:tcMar>
-              <w:top w:w="0" w:type="dxa"/>
-              <w:left w:w="0" w:type="dxa"/>
-              <w:bottom w:w="0" w:type="dxa"/>
-              <w:right w:w="0" w:type="dxa"/>
-            </w:tcMar>
-            <w:vAlign w:val="center"/>
-          </w:tcPr>
-          <w:p>
-            <w:pPr>
-              <w:pBdr>
-                <w:top w:val="none" w:sz="0" w:space="0" w:color="000000"/>
-                <w:left w:val="none" w:sz="0" w:space="0" w:color="000000"/>
-                <w:bottom w:val="none" w:sz="0" w:space="0" w:color="000000"/>
-                <w:right w:val="none" w:sz="0" w:space="0" w:color="000000"/>
-              </w:pBdr>
-              <w:spacing w:before="100" w:after="100"/>
-              <w:ind w:left="100" w:right="100"/>
-            </w:pPr>
-            <w:r>
-              <w:rPr>
-                <w:rFonts w:ascii="Times New Roman" w:eastAsia="Times New Roman" w:hAnsi="Times New Roman" w:cs="Times New Roman"/>
-                <w:b/>
-                <w:color w:val="000000"/>
-                <w:sz w:val="22"/>
-                <w:szCs w:val="22"/>
-              </w:rPr>
-              <w:t>38</w:t>
-            </w:r>
-          </w:p>
-        </w:tc>
-        <w:tc>
-          <w:tcPr>
-            <w:tcW w:w="3283" w:type="dxa"/>
-            <w:gridSpan w:val="2"/>
-            <w:tcBorders>
-              <w:top w:val="single" w:sz="24" w:space="0" w:color="000000"/>
-              <w:left w:val="none" w:sz="0" w:space="0" w:color="000000"/>
-              <w:bottom w:val="single" w:sz="24" w:space="0" w:color="000000"/>
-              <w:right w:val="none" w:sz="0" w:space="0" w:color="000000"/>
-            </w:tcBorders>
-            <w:shd w:val="clear" w:color="auto" w:fill="F2F2F2"/>
-            <w:tcMar>
-              <w:top w:w="0" w:type="dxa"/>
-              <w:left w:w="0" w:type="dxa"/>
-              <w:bottom w:w="0" w:type="dxa"/>
-              <w:right w:w="0" w:type="dxa"/>
-            </w:tcMar>
-            <w:vAlign w:val="center"/>
-          </w:tcPr>
-          <w:p>
-            <w:pPr>
-              <w:pBdr>
-                <w:top w:val="none" w:sz="0" w:space="0" w:color="000000"/>
-                <w:left w:val="none" w:sz="0" w:space="0" w:color="000000"/>
-                <w:bottom w:val="none" w:sz="0" w:space="0" w:color="000000"/>
-                <w:right w:val="none" w:sz="0" w:space="0" w:color="000000"/>
-              </w:pBdr>
-              <w:spacing w:before="100" w:after="100"/>
-              <w:ind w:left="100" w:right="100"/>
-            </w:pPr>
-            <w:r>
-              <w:rPr>
-                <w:rFonts w:ascii="Times New Roman" w:eastAsia="Times New Roman" w:hAnsi="Times New Roman" w:cs="Times New Roman"/>
-                <w:b/>
-                <w:color w:val="000000"/>
-                <w:sz w:val="22"/>
-                <w:szCs w:val="22"/>
-              </w:rPr>
-              <w:t>Column name:</w:t>
-            </w:r>
-          </w:p>
-        </w:tc>
-        <w:tc>
-          <w:tcPr>
-            <w:tcW w:w="5184" w:type="dxa"/>
-            <w:gridSpan w:val="4"/>
-            <w:tcBorders>
-              <w:top w:val="single" w:sz="24" w:space="0" w:color="000000"/>
-              <w:left w:val="none" w:sz="0" w:space="0" w:color="000000"/>
-              <w:bottom w:val="single" w:sz="24" w:space="0" w:color="000000"/>
-              <w:right w:val="none" w:sz="0" w:space="0" w:color="000000"/>
-            </w:tcBorders>
-            <w:shd w:val="clear" w:color="auto" w:fill="F2F2F2"/>
-            <w:tcMar>
-              <w:top w:w="0" w:type="dxa"/>
-              <w:left w:w="0" w:type="dxa"/>
-              <w:bottom w:w="0" w:type="dxa"/>
-              <w:right w:w="0" w:type="dxa"/>
-            </w:tcMar>
-            <w:vAlign w:val="center"/>
-          </w:tcPr>
-          <w:p>
-            <w:pPr>
-              <w:pBdr>
-                <w:top w:val="none" w:sz="0" w:space="0" w:color="000000"/>
-                <w:left w:val="none" w:sz="0" w:space="0" w:color="000000"/>
-                <w:bottom w:val="none" w:sz="0" w:space="0" w:color="000000"/>
-                <w:right w:val="none" w:sz="0" w:space="0" w:color="000000"/>
-              </w:pBdr>
-              <w:spacing w:before="100" w:after="100"/>
-              <w:ind w:left="100" w:right="100"/>
-            </w:pPr>
-            <w:proofErr w:type="spellStart"/>
-            <w:r>
-              <w:rPr>
-                <w:rFonts w:ascii="Times New Roman" w:eastAsia="Times New Roman" w:hAnsi="Times New Roman" w:cs="Times New Roman"/>
-                <w:b/>
-                <w:color w:val="000000"/>
-                <w:sz w:val="22"/>
-                <w:szCs w:val="22"/>
-              </w:rPr>
-              <w:t>healthcare_worker</w:t>
-            </w:r>
-            <w:proofErr w:type="spellEnd"/>
-          </w:p>
-        </w:tc>
-      </w:tr>
-      <w:tr>
-        <w:trPr>
-          <w:jc w:val="center"/>
-        </w:trPr>
-        <w:tc>
-          <w:tcPr>
-            <w:tcW w:w="950" w:type="dxa"/>
-            <w:tcBorders>
-              <w:top w:val="single" w:sz="24" w:space="0" w:color="000000"/>
-              <w:left w:val="none" w:sz="0" w:space="0" w:color="000000"/>
-              <w:bottom w:val="none" w:sz="0" w:space="0" w:color="000000"/>
-              <w:right w:val="none" w:sz="0" w:space="0" w:color="000000"/>
-            </w:tcBorders>
-            <w:shd w:val="clear" w:color="auto" w:fill="FFFFFF"/>
-            <w:tcMar>
-              <w:top w:w="0" w:type="dxa"/>
-              <w:left w:w="0" w:type="dxa"/>
-              <w:bottom w:w="0" w:type="dxa"/>
-              <w:right w:w="0" w:type="dxa"/>
-            </w:tcMar>
-            <w:vAlign w:val="center"/>
-          </w:tcPr>
-          <w:p>
-            <w:pPr>
-              <w:pBdr>
-                <w:top w:val="none" w:sz="0" w:space="0" w:color="000000"/>
-                <w:left w:val="none" w:sz="0" w:space="0" w:color="000000"/>
-                <w:bottom w:val="none" w:sz="0" w:space="0" w:color="000000"/>
-                <w:right w:val="none" w:sz="0" w:space="0" w:color="000000"/>
-              </w:pBdr>
-              <w:spacing w:before="100" w:after="100"/>
-              <w:ind w:left="100" w:right="100"/>
-            </w:pPr>
-          </w:p>
-        </w:tc>
-        <w:tc>
-          <w:tcPr>
-            <w:tcW w:w="3283" w:type="dxa"/>
-            <w:gridSpan w:val="2"/>
-            <w:tcBorders>
-              <w:top w:val="single" w:sz="24" w:space="0" w:color="000000"/>
-              <w:left w:val="none" w:sz="0" w:space="0" w:color="000000"/>
-              <w:bottom w:val="none" w:sz="0" w:space="0" w:color="000000"/>
-              <w:right w:val="none" w:sz="0" w:space="0" w:color="000000"/>
-            </w:tcBorders>
-            <w:shd w:val="clear" w:color="auto" w:fill="FFFFFF"/>
-            <w:tcMar>
-              <w:top w:w="0" w:type="dxa"/>
-              <w:left w:w="0" w:type="dxa"/>
-              <w:bottom w:w="0" w:type="dxa"/>
-              <w:right w:w="0" w:type="dxa"/>
-            </w:tcMar>
-            <w:vAlign w:val="center"/>
-          </w:tcPr>
-          <w:p>
-            <w:pPr>
-              <w:pBdr>
-                <w:top w:val="none" w:sz="0" w:space="0" w:color="000000"/>
-                <w:left w:val="none" w:sz="0" w:space="0" w:color="000000"/>
-                <w:bottom w:val="none" w:sz="0" w:space="0" w:color="000000"/>
-                <w:right w:val="none" w:sz="0" w:space="0" w:color="000000"/>
-              </w:pBdr>
-              <w:spacing w:before="100" w:after="100"/>
-              <w:ind w:left="100" w:right="100"/>
-            </w:pPr>
-            <w:r>
-              <w:rPr>
-                <w:rFonts w:ascii="Times New Roman" w:eastAsia="Times New Roman" w:hAnsi="Times New Roman" w:cs="Times New Roman"/>
-                <w:color w:val="000000"/>
-                <w:sz w:val="22"/>
-                <w:szCs w:val="22"/>
-              </w:rPr>
-              <w:t>Column description:</w:t>
-            </w:r>
-          </w:p>
-        </w:tc>
-        <w:tc>
-          <w:tcPr>
-            <w:tcW w:w="5184" w:type="dxa"/>
-            <w:gridSpan w:val="4"/>
-            <w:tcBorders>
-              <w:top w:val="single" w:sz="24" w:space="0" w:color="000000"/>
-              <w:left w:val="none" w:sz="0" w:space="0" w:color="000000"/>
-              <w:bottom w:val="none" w:sz="0" w:space="0" w:color="000000"/>
-              <w:right w:val="none" w:sz="0" w:space="0" w:color="000000"/>
-            </w:tcBorders>
-            <w:shd w:val="clear" w:color="auto" w:fill="FFFFFF"/>
-            <w:tcMar>
-              <w:top w:w="0" w:type="dxa"/>
-              <w:left w:w="0" w:type="dxa"/>
-              <w:bottom w:w="0" w:type="dxa"/>
-              <w:right w:w="0" w:type="dxa"/>
-            </w:tcMar>
-            <w:vAlign w:val="center"/>
-          </w:tcPr>
-          <w:p>
-            <w:pPr>
-              <w:pBdr>
-                <w:top w:val="none" w:sz="0" w:space="0" w:color="000000"/>
-                <w:left w:val="none" w:sz="0" w:space="0" w:color="000000"/>
-                <w:bottom w:val="none" w:sz="0" w:space="0" w:color="000000"/>
-                <w:right w:val="none" w:sz="0" w:space="0" w:color="000000"/>
-              </w:pBdr>
-              <w:spacing w:before="100" w:after="100"/>
-              <w:ind w:left="100" w:right="100"/>
-            </w:pPr>
-            <w:r>
-              <w:rPr>
-                <w:rFonts w:ascii="Times New Roman" w:eastAsia="Times New Roman" w:hAnsi="Times New Roman" w:cs="Times New Roman"/>
-                <w:color w:val="000000"/>
-                <w:sz w:val="22"/>
-                <w:szCs w:val="22"/>
-              </w:rPr>
-              <w:t>Does the panelist's discipline fall under the classification of healthcare worker?</w:t>
-            </w:r>
-          </w:p>
-        </w:tc>
-      </w:tr>
-      <w:tr>
-        <w:trPr>
-          <w:jc w:val="center"/>
-        </w:trPr>
-        <w:tc>
-          <w:tcPr>
-            <w:tcW w:w="950" w:type="dxa"/>
-            <w:tcBorders>
-              <w:top w:val="none" w:sz="0" w:space="0" w:color="000000"/>
-              <w:left w:val="none" w:sz="0" w:space="0" w:color="000000"/>
-              <w:bottom w:val="none" w:sz="0" w:space="0" w:color="000000"/>
-              <w:right w:val="none" w:sz="0" w:space="0" w:color="000000"/>
-            </w:tcBorders>
-            <w:shd w:val="clear" w:color="auto" w:fill="FFFFFF"/>
-            <w:tcMar>
-              <w:top w:w="0" w:type="dxa"/>
-              <w:left w:w="0" w:type="dxa"/>
-              <w:bottom w:w="0" w:type="dxa"/>
-              <w:right w:w="0" w:type="dxa"/>
-            </w:tcMar>
-            <w:vAlign w:val="center"/>
-          </w:tcPr>
-          <w:p>
-            <w:pPr>
-              <w:pBdr>
-                <w:top w:val="none" w:sz="0" w:space="0" w:color="000000"/>
-                <w:left w:val="none" w:sz="0" w:space="0" w:color="000000"/>
-                <w:bottom w:val="none" w:sz="0" w:space="0" w:color="000000"/>
-                <w:right w:val="none" w:sz="0" w:space="0" w:color="000000"/>
-              </w:pBdr>
-              <w:spacing w:before="100" w:after="100"/>
-              <w:ind w:left="100" w:right="100"/>
-            </w:pPr>
-          </w:p>
-        </w:tc>
-        <w:tc>
-          <w:tcPr>
-            <w:tcW w:w="3283" w:type="dxa"/>
-            <w:gridSpan w:val="2"/>
-            <w:tcBorders>
-              <w:top w:val="none" w:sz="0" w:space="0" w:color="000000"/>
-              <w:left w:val="none" w:sz="0" w:space="0" w:color="000000"/>
-              <w:bottom w:val="none" w:sz="0" w:space="0" w:color="000000"/>
-              <w:right w:val="none" w:sz="0" w:space="0" w:color="000000"/>
-            </w:tcBorders>
-            <w:shd w:val="clear" w:color="auto" w:fill="FFFFFF"/>
-            <w:tcMar>
-              <w:top w:w="0" w:type="dxa"/>
-              <w:left w:w="0" w:type="dxa"/>
-              <w:bottom w:w="0" w:type="dxa"/>
-              <w:right w:w="0" w:type="dxa"/>
-            </w:tcMar>
-            <w:vAlign w:val="center"/>
-          </w:tcPr>
-          <w:p>
-            <w:pPr>
-              <w:pBdr>
-                <w:top w:val="none" w:sz="0" w:space="0" w:color="000000"/>
-                <w:left w:val="none" w:sz="0" w:space="0" w:color="000000"/>
-                <w:bottom w:val="none" w:sz="0" w:space="0" w:color="000000"/>
-                <w:right w:val="none" w:sz="0" w:space="0" w:color="000000"/>
-              </w:pBdr>
-              <w:spacing w:before="100" w:after="100"/>
-              <w:ind w:left="100" w:right="100"/>
-            </w:pPr>
-            <w:r>
-              <w:rPr>
-                <w:rFonts w:ascii="Times New Roman" w:eastAsia="Times New Roman" w:hAnsi="Times New Roman" w:cs="Times New Roman"/>
-                <w:color w:val="000000"/>
-                <w:sz w:val="22"/>
-                <w:szCs w:val="22"/>
-              </w:rPr>
-              <w:t>Column type:</w:t>
-            </w:r>
-          </w:p>
-        </w:tc>
-        <w:tc>
-          <w:tcPr>
-            <w:tcW w:w="5184" w:type="dxa"/>
-            <w:gridSpan w:val="4"/>
-            <w:tcBorders>
-              <w:top w:val="none" w:sz="0" w:space="0" w:color="000000"/>
-              <w:left w:val="none" w:sz="0" w:space="0" w:color="000000"/>
-              <w:bottom w:val="none" w:sz="0" w:space="0" w:color="000000"/>
-              <w:right w:val="none" w:sz="0" w:space="0" w:color="000000"/>
-            </w:tcBorders>
-            <w:shd w:val="clear" w:color="auto" w:fill="FFFFFF"/>
-            <w:tcMar>
-              <w:top w:w="0" w:type="dxa"/>
-              <w:left w:w="0" w:type="dxa"/>
-              <w:bottom w:w="0" w:type="dxa"/>
-              <w:right w:w="0" w:type="dxa"/>
-            </w:tcMar>
-            <w:vAlign w:val="center"/>
-          </w:tcPr>
-          <w:p>
-            <w:pPr>
-              <w:pBdr>
-                <w:top w:val="none" w:sz="0" w:space="0" w:color="000000"/>
-                <w:left w:val="none" w:sz="0" w:space="0" w:color="000000"/>
-                <w:bottom w:val="none" w:sz="0" w:space="0" w:color="000000"/>
-                <w:right w:val="none" w:sz="0" w:space="0" w:color="000000"/>
-              </w:pBdr>
-              <w:spacing w:before="100" w:after="100"/>
-              <w:ind w:left="100" w:right="100"/>
-            </w:pPr>
-            <w:r>
-              <w:rPr>
-                <w:rFonts w:ascii="Times New Roman" w:eastAsia="Times New Roman" w:hAnsi="Times New Roman" w:cs="Times New Roman"/>
-                <w:color w:val="000000"/>
-                <w:sz w:val="22"/>
-                <w:szCs w:val="22"/>
-              </w:rPr>
-              <w:t>Categorical</w:t>
-            </w:r>
-          </w:p>
-        </w:tc>
-      </w:tr>
-      <w:tr>
-        <w:trPr>
-          <w:jc w:val="center"/>
-        </w:trPr>
-        <w:tc>
-          <w:tcPr>
-            <w:tcW w:w="950" w:type="dxa"/>
-            <w:tcBorders>
-              <w:top w:val="none" w:sz="0" w:space="0" w:color="000000"/>
-              <w:left w:val="none" w:sz="0" w:space="0" w:color="000000"/>
-              <w:bottom w:val="none" w:sz="0" w:space="0" w:color="000000"/>
-              <w:right w:val="none" w:sz="0" w:space="0" w:color="000000"/>
-            </w:tcBorders>
-            <w:shd w:val="clear" w:color="auto" w:fill="FFFFFF"/>
-            <w:tcMar>
-              <w:top w:w="0" w:type="dxa"/>
-              <w:left w:w="0" w:type="dxa"/>
-              <w:bottom w:w="0" w:type="dxa"/>
-              <w:right w:w="0" w:type="dxa"/>
-            </w:tcMar>
-            <w:vAlign w:val="center"/>
-          </w:tcPr>
-          <w:p>
-            <w:pPr>
-              <w:pBdr>
-                <w:top w:val="none" w:sz="0" w:space="0" w:color="000000"/>
-                <w:left w:val="none" w:sz="0" w:space="0" w:color="000000"/>
-                <w:bottom w:val="none" w:sz="0" w:space="0" w:color="000000"/>
-                <w:right w:val="none" w:sz="0" w:space="0" w:color="000000"/>
-              </w:pBdr>
-              <w:spacing w:before="100" w:after="100"/>
-              <w:ind w:left="100" w:right="100"/>
-            </w:pPr>
-          </w:p>
-        </w:tc>
-        <w:tc>
-          <w:tcPr>
-            <w:tcW w:w="3283" w:type="dxa"/>
-            <w:gridSpan w:val="2"/>
-            <w:tcBorders>
-              <w:top w:val="none" w:sz="0" w:space="0" w:color="000000"/>
-              <w:left w:val="none" w:sz="0" w:space="0" w:color="000000"/>
-              <w:bottom w:val="none" w:sz="0" w:space="0" w:color="000000"/>
-              <w:right w:val="none" w:sz="0" w:space="0" w:color="000000"/>
-            </w:tcBorders>
-            <w:shd w:val="clear" w:color="auto" w:fill="FFFFFF"/>
-            <w:tcMar>
-              <w:top w:w="0" w:type="dxa"/>
-              <w:left w:w="0" w:type="dxa"/>
-              <w:bottom w:w="0" w:type="dxa"/>
-              <w:right w:w="0" w:type="dxa"/>
-            </w:tcMar>
-            <w:vAlign w:val="center"/>
-          </w:tcPr>
-          <w:p>
-            <w:pPr>
-              <w:pBdr>
-                <w:top w:val="none" w:sz="0" w:space="0" w:color="000000"/>
-                <w:left w:val="none" w:sz="0" w:space="0" w:color="000000"/>
-                <w:bottom w:val="none" w:sz="0" w:space="0" w:color="000000"/>
-                <w:right w:val="none" w:sz="0" w:space="0" w:color="000000"/>
-              </w:pBdr>
-              <w:spacing w:before="100" w:after="100"/>
-              <w:ind w:left="100" w:right="100"/>
-            </w:pPr>
-            <w:r>
-              <w:rPr>
-                <w:rFonts w:ascii="Times New Roman" w:eastAsia="Times New Roman" w:hAnsi="Times New Roman" w:cs="Times New Roman"/>
-                <w:color w:val="000000"/>
-                <w:sz w:val="22"/>
-                <w:szCs w:val="22"/>
-              </w:rPr>
-              <w:t>Data type:</w:t>
-            </w:r>
-          </w:p>
-        </w:tc>
-        <w:tc>
-          <w:tcPr>
-            <w:tcW w:w="5184" w:type="dxa"/>
-            <w:gridSpan w:val="4"/>
-            <w:tcBorders>
-              <w:top w:val="none" w:sz="0" w:space="0" w:color="000000"/>
-              <w:left w:val="none" w:sz="0" w:space="0" w:color="000000"/>
-              <w:bottom w:val="none" w:sz="0" w:space="0" w:color="000000"/>
-              <w:right w:val="none" w:sz="0" w:space="0" w:color="000000"/>
-            </w:tcBorders>
-            <w:shd w:val="clear" w:color="auto" w:fill="FFFFFF"/>
-            <w:tcMar>
-              <w:top w:w="0" w:type="dxa"/>
-              <w:left w:w="0" w:type="dxa"/>
-              <w:bottom w:w="0" w:type="dxa"/>
-              <w:right w:w="0" w:type="dxa"/>
-            </w:tcMar>
-            <w:vAlign w:val="center"/>
-          </w:tcPr>
-          <w:p>
-            <w:pPr>
-              <w:pBdr>
-                <w:top w:val="none" w:sz="0" w:space="0" w:color="000000"/>
-                <w:left w:val="none" w:sz="0" w:space="0" w:color="000000"/>
-                <w:bottom w:val="none" w:sz="0" w:space="0" w:color="000000"/>
-                <w:right w:val="none" w:sz="0" w:space="0" w:color="000000"/>
-              </w:pBdr>
-              <w:spacing w:before="100" w:after="100"/>
-              <w:ind w:left="100" w:right="100"/>
-            </w:pPr>
-            <w:r>
-              <w:rPr>
-                <w:rFonts w:ascii="Times New Roman" w:eastAsia="Times New Roman" w:hAnsi="Times New Roman" w:cs="Times New Roman"/>
-                <w:color w:val="000000"/>
-                <w:sz w:val="22"/>
-                <w:szCs w:val="22"/>
-              </w:rPr>
-              <w:t>Numeric</w:t>
-            </w:r>
-          </w:p>
-        </w:tc>
-      </w:tr>
-      <w:tr>
-        <w:trPr>
-          <w:jc w:val="center"/>
-        </w:trPr>
-        <w:tc>
-          <w:tcPr>
-            <w:tcW w:w="950" w:type="dxa"/>
-            <w:tcBorders>
-              <w:top w:val="none" w:sz="0" w:space="0" w:color="000000"/>
-              <w:left w:val="none" w:sz="0" w:space="0" w:color="000000"/>
-              <w:bottom w:val="none" w:sz="0" w:space="0" w:color="000000"/>
-              <w:right w:val="none" w:sz="0" w:space="0" w:color="000000"/>
-            </w:tcBorders>
-            <w:shd w:val="clear" w:color="auto" w:fill="FFFFFF"/>
-            <w:tcMar>
-              <w:top w:w="0" w:type="dxa"/>
-              <w:left w:w="0" w:type="dxa"/>
-              <w:bottom w:w="0" w:type="dxa"/>
-              <w:right w:w="0" w:type="dxa"/>
-            </w:tcMar>
-            <w:vAlign w:val="center"/>
-          </w:tcPr>
-          <w:p>
-            <w:pPr>
-              <w:pBdr>
-                <w:top w:val="none" w:sz="0" w:space="0" w:color="000000"/>
-                <w:left w:val="none" w:sz="0" w:space="0" w:color="000000"/>
-                <w:bottom w:val="none" w:sz="0" w:space="0" w:color="000000"/>
-                <w:right w:val="none" w:sz="0" w:space="0" w:color="000000"/>
-              </w:pBdr>
-              <w:spacing w:before="100" w:after="100"/>
-              <w:ind w:left="100" w:right="100"/>
-            </w:pPr>
-          </w:p>
-        </w:tc>
-        <w:tc>
-          <w:tcPr>
-            <w:tcW w:w="3283" w:type="dxa"/>
-            <w:gridSpan w:val="2"/>
-            <w:tcBorders>
-              <w:top w:val="none" w:sz="0" w:space="0" w:color="000000"/>
-              <w:left w:val="none" w:sz="0" w:space="0" w:color="000000"/>
-              <w:bottom w:val="none" w:sz="0" w:space="0" w:color="000000"/>
-              <w:right w:val="none" w:sz="0" w:space="0" w:color="000000"/>
-            </w:tcBorders>
-            <w:shd w:val="clear" w:color="auto" w:fill="FFFFFF"/>
-            <w:tcMar>
-              <w:top w:w="0" w:type="dxa"/>
-              <w:left w:w="0" w:type="dxa"/>
-              <w:bottom w:w="0" w:type="dxa"/>
-              <w:right w:w="0" w:type="dxa"/>
-            </w:tcMar>
-            <w:vAlign w:val="center"/>
-          </w:tcPr>
-          <w:p>
-            <w:pPr>
-              <w:pBdr>
-                <w:top w:val="none" w:sz="0" w:space="0" w:color="000000"/>
-                <w:left w:val="none" w:sz="0" w:space="0" w:color="000000"/>
-                <w:bottom w:val="none" w:sz="0" w:space="0" w:color="000000"/>
-                <w:right w:val="none" w:sz="0" w:space="0" w:color="000000"/>
-              </w:pBdr>
-              <w:spacing w:before="100" w:after="100"/>
-              <w:ind w:left="100" w:right="100"/>
-            </w:pPr>
-            <w:r>
-              <w:rPr>
-                <w:rFonts w:ascii="Times New Roman" w:eastAsia="Times New Roman" w:hAnsi="Times New Roman" w:cs="Times New Roman"/>
-                <w:color w:val="000000"/>
-                <w:sz w:val="22"/>
-                <w:szCs w:val="22"/>
-              </w:rPr>
-              <w:t>Unique non-missing value count:</w:t>
-            </w:r>
-          </w:p>
-        </w:tc>
-        <w:tc>
-          <w:tcPr>
-            <w:tcW w:w="5184" w:type="dxa"/>
-            <w:gridSpan w:val="4"/>
-            <w:tcBorders>
-              <w:top w:val="none" w:sz="0" w:space="0" w:color="000000"/>
-              <w:left w:val="none" w:sz="0" w:space="0" w:color="000000"/>
-              <w:bottom w:val="none" w:sz="0" w:space="0" w:color="000000"/>
-              <w:right w:val="none" w:sz="0" w:space="0" w:color="000000"/>
-            </w:tcBorders>
-            <w:shd w:val="clear" w:color="auto" w:fill="FFFFFF"/>
-            <w:tcMar>
-              <w:top w:w="0" w:type="dxa"/>
-              <w:left w:w="0" w:type="dxa"/>
-              <w:bottom w:w="0" w:type="dxa"/>
-              <w:right w:w="0" w:type="dxa"/>
-            </w:tcMar>
-            <w:vAlign w:val="center"/>
-          </w:tcPr>
-          <w:p>
-            <w:pPr>
-              <w:pBdr>
-                <w:top w:val="none" w:sz="0" w:space="0" w:color="000000"/>
-                <w:left w:val="none" w:sz="0" w:space="0" w:color="000000"/>
-                <w:bottom w:val="none" w:sz="0" w:space="0" w:color="000000"/>
-                <w:right w:val="none" w:sz="0" w:space="0" w:color="000000"/>
-              </w:pBdr>
-              <w:spacing w:before="100" w:after="100"/>
-              <w:ind w:left="100" w:right="100"/>
-            </w:pPr>
-            <w:r>
-              <w:rPr>
-                <w:rFonts w:ascii="Times New Roman" w:eastAsia="Times New Roman" w:hAnsi="Times New Roman" w:cs="Times New Roman"/>
-                <w:color w:val="000000"/>
-                <w:sz w:val="22"/>
-                <w:szCs w:val="22"/>
-              </w:rPr>
-              <w:t>2</w:t>
-            </w:r>
-          </w:p>
-        </w:tc>
-      </w:tr>
-      <w:tr>
-        <w:trPr>
-          <w:jc w:val="center"/>
-        </w:trPr>
-        <w:tc>
-          <w:tcPr>
-            <w:tcW w:w="950" w:type="dxa"/>
-            <w:tcBorders>
-              <w:top w:val="none" w:sz="0" w:space="0" w:color="000000"/>
-              <w:left w:val="none" w:sz="0" w:space="0" w:color="000000"/>
-              <w:bottom w:val="none" w:sz="0" w:space="0" w:color="000000"/>
-              <w:right w:val="none" w:sz="0" w:space="0" w:color="000000"/>
-            </w:tcBorders>
-            <w:shd w:val="clear" w:color="auto" w:fill="FFFFFF"/>
-            <w:tcMar>
-              <w:top w:w="0" w:type="dxa"/>
-              <w:left w:w="0" w:type="dxa"/>
-              <w:bottom w:w="0" w:type="dxa"/>
-              <w:right w:w="0" w:type="dxa"/>
-            </w:tcMar>
-            <w:vAlign w:val="center"/>
-          </w:tcPr>
-          <w:p>
-            <w:pPr>
-              <w:pBdr>
-                <w:top w:val="none" w:sz="0" w:space="0" w:color="000000"/>
-                <w:left w:val="none" w:sz="0" w:space="0" w:color="000000"/>
-                <w:bottom w:val="none" w:sz="0" w:space="0" w:color="000000"/>
-                <w:right w:val="none" w:sz="0" w:space="0" w:color="000000"/>
-              </w:pBdr>
-              <w:spacing w:before="100" w:after="100"/>
-              <w:ind w:left="100" w:right="100"/>
-            </w:pPr>
-          </w:p>
-        </w:tc>
-        <w:tc>
-          <w:tcPr>
-            <w:tcW w:w="3283" w:type="dxa"/>
-            <w:gridSpan w:val="2"/>
-            <w:tcBorders>
-              <w:top w:val="none" w:sz="0" w:space="0" w:color="000000"/>
-              <w:left w:val="none" w:sz="0" w:space="0" w:color="000000"/>
-              <w:bottom w:val="none" w:sz="0" w:space="0" w:color="000000"/>
-              <w:right w:val="none" w:sz="0" w:space="0" w:color="000000"/>
-            </w:tcBorders>
-            <w:shd w:val="clear" w:color="auto" w:fill="FFFFFF"/>
-            <w:tcMar>
-              <w:top w:w="0" w:type="dxa"/>
-              <w:left w:w="0" w:type="dxa"/>
-              <w:bottom w:w="0" w:type="dxa"/>
-              <w:right w:w="0" w:type="dxa"/>
-            </w:tcMar>
-            <w:vAlign w:val="center"/>
-          </w:tcPr>
-          <w:p>
-            <w:pPr>
-              <w:pBdr>
-                <w:top w:val="none" w:sz="0" w:space="0" w:color="000000"/>
-                <w:left w:val="none" w:sz="0" w:space="0" w:color="000000"/>
-                <w:bottom w:val="none" w:sz="0" w:space="0" w:color="000000"/>
-                <w:right w:val="none" w:sz="0" w:space="0" w:color="000000"/>
-              </w:pBdr>
-              <w:spacing w:before="100" w:after="100"/>
-              <w:ind w:left="100" w:right="100"/>
-            </w:pPr>
-            <w:r>
-              <w:rPr>
-                <w:rFonts w:ascii="Times New Roman" w:eastAsia="Times New Roman" w:hAnsi="Times New Roman" w:cs="Times New Roman"/>
-                <w:color w:val="000000"/>
-                <w:sz w:val="22"/>
-                <w:szCs w:val="22"/>
-              </w:rPr>
-              <w:t>Missing value count:</w:t>
-            </w:r>
-          </w:p>
-        </w:tc>
-        <w:tc>
-          <w:tcPr>
-            <w:tcW w:w="5184" w:type="dxa"/>
-            <w:gridSpan w:val="4"/>
-            <w:tcBorders>
-              <w:top w:val="none" w:sz="0" w:space="0" w:color="000000"/>
-              <w:left w:val="none" w:sz="0" w:space="0" w:color="000000"/>
-              <w:bottom w:val="none" w:sz="0" w:space="0" w:color="000000"/>
-              <w:right w:val="none" w:sz="0" w:space="0" w:color="000000"/>
-            </w:tcBorders>
-            <w:shd w:val="clear" w:color="auto" w:fill="FFFFFF"/>
-            <w:tcMar>
-              <w:top w:w="0" w:type="dxa"/>
-              <w:left w:w="0" w:type="dxa"/>
-              <w:bottom w:w="0" w:type="dxa"/>
-              <w:right w:w="0" w:type="dxa"/>
-            </w:tcMar>
-            <w:vAlign w:val="center"/>
-          </w:tcPr>
-          <w:p>
-            <w:pPr>
-              <w:pBdr>
-                <w:top w:val="none" w:sz="0" w:space="0" w:color="000000"/>
-                <w:left w:val="none" w:sz="0" w:space="0" w:color="000000"/>
-                <w:bottom w:val="none" w:sz="0" w:space="0" w:color="000000"/>
-                <w:right w:val="none" w:sz="0" w:space="0" w:color="000000"/>
-              </w:pBdr>
-              <w:spacing w:before="100" w:after="100"/>
-              <w:ind w:left="100" w:right="100"/>
-            </w:pPr>
-            <w:r>
-              <w:rPr>
-                <w:rFonts w:ascii="Times New Roman" w:eastAsia="Times New Roman" w:hAnsi="Times New Roman" w:cs="Times New Roman"/>
-                <w:color w:val="000000"/>
-                <w:sz w:val="22"/>
-                <w:szCs w:val="22"/>
-              </w:rPr>
-              <w:t>0</w:t>
-            </w:r>
-          </w:p>
-        </w:tc>
-      </w:tr>
-      <w:tr>
-        <w:trPr>
-          <w:gridAfter w:val="1"/>
-          <w:wAfter w:w="85" w:type="dxa"/>
-          <w:tblHeader/>
-          <w:jc w:val="center"/>
-        </w:trPr>
-        <w:tc>
-          <w:tcPr>
-            <w:tcW w:w="2333" w:type="dxa"/>
-            <w:gridSpan w:val="2"/>
-            <w:tcBorders>
-              <w:top w:val="single" w:sz="8" w:space="0" w:color="CCCCCC"/>
-              <w:left w:val="none" w:sz="0" w:space="0" w:color="000000"/>
-              <w:bottom w:val="single" w:sz="8" w:space="0" w:color="CCCCCC"/>
-              <w:right w:val="none" w:sz="0" w:space="0" w:color="000000"/>
-            </w:tcBorders>
-            <w:shd w:val="clear" w:color="auto" w:fill="FFFFFF"/>
-            <w:tcMar>
-              <w:top w:w="0" w:type="dxa"/>
-              <w:left w:w="0" w:type="dxa"/>
-              <w:bottom w:w="0" w:type="dxa"/>
-              <w:right w:w="0" w:type="dxa"/>
-            </w:tcMar>
-            <w:vAlign w:val="center"/>
-          </w:tcPr>
-          <w:p>
-            <w:pPr>
-              <w:pBdr>
-                <w:top w:val="none" w:sz="0" w:space="0" w:color="000000"/>
-                <w:left w:val="none" w:sz="0" w:space="0" w:color="000000"/>
-                <w:bottom w:val="none" w:sz="0" w:space="0" w:color="000000"/>
-                <w:right w:val="none" w:sz="0" w:space="0" w:color="000000"/>
-              </w:pBdr>
-              <w:spacing w:before="100" w:after="100"/>
-              <w:ind w:left="100" w:right="100"/>
-              <w:jc w:val="center"/>
-            </w:pPr>
-            <w:r>
-              <w:rPr>
-                <w:rFonts w:ascii="Times New Roman" w:eastAsia="Times New Roman" w:hAnsi="Times New Roman" w:cs="Times New Roman"/>
-                <w:color w:val="000000"/>
-                <w:sz w:val="22"/>
-                <w:szCs w:val="22"/>
-              </w:rPr>
-              <w:t>Categories</w:t>
-            </w:r>
-          </w:p>
-        </w:tc>
-        <w:tc>
-          <w:tcPr>
-            <w:tcW w:w="2333" w:type="dxa"/>
-            <w:gridSpan w:val="2"/>
-            <w:tcBorders>
-              <w:top w:val="single" w:sz="8" w:space="0" w:color="CCCCCC"/>
-              <w:left w:val="none" w:sz="0" w:space="0" w:color="000000"/>
-              <w:bottom w:val="single" w:sz="8" w:space="0" w:color="CCCCCC"/>
-              <w:right w:val="none" w:sz="0" w:space="0" w:color="000000"/>
-            </w:tcBorders>
-            <w:shd w:val="clear" w:color="auto" w:fill="FFFFFF"/>
-            <w:tcMar>
-              <w:top w:w="0" w:type="dxa"/>
-              <w:left w:w="0" w:type="dxa"/>
-              <w:bottom w:w="0" w:type="dxa"/>
-              <w:right w:w="0" w:type="dxa"/>
-            </w:tcMar>
-            <w:vAlign w:val="center"/>
-          </w:tcPr>
-          <w:p>
-            <w:pPr>
-              <w:pBdr>
-                <w:top w:val="none" w:sz="0" w:space="0" w:color="000000"/>
-                <w:left w:val="none" w:sz="0" w:space="0" w:color="000000"/>
-                <w:bottom w:val="none" w:sz="0" w:space="0" w:color="000000"/>
-                <w:right w:val="none" w:sz="0" w:space="0" w:color="000000"/>
-              </w:pBdr>
-              <w:spacing w:before="100" w:after="100"/>
-              <w:ind w:left="100" w:right="100"/>
-              <w:jc w:val="center"/>
-            </w:pPr>
-            <w:r>
-              <w:rPr>
-                <w:rFonts w:ascii="Times New Roman" w:eastAsia="Times New Roman" w:hAnsi="Times New Roman" w:cs="Times New Roman"/>
-                <w:color w:val="000000"/>
-                <w:sz w:val="22"/>
-                <w:szCs w:val="22"/>
-              </w:rPr>
-              <w:t>Frequency</w:t>
-            </w:r>
-          </w:p>
-        </w:tc>
-        <w:tc>
-          <w:tcPr>
-            <w:tcW w:w="2333" w:type="dxa"/>
-            <w:tcBorders>
-              <w:top w:val="single" w:sz="8" w:space="0" w:color="CCCCCC"/>
-              <w:left w:val="none" w:sz="0" w:space="0" w:color="000000"/>
-              <w:bottom w:val="single" w:sz="8" w:space="0" w:color="CCCCCC"/>
-              <w:right w:val="none" w:sz="0" w:space="0" w:color="000000"/>
-            </w:tcBorders>
-            <w:shd w:val="clear" w:color="auto" w:fill="FFFFFF"/>
-            <w:tcMar>
-              <w:top w:w="0" w:type="dxa"/>
-              <w:left w:w="0" w:type="dxa"/>
-              <w:bottom w:w="0" w:type="dxa"/>
-              <w:right w:w="0" w:type="dxa"/>
-            </w:tcMar>
-            <w:vAlign w:val="center"/>
-          </w:tcPr>
-          <w:p>
-            <w:pPr>
-              <w:pBdr>
-                <w:top w:val="none" w:sz="0" w:space="0" w:color="000000"/>
-                <w:left w:val="none" w:sz="0" w:space="0" w:color="000000"/>
-                <w:bottom w:val="none" w:sz="0" w:space="0" w:color="000000"/>
-                <w:right w:val="none" w:sz="0" w:space="0" w:color="000000"/>
-              </w:pBdr>
-              <w:spacing w:before="100" w:after="100"/>
-              <w:ind w:left="100" w:right="100"/>
-              <w:jc w:val="center"/>
-            </w:pPr>
-            <w:r>
-              <w:rPr>
-                <w:rFonts w:ascii="Times New Roman" w:eastAsia="Times New Roman" w:hAnsi="Times New Roman" w:cs="Times New Roman"/>
-                <w:color w:val="000000"/>
-                <w:sz w:val="22"/>
-                <w:szCs w:val="22"/>
-              </w:rPr>
-              <w:t>Cumulative Frequency</w:t>
-            </w:r>
-          </w:p>
-        </w:tc>
-        <w:tc>
-          <w:tcPr>
-            <w:tcW w:w="2333" w:type="dxa"/>
-            <w:tcBorders>
-              <w:top w:val="single" w:sz="8" w:space="0" w:color="CCCCCC"/>
-              <w:left w:val="none" w:sz="0" w:space="0" w:color="000000"/>
-              <w:bottom w:val="single" w:sz="8" w:space="0" w:color="CCCCCC"/>
-              <w:right w:val="none" w:sz="0" w:space="0" w:color="000000"/>
-            </w:tcBorders>
-            <w:shd w:val="clear" w:color="auto" w:fill="FFFFFF"/>
-            <w:tcMar>
-              <w:top w:w="0" w:type="dxa"/>
-              <w:left w:w="0" w:type="dxa"/>
-              <w:bottom w:w="0" w:type="dxa"/>
-              <w:right w:w="0" w:type="dxa"/>
-            </w:tcMar>
-            <w:vAlign w:val="center"/>
-          </w:tcPr>
-          <w:p>
-            <w:pPr>
-              <w:pBdr>
-                <w:top w:val="none" w:sz="0" w:space="0" w:color="000000"/>
-                <w:left w:val="none" w:sz="0" w:space="0" w:color="000000"/>
-                <w:bottom w:val="none" w:sz="0" w:space="0" w:color="000000"/>
-                <w:right w:val="none" w:sz="0" w:space="0" w:color="000000"/>
-              </w:pBdr>
-              <w:spacing w:before="100" w:after="100"/>
-              <w:ind w:left="100" w:right="100"/>
-              <w:jc w:val="center"/>
-            </w:pPr>
-            <w:r>
-              <w:rPr>
-                <w:rFonts w:ascii="Times New Roman" w:eastAsia="Times New Roman" w:hAnsi="Times New Roman" w:cs="Times New Roman"/>
-                <w:color w:val="000000"/>
-                <w:sz w:val="22"/>
-                <w:szCs w:val="22"/>
-              </w:rPr>
-              <w:t>Percent</w:t>
-            </w:r>
-          </w:p>
-        </w:tc>
-      </w:tr>
-      <w:tr>
-        <w:trPr>
-          <w:gridAfter w:val="1"/>
-          <w:wAfter w:w="85" w:type="dxa"/>
-          <w:jc w:val="center"/>
-        </w:trPr>
-        <w:tc>
-          <w:tcPr>
-            <w:tcW w:w="2333" w:type="dxa"/>
-            <w:gridSpan w:val="2"/>
-            <w:tcBorders>
-              <w:top w:val="single" w:sz="8" w:space="0" w:color="CCCCCC"/>
-              <w:left w:val="none" w:sz="0" w:space="0" w:color="000000"/>
-              <w:bottom w:val="none" w:sz="0" w:space="0" w:color="000000"/>
-              <w:right w:val="none" w:sz="0" w:space="0" w:color="000000"/>
-            </w:tcBorders>
-            <w:shd w:val="clear" w:color="auto" w:fill="FFFFFF"/>
-            <w:tcMar>
-              <w:top w:w="0" w:type="dxa"/>
-              <w:left w:w="0" w:type="dxa"/>
-              <w:bottom w:w="0" w:type="dxa"/>
-              <w:right w:w="0" w:type="dxa"/>
-            </w:tcMar>
-            <w:vAlign w:val="center"/>
-          </w:tcPr>
-          <w:p>
-            <w:pPr>
-              <w:pBdr>
-                <w:top w:val="none" w:sz="0" w:space="0" w:color="000000"/>
-                <w:left w:val="none" w:sz="0" w:space="0" w:color="000000"/>
-                <w:bottom w:val="none" w:sz="0" w:space="0" w:color="000000"/>
-                <w:right w:val="none" w:sz="0" w:space="0" w:color="000000"/>
-              </w:pBdr>
-              <w:spacing w:before="100" w:after="100"/>
-              <w:ind w:left="100" w:right="100"/>
-              <w:jc w:val="center"/>
-            </w:pPr>
-            <w:r>
-              <w:rPr>
-                <w:rFonts w:ascii="Times New Roman" w:eastAsia="Times New Roman" w:hAnsi="Times New Roman" w:cs="Times New Roman"/>
-                <w:color w:val="000000"/>
-                <w:sz w:val="22"/>
-                <w:szCs w:val="22"/>
-              </w:rPr>
-              <w:t>0</w:t>
-            </w:r>
-          </w:p>
-        </w:tc>
-        <w:tc>
-          <w:tcPr>
-            <w:tcW w:w="2333" w:type="dxa"/>
-            <w:gridSpan w:val="2"/>
-            <w:tcBorders>
-              <w:top w:val="single" w:sz="8" w:space="0" w:color="CCCCCC"/>
-              <w:left w:val="none" w:sz="0" w:space="0" w:color="000000"/>
-              <w:bottom w:val="none" w:sz="0" w:space="0" w:color="000000"/>
-              <w:right w:val="none" w:sz="0" w:space="0" w:color="000000"/>
-            </w:tcBorders>
-            <w:shd w:val="clear" w:color="auto" w:fill="FFFFFF"/>
-            <w:tcMar>
-              <w:top w:w="0" w:type="dxa"/>
-              <w:left w:w="0" w:type="dxa"/>
-              <w:bottom w:w="0" w:type="dxa"/>
-              <w:right w:w="0" w:type="dxa"/>
-            </w:tcMar>
-            <w:vAlign w:val="center"/>
-          </w:tcPr>
-          <w:p>
-            <w:pPr>
-              <w:pBdr>
-                <w:top w:val="none" w:sz="0" w:space="0" w:color="000000"/>
-                <w:left w:val="none" w:sz="0" w:space="0" w:color="000000"/>
-                <w:bottom w:val="none" w:sz="0" w:space="0" w:color="000000"/>
-                <w:right w:val="none" w:sz="0" w:space="0" w:color="000000"/>
-              </w:pBdr>
-              <w:spacing w:before="100" w:after="100"/>
-              <w:ind w:left="100" w:right="100"/>
-              <w:jc w:val="center"/>
-            </w:pPr>
-            <w:r>
-              <w:rPr>
-                <w:rFonts w:ascii="Times New Roman" w:eastAsia="Times New Roman" w:hAnsi="Times New Roman" w:cs="Times New Roman"/>
-                <w:color w:val="000000"/>
-                <w:sz w:val="22"/>
-                <w:szCs w:val="22"/>
-              </w:rPr>
-              <w:t>3,992</w:t>
-            </w:r>
-          </w:p>
-        </w:tc>
-        <w:tc>
-          <w:tcPr>
-            <w:tcW w:w="2333" w:type="dxa"/>
-            <w:tcBorders>
-              <w:top w:val="single" w:sz="8" w:space="0" w:color="CCCCCC"/>
-              <w:left w:val="none" w:sz="0" w:space="0" w:color="000000"/>
-              <w:bottom w:val="none" w:sz="0" w:space="0" w:color="000000"/>
-              <w:right w:val="none" w:sz="0" w:space="0" w:color="000000"/>
-            </w:tcBorders>
-            <w:shd w:val="clear" w:color="auto" w:fill="FFFFFF"/>
-            <w:tcMar>
-              <w:top w:w="0" w:type="dxa"/>
-              <w:left w:w="0" w:type="dxa"/>
-              <w:bottom w:w="0" w:type="dxa"/>
-              <w:right w:w="0" w:type="dxa"/>
-            </w:tcMar>
-            <w:vAlign w:val="center"/>
-          </w:tcPr>
-          <w:p>
-            <w:pPr>
-              <w:pBdr>
-                <w:top w:val="none" w:sz="0" w:space="0" w:color="000000"/>
-                <w:left w:val="none" w:sz="0" w:space="0" w:color="000000"/>
-                <w:bottom w:val="none" w:sz="0" w:space="0" w:color="000000"/>
-                <w:right w:val="none" w:sz="0" w:space="0" w:color="000000"/>
-              </w:pBdr>
-              <w:spacing w:before="100" w:after="100"/>
-              <w:ind w:left="100" w:right="100"/>
-              <w:jc w:val="center"/>
-            </w:pPr>
-            <w:r>
-              <w:rPr>
-                <w:rFonts w:ascii="Times New Roman" w:eastAsia="Times New Roman" w:hAnsi="Times New Roman" w:cs="Times New Roman"/>
-                <w:color w:val="000000"/>
-                <w:sz w:val="22"/>
-                <w:szCs w:val="22"/>
-              </w:rPr>
-              <w:t>3,992</w:t>
-            </w:r>
-          </w:p>
-        </w:tc>
-        <w:tc>
-          <w:tcPr>
-            <w:tcW w:w="2333" w:type="dxa"/>
-            <w:tcBorders>
-              <w:top w:val="single" w:sz="8" w:space="0" w:color="CCCCCC"/>
-              <w:left w:val="none" w:sz="0" w:space="0" w:color="000000"/>
-              <w:bottom w:val="none" w:sz="0" w:space="0" w:color="000000"/>
-              <w:right w:val="none" w:sz="0" w:space="0" w:color="000000"/>
-            </w:tcBorders>
-            <w:shd w:val="clear" w:color="auto" w:fill="FFFFFF"/>
-            <w:tcMar>
-              <w:top w:w="0" w:type="dxa"/>
-              <w:left w:w="0" w:type="dxa"/>
-              <w:bottom w:w="0" w:type="dxa"/>
-              <w:right w:w="0" w:type="dxa"/>
-            </w:tcMar>
-            <w:vAlign w:val="center"/>
-          </w:tcPr>
-          <w:p>
-            <w:pPr>
-              <w:pBdr>
-                <w:top w:val="none" w:sz="0" w:space="0" w:color="000000"/>
-                <w:left w:val="none" w:sz="0" w:space="0" w:color="000000"/>
-                <w:bottom w:val="none" w:sz="0" w:space="0" w:color="000000"/>
-                <w:right w:val="none" w:sz="0" w:space="0" w:color="000000"/>
-              </w:pBdr>
-              <w:spacing w:before="100" w:after="100"/>
-              <w:ind w:left="100" w:right="100"/>
-              <w:jc w:val="center"/>
-            </w:pPr>
-            <w:r>
-              <w:rPr>
-                <w:rFonts w:ascii="Times New Roman" w:eastAsia="Times New Roman" w:hAnsi="Times New Roman" w:cs="Times New Roman"/>
-                <w:color w:val="000000"/>
-                <w:sz w:val="22"/>
-                <w:szCs w:val="22"/>
-              </w:rPr>
-              <w:t>58.14</w:t>
-            </w:r>
-          </w:p>
-        </w:tc>
-      </w:tr>
-      <w:tr>
-        <w:trPr>
-          <w:gridAfter w:val="1"/>
-          <w:wAfter w:w="85" w:type="dxa"/>
-          <w:jc w:val="center"/>
-        </w:trPr>
-        <w:tc>
-          <w:tcPr>
-            <w:tcW w:w="2333" w:type="dxa"/>
-            <w:gridSpan w:val="2"/>
-            <w:tcBorders>
-              <w:top w:val="none" w:sz="0" w:space="0" w:color="000000"/>
-              <w:left w:val="none" w:sz="0" w:space="0" w:color="000000"/>
-              <w:bottom w:val="none" w:sz="0" w:space="0" w:color="000000"/>
-              <w:right w:val="none" w:sz="0" w:space="0" w:color="000000"/>
-            </w:tcBorders>
-            <w:shd w:val="clear" w:color="auto" w:fill="FFFFFF"/>
-            <w:tcMar>
-              <w:top w:w="0" w:type="dxa"/>
-              <w:left w:w="0" w:type="dxa"/>
-              <w:bottom w:w="0" w:type="dxa"/>
-              <w:right w:w="0" w:type="dxa"/>
-            </w:tcMar>
-            <w:vAlign w:val="center"/>
-          </w:tcPr>
-          <w:p>
-            <w:pPr>
-              <w:pBdr>
-                <w:top w:val="none" w:sz="0" w:space="0" w:color="000000"/>
-                <w:left w:val="none" w:sz="0" w:space="0" w:color="000000"/>
-                <w:bottom w:val="none" w:sz="0" w:space="0" w:color="000000"/>
-                <w:right w:val="none" w:sz="0" w:space="0" w:color="000000"/>
-              </w:pBdr>
-              <w:spacing w:before="100" w:after="100"/>
-              <w:ind w:left="100" w:right="100"/>
-              <w:jc w:val="center"/>
-            </w:pPr>
-            <w:r>
-              <w:rPr>
-                <w:rFonts w:ascii="Times New Roman" w:eastAsia="Times New Roman" w:hAnsi="Times New Roman" w:cs="Times New Roman"/>
-                <w:color w:val="000000"/>
-                <w:sz w:val="22"/>
-                <w:szCs w:val="22"/>
-              </w:rPr>
-              <w:t>1</w:t>
-            </w:r>
-          </w:p>
-        </w:tc>
-        <w:tc>
-          <w:tcPr>
-            <w:tcW w:w="2333" w:type="dxa"/>
-            <w:gridSpan w:val="2"/>
-            <w:tcBorders>
-              <w:top w:val="none" w:sz="0" w:space="0" w:color="000000"/>
-              <w:left w:val="none" w:sz="0" w:space="0" w:color="000000"/>
-              <w:bottom w:val="none" w:sz="0" w:space="0" w:color="000000"/>
-              <w:right w:val="none" w:sz="0" w:space="0" w:color="000000"/>
-            </w:tcBorders>
-            <w:shd w:val="clear" w:color="auto" w:fill="FFFFFF"/>
-            <w:tcMar>
-              <w:top w:w="0" w:type="dxa"/>
-              <w:left w:w="0" w:type="dxa"/>
-              <w:bottom w:w="0" w:type="dxa"/>
-              <w:right w:w="0" w:type="dxa"/>
-            </w:tcMar>
-            <w:vAlign w:val="center"/>
-          </w:tcPr>
-          <w:p>
-            <w:pPr>
-              <w:pBdr>
-                <w:top w:val="none" w:sz="0" w:space="0" w:color="000000"/>
-                <w:left w:val="none" w:sz="0" w:space="0" w:color="000000"/>
-                <w:bottom w:val="none" w:sz="0" w:space="0" w:color="000000"/>
-                <w:right w:val="none" w:sz="0" w:space="0" w:color="000000"/>
-              </w:pBdr>
-              <w:spacing w:before="100" w:after="100"/>
-              <w:ind w:left="100" w:right="100"/>
-              <w:jc w:val="center"/>
-            </w:pPr>
-            <w:r>
-              <w:rPr>
-                <w:rFonts w:ascii="Times New Roman" w:eastAsia="Times New Roman" w:hAnsi="Times New Roman" w:cs="Times New Roman"/>
-                <w:color w:val="000000"/>
-                <w:sz w:val="22"/>
-                <w:szCs w:val="22"/>
-              </w:rPr>
-              <w:t>2,874</w:t>
-            </w:r>
-          </w:p>
-        </w:tc>
-        <w:tc>
-          <w:tcPr>
-            <w:tcW w:w="2333" w:type="dxa"/>
-            <w:tcBorders>
-              <w:top w:val="none" w:sz="0" w:space="0" w:color="000000"/>
-              <w:left w:val="none" w:sz="0" w:space="0" w:color="000000"/>
-              <w:bottom w:val="none" w:sz="0" w:space="0" w:color="000000"/>
-              <w:right w:val="none" w:sz="0" w:space="0" w:color="000000"/>
-            </w:tcBorders>
-            <w:shd w:val="clear" w:color="auto" w:fill="FFFFFF"/>
-            <w:tcMar>
-              <w:top w:w="0" w:type="dxa"/>
-              <w:left w:w="0" w:type="dxa"/>
-              <w:bottom w:w="0" w:type="dxa"/>
-              <w:right w:w="0" w:type="dxa"/>
-            </w:tcMar>
-            <w:vAlign w:val="center"/>
-          </w:tcPr>
-          <w:p>
-            <w:pPr>
-              <w:pBdr>
-                <w:top w:val="none" w:sz="0" w:space="0" w:color="000000"/>
-                <w:left w:val="none" w:sz="0" w:space="0" w:color="000000"/>
-                <w:bottom w:val="none" w:sz="0" w:space="0" w:color="000000"/>
-                <w:right w:val="none" w:sz="0" w:space="0" w:color="000000"/>
-              </w:pBdr>
-              <w:spacing w:before="100" w:after="100"/>
-              <w:ind w:left="100" w:right="100"/>
-              <w:jc w:val="center"/>
-            </w:pPr>
-            <w:r>
-              <w:rPr>
-                <w:rFonts w:ascii="Times New Roman" w:eastAsia="Times New Roman" w:hAnsi="Times New Roman" w:cs="Times New Roman"/>
-                <w:color w:val="000000"/>
-                <w:sz w:val="22"/>
-                <w:szCs w:val="22"/>
-              </w:rPr>
-              <w:t>6,866</w:t>
-            </w:r>
-          </w:p>
-        </w:tc>
-        <w:tc>
-          <w:tcPr>
-            <w:tcW w:w="2333" w:type="dxa"/>
-            <w:tcBorders>
-              <w:top w:val="none" w:sz="0" w:space="0" w:color="000000"/>
-              <w:left w:val="none" w:sz="0" w:space="0" w:color="000000"/>
-              <w:bottom w:val="none" w:sz="0" w:space="0" w:color="000000"/>
-              <w:right w:val="none" w:sz="0" w:space="0" w:color="000000"/>
-            </w:tcBorders>
-            <w:shd w:val="clear" w:color="auto" w:fill="FFFFFF"/>
-            <w:tcMar>
-              <w:top w:w="0" w:type="dxa"/>
-              <w:left w:w="0" w:type="dxa"/>
-              <w:bottom w:w="0" w:type="dxa"/>
-              <w:right w:w="0" w:type="dxa"/>
-            </w:tcMar>
-            <w:vAlign w:val="center"/>
-          </w:tcPr>
-          <w:p>
-            <w:pPr>
-              <w:pBdr>
-                <w:top w:val="none" w:sz="0" w:space="0" w:color="000000"/>
-                <w:left w:val="none" w:sz="0" w:space="0" w:color="000000"/>
-                <w:bottom w:val="none" w:sz="0" w:space="0" w:color="000000"/>
-                <w:right w:val="none" w:sz="0" w:space="0" w:color="000000"/>
-              </w:pBdr>
-              <w:spacing w:before="100" w:after="100"/>
-              <w:ind w:left="100" w:right="100"/>
-              <w:jc w:val="center"/>
-            </w:pPr>
-            <w:r>
-              <w:rPr>
-                <w:rFonts w:ascii="Times New Roman" w:eastAsia="Times New Roman" w:hAnsi="Times New Roman" w:cs="Times New Roman"/>
-                <w:color w:val="000000"/>
-                <w:sz w:val="22"/>
-                <w:szCs w:val="22"/>
-              </w:rPr>
-              <w:t>41.86</w:t>
+              <w:t>100.00</w:t>
             </w:r>
           </w:p>
         </w:tc>
@@ -40899,13 +37632,13 @@
       </w:pPr>
     </w:lvl>
   </w:abstractNum>
-  <w:num w:numId="1" w16cid:durableId="1012610439">
+  <w:num w:numId="1" w16cid:durableId="2108429247">
     <w:abstractNumId w:val="1"/>
   </w:num>
-  <w:num w:numId="2" w16cid:durableId="122499653">
+  <w:num w:numId="2" w16cid:durableId="2095933052">
     <w:abstractNumId w:val="2"/>
   </w:num>
-  <w:num w:numId="3" w16cid:durableId="1190411878">
+  <w:num w:numId="3" w16cid:durableId="908075504">
     <w:abstractNumId w:val="0"/>
   </w:num>
 </w:numbering>
@@ -42032,4 +38765,250 @@
   </a:objectDefaults>
   <a:extraClrSchemeLst/>
 </a:theme>
+</file>
+
+<file path=customXml/item1.xml><?xml version="1.0" encoding="utf-8"?>
+<ct:contentTypeSchema xmlns:ct="http://schemas.microsoft.com/office/2006/metadata/contentType" xmlns:ma="http://schemas.microsoft.com/office/2006/metadata/properties/metaAttributes" ct:_="" ma:_="" ma:contentTypeName="Document" ma:contentTypeID="0x0101007BC8767040BB6441BD7D56223DC4FC3F" ma:contentTypeVersion="14" ma:contentTypeDescription="Create a new document." ma:contentTypeScope="" ma:versionID="f531c39beea60bdb7374b1d30985489d">
+  <xsd:schema xmlns:xsd="http://www.w3.org/2001/XMLSchema" xmlns:xs="http://www.w3.org/2001/XMLSchema" xmlns:p="http://schemas.microsoft.com/office/2006/metadata/properties" xmlns:ns2="3c0ad620-eec9-4fb1-a988-8408d8808d18" xmlns:ns3="4c676850-fb7c-4cf7-be9e-e37a91966dbf" targetNamespace="http://schemas.microsoft.com/office/2006/metadata/properties" ma:root="true" ma:fieldsID="533b038b81e1886a942b54dfd9d71dac" ns2:_="" ns3:_="">
+    <xsd:import namespace="3c0ad620-eec9-4fb1-a988-8408d8808d18"/>
+    <xsd:import namespace="4c676850-fb7c-4cf7-be9e-e37a91966dbf"/>
+    <xsd:element name="properties">
+      <xsd:complexType>
+        <xsd:sequence>
+          <xsd:element name="documentManagement">
+            <xsd:complexType>
+              <xsd:all>
+                <xsd:element ref="ns2:MediaServiceMetadata" minOccurs="0"/>
+                <xsd:element ref="ns2:MediaServiceFastMetadata" minOccurs="0"/>
+                <xsd:element ref="ns3:SharedWithUsers" minOccurs="0"/>
+                <xsd:element ref="ns3:SharedWithDetails" minOccurs="0"/>
+                <xsd:element ref="ns2:lcf76f155ced4ddcb4097134ff3c332f" minOccurs="0"/>
+                <xsd:element ref="ns3:TaxCatchAll" minOccurs="0"/>
+                <xsd:element ref="ns2:MediaServiceOCR" minOccurs="0"/>
+                <xsd:element ref="ns2:MediaServiceGenerationTime" minOccurs="0"/>
+                <xsd:element ref="ns2:MediaServiceEventHashCode" minOccurs="0"/>
+                <xsd:element ref="ns2:MediaServiceDateTaken" minOccurs="0"/>
+                <xsd:element ref="ns2:MediaLengthInSeconds" minOccurs="0"/>
+                <xsd:element ref="ns2:MediaServiceObjectDetectorVersions" minOccurs="0"/>
+                <xsd:element ref="ns2:MediaServiceLocation" minOccurs="0"/>
+              </xsd:all>
+            </xsd:complexType>
+          </xsd:element>
+        </xsd:sequence>
+      </xsd:complexType>
+    </xsd:element>
+  </xsd:schema>
+  <xsd:schema xmlns:xsd="http://www.w3.org/2001/XMLSchema" xmlns:xs="http://www.w3.org/2001/XMLSchema" xmlns:dms="http://schemas.microsoft.com/office/2006/documentManagement/types" xmlns:pc="http://schemas.microsoft.com/office/infopath/2007/PartnerControls" targetNamespace="3c0ad620-eec9-4fb1-a988-8408d8808d18" elementFormDefault="qualified">
+    <xsd:import namespace="http://schemas.microsoft.com/office/2006/documentManagement/types"/>
+    <xsd:import namespace="http://schemas.microsoft.com/office/infopath/2007/PartnerControls"/>
+    <xsd:element name="MediaServiceMetadata" ma:index="8" nillable="true" ma:displayName="MediaServiceMetadata" ma:hidden="true" ma:internalName="MediaServiceMetadata" ma:readOnly="true">
+      <xsd:simpleType>
+        <xsd:restriction base="dms:Note"/>
+      </xsd:simpleType>
+    </xsd:element>
+    <xsd:element name="MediaServiceFastMetadata" ma:index="9" nillable="true" ma:displayName="MediaServiceFastMetadata" ma:hidden="true" ma:internalName="MediaServiceFastMetadata" ma:readOnly="true">
+      <xsd:simpleType>
+        <xsd:restriction base="dms:Note"/>
+      </xsd:simpleType>
+    </xsd:element>
+    <xsd:element name="lcf76f155ced4ddcb4097134ff3c332f" ma:index="13" nillable="true" ma:taxonomy="true" ma:internalName="lcf76f155ced4ddcb4097134ff3c332f" ma:taxonomyFieldName="MediaServiceImageTags" ma:displayName="Image Tags" ma:readOnly="false" ma:fieldId="{5cf76f15-5ced-4ddc-b409-7134ff3c332f}" ma:taxonomyMulti="true" ma:sspId="dd802298-ac7f-4dc9-a73d-133dd7ac0fd3" ma:termSetId="09814cd3-568e-fe90-9814-8d621ff8fb84" ma:anchorId="fba54fb3-c3e1-fe81-a776-ca4b69148c4d" ma:open="true" ma:isKeyword="false">
+      <xsd:complexType>
+        <xsd:sequence>
+          <xsd:element ref="pc:Terms" minOccurs="0" maxOccurs="1"/>
+        </xsd:sequence>
+      </xsd:complexType>
+    </xsd:element>
+    <xsd:element name="MediaServiceOCR" ma:index="15" nillable="true" ma:displayName="Extracted Text" ma:internalName="MediaServiceOCR" ma:readOnly="true">
+      <xsd:simpleType>
+        <xsd:restriction base="dms:Note">
+          <xsd:maxLength value="255"/>
+        </xsd:restriction>
+      </xsd:simpleType>
+    </xsd:element>
+    <xsd:element name="MediaServiceGenerationTime" ma:index="16" nillable="true" ma:displayName="MediaServiceGenerationTime" ma:hidden="true" ma:internalName="MediaServiceGenerationTime" ma:readOnly="true">
+      <xsd:simpleType>
+        <xsd:restriction base="dms:Text"/>
+      </xsd:simpleType>
+    </xsd:element>
+    <xsd:element name="MediaServiceEventHashCode" ma:index="17" nillable="true" ma:displayName="MediaServiceEventHashCode" ma:hidden="true" ma:internalName="MediaServiceEventHashCode" ma:readOnly="true">
+      <xsd:simpleType>
+        <xsd:restriction base="dms:Text"/>
+      </xsd:simpleType>
+    </xsd:element>
+    <xsd:element name="MediaServiceDateTaken" ma:index="18" nillable="true" ma:displayName="MediaServiceDateTaken" ma:hidden="true" ma:indexed="true" ma:internalName="MediaServiceDateTaken" ma:readOnly="true">
+      <xsd:simpleType>
+        <xsd:restriction base="dms:Text"/>
+      </xsd:simpleType>
+    </xsd:element>
+    <xsd:element name="MediaLengthInSeconds" ma:index="19" nillable="true" ma:displayName="MediaLengthInSeconds" ma:hidden="true" ma:internalName="MediaLengthInSeconds" ma:readOnly="true">
+      <xsd:simpleType>
+        <xsd:restriction base="dms:Unknown"/>
+      </xsd:simpleType>
+    </xsd:element>
+    <xsd:element name="MediaServiceObjectDetectorVersions" ma:index="20" nillable="true" ma:displayName="MediaServiceObjectDetectorVersions" ma:hidden="true" ma:indexed="true" ma:internalName="MediaServiceObjectDetectorVersions" ma:readOnly="true">
+      <xsd:simpleType>
+        <xsd:restriction base="dms:Text"/>
+      </xsd:simpleType>
+    </xsd:element>
+    <xsd:element name="MediaServiceLocation" ma:index="21" nillable="true" ma:displayName="Location" ma:indexed="true" ma:internalName="MediaServiceLocation" ma:readOnly="true">
+      <xsd:simpleType>
+        <xsd:restriction base="dms:Text"/>
+      </xsd:simpleType>
+    </xsd:element>
+  </xsd:schema>
+  <xsd:schema xmlns:xsd="http://www.w3.org/2001/XMLSchema" xmlns:xs="http://www.w3.org/2001/XMLSchema" xmlns:dms="http://schemas.microsoft.com/office/2006/documentManagement/types" xmlns:pc="http://schemas.microsoft.com/office/infopath/2007/PartnerControls" targetNamespace="4c676850-fb7c-4cf7-be9e-e37a91966dbf" elementFormDefault="qualified">
+    <xsd:import namespace="http://schemas.microsoft.com/office/2006/documentManagement/types"/>
+    <xsd:import namespace="http://schemas.microsoft.com/office/infopath/2007/PartnerControls"/>
+    <xsd:element name="SharedWithUsers" ma:index="10" nillable="true" ma:displayName="Shared With" ma:internalName="SharedWithUsers" ma:readOnly="true">
+      <xsd:complexType>
+        <xsd:complexContent>
+          <xsd:extension base="dms:UserMulti">
+            <xsd:sequence>
+              <xsd:element name="UserInfo" minOccurs="0" maxOccurs="unbounded">
+                <xsd:complexType>
+                  <xsd:sequence>
+                    <xsd:element name="DisplayName" type="xsd:string" minOccurs="0"/>
+                    <xsd:element name="AccountId" type="dms:UserId" minOccurs="0" nillable="true"/>
+                    <xsd:element name="AccountType" type="xsd:string" minOccurs="0"/>
+                  </xsd:sequence>
+                </xsd:complexType>
+              </xsd:element>
+            </xsd:sequence>
+          </xsd:extension>
+        </xsd:complexContent>
+      </xsd:complexType>
+    </xsd:element>
+    <xsd:element name="SharedWithDetails" ma:index="11" nillable="true" ma:displayName="Shared With Details" ma:internalName="SharedWithDetails" ma:readOnly="true">
+      <xsd:simpleType>
+        <xsd:restriction base="dms:Note">
+          <xsd:maxLength value="255"/>
+        </xsd:restriction>
+      </xsd:simpleType>
+    </xsd:element>
+    <xsd:element name="TaxCatchAll" ma:index="14" nillable="true" ma:displayName="Taxonomy Catch All Column" ma:hidden="true" ma:list="{9e5734be-331e-4ee0-b839-a3182f2ac80b}" ma:internalName="TaxCatchAll" ma:showField="CatchAllData" ma:web="4c676850-fb7c-4cf7-be9e-e37a91966dbf">
+      <xsd:complexType>
+        <xsd:complexContent>
+          <xsd:extension base="dms:MultiChoiceLookup">
+            <xsd:sequence>
+              <xsd:element name="Value" type="dms:Lookup" maxOccurs="unbounded" minOccurs="0" nillable="true"/>
+            </xsd:sequence>
+          </xsd:extension>
+        </xsd:complexContent>
+      </xsd:complexType>
+    </xsd:element>
+  </xsd:schema>
+  <xsd:schema xmlns="http://schemas.openxmlformats.org/package/2006/metadata/core-properties" xmlns:xsd="http://www.w3.org/2001/XMLSchema" xmlns:xsi="http://www.w3.org/2001/XMLSchema-instance" xmlns:dc="http://purl.org/dc/elements/1.1/" xmlns:dcterms="http://purl.org/dc/terms/" xmlns:odoc="http://schemas.microsoft.com/internal/obd" targetNamespace="http://schemas.openxmlformats.org/package/2006/metadata/core-properties" elementFormDefault="qualified" attributeFormDefault="unqualified" blockDefault="#all">
+    <xsd:import namespace="http://purl.org/dc/elements/1.1/" schemaLocation="http://dublincore.org/schemas/xmls/qdc/2003/04/02/dc.xsd"/>
+    <xsd:import namespace="http://purl.org/dc/terms/" schemaLocation="http://dublincore.org/schemas/xmls/qdc/2003/04/02/dcterms.xsd"/>
+    <xsd:element name="coreProperties" type="CT_coreProperties"/>
+    <xsd:complexType name="CT_coreProperties">
+      <xsd:all>
+        <xsd:element ref="dc:creator" minOccurs="0" maxOccurs="1"/>
+        <xsd:element ref="dcterms:created" minOccurs="0" maxOccurs="1"/>
+        <xsd:element ref="dc:identifier" minOccurs="0" maxOccurs="1"/>
+        <xsd:element name="contentType" minOccurs="0" maxOccurs="1" type="xsd:string" ma:index="0" ma:displayName="Content Type"/>
+        <xsd:element ref="dc:title" minOccurs="0" maxOccurs="1" ma:index="4" ma:displayName="Title"/>
+        <xsd:element ref="dc:subject" minOccurs="0" maxOccurs="1"/>
+        <xsd:element ref="dc:description" minOccurs="0" maxOccurs="1"/>
+        <xsd:element name="keywords" minOccurs="0" maxOccurs="1" type="xsd:string"/>
+        <xsd:element ref="dc:language" minOccurs="0" maxOccurs="1"/>
+        <xsd:element name="category" minOccurs="0" maxOccurs="1" type="xsd:string"/>
+        <xsd:element name="version" minOccurs="0" maxOccurs="1" type="xsd:string"/>
+        <xsd:element name="revision" minOccurs="0" maxOccurs="1" type="xsd:string">
+          <xsd:annotation>
+            <xsd:documentation>
+                        This value indicates the number of saves or revisions. The application is responsible for updating this value after each revision.
+                    </xsd:documentation>
+          </xsd:annotation>
+        </xsd:element>
+        <xsd:element name="lastModifiedBy" minOccurs="0" maxOccurs="1" type="xsd:string"/>
+        <xsd:element ref="dcterms:modified" minOccurs="0" maxOccurs="1"/>
+        <xsd:element name="contentStatus" minOccurs="0" maxOccurs="1" type="xsd:string"/>
+      </xsd:all>
+    </xsd:complexType>
+  </xsd:schema>
+  <xs:schema xmlns:pc="http://schemas.microsoft.com/office/infopath/2007/PartnerControls" xmlns:xs="http://www.w3.org/2001/XMLSchema" targetNamespace="http://schemas.microsoft.com/office/infopath/2007/PartnerControls" elementFormDefault="qualified" attributeFormDefault="unqualified">
+    <xs:element name="Person">
+      <xs:complexType>
+        <xs:sequence>
+          <xs:element ref="pc:DisplayName" minOccurs="0"/>
+          <xs:element ref="pc:AccountId" minOccurs="0"/>
+          <xs:element ref="pc:AccountType" minOccurs="0"/>
+        </xs:sequence>
+      </xs:complexType>
+    </xs:element>
+    <xs:element name="DisplayName" type="xs:string"/>
+    <xs:element name="AccountId" type="xs:string"/>
+    <xs:element name="AccountType" type="xs:string"/>
+    <xs:element name="BDCAssociatedEntity">
+      <xs:complexType>
+        <xs:sequence>
+          <xs:element ref="pc:BDCEntity" minOccurs="0" maxOccurs="unbounded"/>
+        </xs:sequence>
+        <xs:attribute ref="pc:EntityNamespace"/>
+        <xs:attribute ref="pc:EntityName"/>
+        <xs:attribute ref="pc:SystemInstanceName"/>
+        <xs:attribute ref="pc:AssociationName"/>
+      </xs:complexType>
+    </xs:element>
+    <xs:attribute name="EntityNamespace" type="xs:string"/>
+    <xs:attribute name="EntityName" type="xs:string"/>
+    <xs:attribute name="SystemInstanceName" type="xs:string"/>
+    <xs:attribute name="AssociationName" type="xs:string"/>
+    <xs:element name="BDCEntity">
+      <xs:complexType>
+        <xs:sequence>
+          <xs:element ref="pc:EntityDisplayName" minOccurs="0"/>
+          <xs:element ref="pc:EntityInstanceReference" minOccurs="0"/>
+          <xs:element ref="pc:EntityId1" minOccurs="0"/>
+          <xs:element ref="pc:EntityId2" minOccurs="0"/>
+          <xs:element ref="pc:EntityId3" minOccurs="0"/>
+          <xs:element ref="pc:EntityId4" minOccurs="0"/>
+          <xs:element ref="pc:EntityId5" minOccurs="0"/>
+        </xs:sequence>
+      </xs:complexType>
+    </xs:element>
+    <xs:element name="EntityDisplayName" type="xs:string"/>
+    <xs:element name="EntityInstanceReference" type="xs:string"/>
+    <xs:element name="EntityId1" type="xs:string"/>
+    <xs:element name="EntityId2" type="xs:string"/>
+    <xs:element name="EntityId3" type="xs:string"/>
+    <xs:element name="EntityId4" type="xs:string"/>
+    <xs:element name="EntityId5" type="xs:string"/>
+    <xs:element name="Terms">
+      <xs:complexType>
+        <xs:sequence>
+          <xs:element ref="pc:TermInfo" minOccurs="0" maxOccurs="unbounded"/>
+        </xs:sequence>
+      </xs:complexType>
+    </xs:element>
+    <xs:element name="TermInfo">
+      <xs:complexType>
+        <xs:sequence>
+          <xs:element ref="pc:TermName" minOccurs="0"/>
+          <xs:element ref="pc:TermId" minOccurs="0"/>
+        </xs:sequence>
+      </xs:complexType>
+    </xs:element>
+    <xs:element name="TermName" type="xs:string"/>
+    <xs:element name="TermId" type="xs:string"/>
+  </xs:schema>
+</ct:contentTypeSchema>
+</file>
+
+<file path=customXml/item2.xml><?xml version="1.0" encoding="utf-8"?>
+<?mso-contentType ?>
+<FormTemplates xmlns="http://schemas.microsoft.com/sharepoint/v3/contenttype/forms">
+  <Display>DocumentLibraryForm</Display>
+  <Edit>DocumentLibraryForm</Edit>
+  <New>DocumentLibraryForm</New>
+</FormTemplates>
+</file>
+
+<file path=customXml/itemProps1.xml><?xml version="1.0" encoding="utf-8"?>
+<ds:datastoreItem xmlns:ds="http://schemas.openxmlformats.org/officeDocument/2006/customXml" ds:itemID="{179C06A0-8143-4FB6-88AC-14A72274D351}"/>
+</file>
+
+<file path=customXml/itemProps2.xml><?xml version="1.0" encoding="utf-8"?>
+<ds:datastoreItem xmlns:ds="http://schemas.openxmlformats.org/officeDocument/2006/customXml" ds:itemID="{B8C71CF4-14A6-4E58-90AB-04D4EE681628}"/>
 </file>
</xml_diff>